<commit_message>
Material updated and going on with lectures
</commit_message>
<xml_diff>
--- a/Notes/IT Service Management Simple (for real).docx
+++ b/Notes/IT Service Management Simple (for real).docx
@@ -601,7 +601,7 @@
             <w:spacing w:line="276" w:lineRule="auto"/>
           </w:pPr>
           <w:r>
-            <w:t>Summary</w:t>
+            <w:t>Table of Contents</w:t>
           </w:r>
         </w:p>
         <w:p>
@@ -630,7 +630,7 @@
           <w:r>
             <w:fldChar w:fldCharType="separate"/>
           </w:r>
-          <w:hyperlink w:anchor="_Toc160133958" w:history="1">
+          <w:hyperlink w:anchor="_Toc160384689" w:history="1">
             <w:r>
               <w:rPr>
                 <w:rStyle w:val="Collegamentoipertestuale"/>
@@ -675,7 +675,7 @@
                 <w:noProof/>
                 <w:webHidden/>
               </w:rPr>
-              <w:instrText xml:space="preserve"> PAGEREF _Toc160133958 \h </w:instrText>
+              <w:instrText xml:space="preserve"> PAGEREF _Toc160384689 \h </w:instrText>
             </w:r>
             <w:r>
               <w:rPr>
@@ -723,7 +723,7 @@
               <w14:ligatures w14:val="standardContextual"/>
             </w:rPr>
           </w:pPr>
-          <w:hyperlink w:anchor="_Toc160133959" w:history="1">
+          <w:hyperlink w:anchor="_Toc160384690" w:history="1">
             <w:r>
               <w:rPr>
                 <w:rStyle w:val="Collegamentoipertestuale"/>
@@ -768,7 +768,7 @@
                 <w:noProof/>
                 <w:webHidden/>
               </w:rPr>
-              <w:instrText xml:space="preserve"> PAGEREF _Toc160133959 \h </w:instrText>
+              <w:instrText xml:space="preserve"> PAGEREF _Toc160384690 \h </w:instrText>
             </w:r>
             <w:r>
               <w:rPr>
@@ -816,7 +816,7 @@
               <w14:ligatures w14:val="standardContextual"/>
             </w:rPr>
           </w:pPr>
-          <w:hyperlink w:anchor="_Toc160133960" w:history="1">
+          <w:hyperlink w:anchor="_Toc160384691" w:history="1">
             <w:r>
               <w:rPr>
                 <w:rStyle w:val="Collegamentoipertestuale"/>
@@ -863,7 +863,7 @@
                 <w:noProof/>
                 <w:webHidden/>
               </w:rPr>
-              <w:instrText xml:space="preserve"> PAGEREF _Toc160133960 \h </w:instrText>
+              <w:instrText xml:space="preserve"> PAGEREF _Toc160384691 \h </w:instrText>
             </w:r>
             <w:r>
               <w:rPr>
@@ -883,7 +883,7 @@
                 <w:noProof/>
                 <w:webHidden/>
               </w:rPr>
-              <w:t>10</w:t>
+              <w:t>13</w:t>
             </w:r>
             <w:r>
               <w:rPr>
@@ -911,7 +911,7 @@
               <w14:ligatures w14:val="standardContextual"/>
             </w:rPr>
           </w:pPr>
-          <w:hyperlink w:anchor="_Toc160133961" w:history="1">
+          <w:hyperlink w:anchor="_Toc160384692" w:history="1">
             <w:r>
               <w:rPr>
                 <w:rStyle w:val="Collegamentoipertestuale"/>
@@ -958,7 +958,7 @@
                 <w:noProof/>
                 <w:webHidden/>
               </w:rPr>
-              <w:instrText xml:space="preserve"> PAGEREF _Toc160133961 \h </w:instrText>
+              <w:instrText xml:space="preserve"> PAGEREF _Toc160384692 \h </w:instrText>
             </w:r>
             <w:r>
               <w:rPr>
@@ -978,7 +978,7 @@
                 <w:noProof/>
                 <w:webHidden/>
               </w:rPr>
-              <w:t>11</w:t>
+              <w:t>15</w:t>
             </w:r>
             <w:r>
               <w:rPr>
@@ -1006,7 +1006,7 @@
               <w14:ligatures w14:val="standardContextual"/>
             </w:rPr>
           </w:pPr>
-          <w:hyperlink w:anchor="_Toc160133962" w:history="1">
+          <w:hyperlink w:anchor="_Toc160384693" w:history="1">
             <w:r>
               <w:rPr>
                 <w:rStyle w:val="Collegamentoipertestuale"/>
@@ -1053,7 +1053,7 @@
                 <w:noProof/>
                 <w:webHidden/>
               </w:rPr>
-              <w:instrText xml:space="preserve"> PAGEREF _Toc160133962 \h </w:instrText>
+              <w:instrText xml:space="preserve"> PAGEREF _Toc160384693 \h </w:instrText>
             </w:r>
             <w:r>
               <w:rPr>
@@ -1073,7 +1073,7 @@
                 <w:noProof/>
                 <w:webHidden/>
               </w:rPr>
-              <w:t>12</w:t>
+              <w:t>16</w:t>
             </w:r>
             <w:r>
               <w:rPr>
@@ -1101,7 +1101,7 @@
               <w14:ligatures w14:val="standardContextual"/>
             </w:rPr>
           </w:pPr>
-          <w:hyperlink w:anchor="_Toc160133963" w:history="1">
+          <w:hyperlink w:anchor="_Toc160384694" w:history="1">
             <w:r>
               <w:rPr>
                 <w:rStyle w:val="Collegamentoipertestuale"/>
@@ -1148,7 +1148,7 @@
                 <w:noProof/>
                 <w:webHidden/>
               </w:rPr>
-              <w:instrText xml:space="preserve"> PAGEREF _Toc160133963 \h </w:instrText>
+              <w:instrText xml:space="preserve"> PAGEREF _Toc160384694 \h </w:instrText>
             </w:r>
             <w:r>
               <w:rPr>
@@ -1168,7 +1168,7 @@
                 <w:noProof/>
                 <w:webHidden/>
               </w:rPr>
-              <w:t>13</w:t>
+              <w:t>17</w:t>
             </w:r>
             <w:r>
               <w:rPr>
@@ -1196,7 +1196,7 @@
               <w14:ligatures w14:val="standardContextual"/>
             </w:rPr>
           </w:pPr>
-          <w:hyperlink w:anchor="_Toc160133964" w:history="1">
+          <w:hyperlink w:anchor="_Toc160384695" w:history="1">
             <w:r>
               <w:rPr>
                 <w:rStyle w:val="Collegamentoipertestuale"/>
@@ -1243,7 +1243,7 @@
                 <w:noProof/>
                 <w:webHidden/>
               </w:rPr>
-              <w:instrText xml:space="preserve"> PAGEREF _Toc160133964 \h </w:instrText>
+              <w:instrText xml:space="preserve"> PAGEREF _Toc160384695 \h </w:instrText>
             </w:r>
             <w:r>
               <w:rPr>
@@ -1263,7 +1263,7 @@
                 <w:noProof/>
                 <w:webHidden/>
               </w:rPr>
-              <w:t>14</w:t>
+              <w:t>18</w:t>
             </w:r>
             <w:r>
               <w:rPr>
@@ -1291,7 +1291,7 @@
               <w14:ligatures w14:val="standardContextual"/>
             </w:rPr>
           </w:pPr>
-          <w:hyperlink w:anchor="_Toc160133965" w:history="1">
+          <w:hyperlink w:anchor="_Toc160384696" w:history="1">
             <w:r>
               <w:rPr>
                 <w:rStyle w:val="Collegamentoipertestuale"/>
@@ -1338,7 +1338,7 @@
                 <w:noProof/>
                 <w:webHidden/>
               </w:rPr>
-              <w:instrText xml:space="preserve"> PAGEREF _Toc160133965 \h </w:instrText>
+              <w:instrText xml:space="preserve"> PAGEREF _Toc160384696 \h </w:instrText>
             </w:r>
             <w:r>
               <w:rPr>
@@ -1358,7 +1358,7 @@
                 <w:noProof/>
                 <w:webHidden/>
               </w:rPr>
-              <w:t>14</w:t>
+              <w:t>18</w:t>
             </w:r>
             <w:r>
               <w:rPr>
@@ -1386,7 +1386,7 @@
               <w14:ligatures w14:val="standardContextual"/>
             </w:rPr>
           </w:pPr>
-          <w:hyperlink w:anchor="_Toc160133966" w:history="1">
+          <w:hyperlink w:anchor="_Toc160384697" w:history="1">
             <w:r>
               <w:rPr>
                 <w:rStyle w:val="Collegamentoipertestuale"/>
@@ -1433,7 +1433,7 @@
                 <w:noProof/>
                 <w:webHidden/>
               </w:rPr>
-              <w:instrText xml:space="preserve"> PAGEREF _Toc160133966 \h </w:instrText>
+              <w:instrText xml:space="preserve"> PAGEREF _Toc160384697 \h </w:instrText>
             </w:r>
             <w:r>
               <w:rPr>
@@ -1453,7 +1453,7 @@
                 <w:noProof/>
                 <w:webHidden/>
               </w:rPr>
-              <w:t>15</w:t>
+              <w:t>19</w:t>
             </w:r>
             <w:r>
               <w:rPr>
@@ -1481,7 +1481,7 @@
               <w14:ligatures w14:val="standardContextual"/>
             </w:rPr>
           </w:pPr>
-          <w:hyperlink w:anchor="_Toc160133967" w:history="1">
+          <w:hyperlink w:anchor="_Toc160384698" w:history="1">
             <w:r>
               <w:rPr>
                 <w:rStyle w:val="Collegamentoipertestuale"/>
@@ -1528,7 +1528,7 @@
                 <w:noProof/>
                 <w:webHidden/>
               </w:rPr>
-              <w:instrText xml:space="preserve"> PAGEREF _Toc160133967 \h </w:instrText>
+              <w:instrText xml:space="preserve"> PAGEREF _Toc160384698 \h </w:instrText>
             </w:r>
             <w:r>
               <w:rPr>
@@ -1548,7 +1548,7 @@
                 <w:noProof/>
                 <w:webHidden/>
               </w:rPr>
-              <w:t>16</w:t>
+              <w:t>20</w:t>
             </w:r>
             <w:r>
               <w:rPr>
@@ -1576,7 +1576,7 @@
               <w14:ligatures w14:val="standardContextual"/>
             </w:rPr>
           </w:pPr>
-          <w:hyperlink w:anchor="_Toc160133968" w:history="1">
+          <w:hyperlink w:anchor="_Toc160384699" w:history="1">
             <w:r>
               <w:rPr>
                 <w:rStyle w:val="Collegamentoipertestuale"/>
@@ -1623,7 +1623,7 @@
                 <w:noProof/>
                 <w:webHidden/>
               </w:rPr>
-              <w:instrText xml:space="preserve"> PAGEREF _Toc160133968 \h </w:instrText>
+              <w:instrText xml:space="preserve"> PAGEREF _Toc160384699 \h </w:instrText>
             </w:r>
             <w:r>
               <w:rPr>
@@ -1643,7 +1643,7 @@
                 <w:noProof/>
                 <w:webHidden/>
               </w:rPr>
-              <w:t>17</w:t>
+              <w:t>21</w:t>
             </w:r>
             <w:r>
               <w:rPr>
@@ -1671,7 +1671,7 @@
               <w14:ligatures w14:val="standardContextual"/>
             </w:rPr>
           </w:pPr>
-          <w:hyperlink w:anchor="_Toc160133969" w:history="1">
+          <w:hyperlink w:anchor="_Toc160384700" w:history="1">
             <w:r>
               <w:rPr>
                 <w:rStyle w:val="Collegamentoipertestuale"/>
@@ -1718,7 +1718,7 @@
                 <w:noProof/>
                 <w:webHidden/>
               </w:rPr>
-              <w:instrText xml:space="preserve"> PAGEREF _Toc160133969 \h </w:instrText>
+              <w:instrText xml:space="preserve"> PAGEREF _Toc160384700 \h </w:instrText>
             </w:r>
             <w:r>
               <w:rPr>
@@ -1738,7 +1738,7 @@
                 <w:noProof/>
                 <w:webHidden/>
               </w:rPr>
-              <w:t>18</w:t>
+              <w:t>22</w:t>
             </w:r>
             <w:r>
               <w:rPr>
@@ -1766,7 +1766,7 @@
               <w14:ligatures w14:val="standardContextual"/>
             </w:rPr>
           </w:pPr>
-          <w:hyperlink w:anchor="_Toc160133970" w:history="1">
+          <w:hyperlink w:anchor="_Toc160384701" w:history="1">
             <w:r>
               <w:rPr>
                 <w:rStyle w:val="Collegamentoipertestuale"/>
@@ -1813,7 +1813,7 @@
                 <w:noProof/>
                 <w:webHidden/>
               </w:rPr>
-              <w:instrText xml:space="preserve"> PAGEREF _Toc160133970 \h </w:instrText>
+              <w:instrText xml:space="preserve"> PAGEREF _Toc160384701 \h </w:instrText>
             </w:r>
             <w:r>
               <w:rPr>
@@ -1833,7 +1833,7 @@
                 <w:noProof/>
                 <w:webHidden/>
               </w:rPr>
-              <w:t>19</w:t>
+              <w:t>23</w:t>
             </w:r>
             <w:r>
               <w:rPr>
@@ -1861,7 +1861,7 @@
               <w14:ligatures w14:val="standardContextual"/>
             </w:rPr>
           </w:pPr>
-          <w:hyperlink w:anchor="_Toc160133971" w:history="1">
+          <w:hyperlink w:anchor="_Toc160384702" w:history="1">
             <w:r>
               <w:rPr>
                 <w:rStyle w:val="Collegamentoipertestuale"/>
@@ -1908,7 +1908,7 @@
                 <w:noProof/>
                 <w:webHidden/>
               </w:rPr>
-              <w:instrText xml:space="preserve"> PAGEREF _Toc160133971 \h </w:instrText>
+              <w:instrText xml:space="preserve"> PAGEREF _Toc160384702 \h </w:instrText>
             </w:r>
             <w:r>
               <w:rPr>
@@ -1928,7 +1928,7 @@
                 <w:noProof/>
                 <w:webHidden/>
               </w:rPr>
-              <w:t>20</w:t>
+              <w:t>24</w:t>
             </w:r>
             <w:r>
               <w:rPr>
@@ -1956,7 +1956,7 @@
               <w14:ligatures w14:val="standardContextual"/>
             </w:rPr>
           </w:pPr>
-          <w:hyperlink w:anchor="_Toc160133972" w:history="1">
+          <w:hyperlink w:anchor="_Toc160384703" w:history="1">
             <w:r>
               <w:rPr>
                 <w:rStyle w:val="Collegamentoipertestuale"/>
@@ -2003,7 +2003,7 @@
                 <w:noProof/>
                 <w:webHidden/>
               </w:rPr>
-              <w:instrText xml:space="preserve"> PAGEREF _Toc160133972 \h </w:instrText>
+              <w:instrText xml:space="preserve"> PAGEREF _Toc160384703 \h </w:instrText>
             </w:r>
             <w:r>
               <w:rPr>
@@ -2023,7 +2023,7 @@
                 <w:noProof/>
                 <w:webHidden/>
               </w:rPr>
-              <w:t>21</w:t>
+              <w:t>25</w:t>
             </w:r>
             <w:r>
               <w:rPr>
@@ -2062,8 +2062,8 @@
         <w:spacing w:line="276" w:lineRule="auto"/>
         <w:jc w:val="center"/>
       </w:pPr>
-      <w:bookmarkStart w:id="0" w:name="_Toc160133958"/>
-      <w:bookmarkStart w:id="1" w:name="_Toc159840646"/>
+      <w:bookmarkStart w:id="0" w:name="_Toc159840646"/>
+      <w:bookmarkStart w:id="1" w:name="_Toc160384689"/>
       <w:r>
         <w:lastRenderedPageBreak/>
         <w:t xml:space="preserve">01 - </w:t>
@@ -2071,11 +2071,11 @@
       <w:r>
         <w:t>Introduction</w:t>
       </w:r>
+      <w:bookmarkEnd w:id="1"/>
+      <w:r>
+        <w:t xml:space="preserve"> </w:t>
+      </w:r>
       <w:bookmarkEnd w:id="0"/>
-      <w:r>
-        <w:t xml:space="preserve"> </w:t>
-      </w:r>
-      <w:bookmarkEnd w:id="1"/>
     </w:p>
     <w:p>
       <w:pPr>
@@ -2604,14 +2604,7 @@
         <w:rPr>
           <w:lang w:val="en-US"/>
         </w:rPr>
-        <w:t>‘</w:t>
-      </w:r>
-      <w:proofErr w:type="spellStart"/>
-      <w:r>
-        <w:rPr>
-          <w:lang w:val="en-US"/>
-        </w:rPr>
-        <w:t>standard</w:t>
+        <w:t>‘standard</w:t>
       </w:r>
       <w:r>
         <w:rPr>
@@ -2620,7 +2613,6 @@
         </w:rPr>
         <w:t>ʼ</w:t>
       </w:r>
-      <w:proofErr w:type="spellEnd"/>
     </w:p>
     <w:p>
       <w:pPr>
@@ -2865,7 +2857,7 @@
         <w:spacing w:line="276" w:lineRule="auto"/>
         <w:jc w:val="center"/>
       </w:pPr>
-      <w:bookmarkStart w:id="2" w:name="_Toc160133959"/>
+      <w:bookmarkStart w:id="2" w:name="_Toc160384690"/>
       <w:r>
         <w:lastRenderedPageBreak/>
         <w:t xml:space="preserve">02 - </w:t>
@@ -2881,6 +2873,78 @@
     <w:p>
       <w:pPr>
         <w:spacing w:line="276" w:lineRule="auto"/>
+        <w:jc w:val="center"/>
+        <w:rPr>
+          <w:lang w:val="en-US"/>
+        </w:rPr>
+      </w:pPr>
+      <w:r>
+        <w:rPr>
+          <w:lang w:val="en-US"/>
+        </w:rPr>
+        <w:t>(Additional resources for chapter:</w:t>
+      </w:r>
+      <w:r>
+        <w:rPr>
+          <w:lang w:val="en-US"/>
+        </w:rPr>
+        <w:t xml:space="preserve"> </w:t>
+      </w:r>
+      <w:hyperlink r:id="rId10" w:history="1">
+        <w:r>
+          <w:rPr>
+            <w:rStyle w:val="Collegamentoipertestuale"/>
+            <w:lang w:val="en-US"/>
+          </w:rPr>
+          <w:t>here</w:t>
+        </w:r>
+      </w:hyperlink>
+      <w:r>
+        <w:rPr>
+          <w:lang w:val="en-US"/>
+        </w:rPr>
+        <w:t>,</w:t>
+      </w:r>
+      <w:r>
+        <w:rPr>
+          <w:lang w:val="en-US"/>
+        </w:rPr>
+        <w:t xml:space="preserve"> </w:t>
+      </w:r>
+      <w:hyperlink r:id="rId11" w:history="1">
+        <w:r>
+          <w:rPr>
+            <w:rStyle w:val="Collegamentoipertestuale"/>
+            <w:lang w:val="en-US"/>
+          </w:rPr>
+          <w:t>here</w:t>
+        </w:r>
+      </w:hyperlink>
+      <w:r>
+        <w:rPr>
+          <w:lang w:val="en-US"/>
+        </w:rPr>
+        <w:t xml:space="preserve"> and </w:t>
+      </w:r>
+      <w:hyperlink r:id="rId12" w:history="1">
+        <w:r>
+          <w:rPr>
+            <w:rStyle w:val="Collegamentoipertestuale"/>
+            <w:lang w:val="en-US"/>
+          </w:rPr>
+          <w:t>here</w:t>
+        </w:r>
+      </w:hyperlink>
+      <w:r>
+        <w:rPr>
+          <w:lang w:val="en-US"/>
+        </w:rPr>
+        <w:t>)</w:t>
+      </w:r>
+    </w:p>
+    <w:p>
+      <w:pPr>
+        <w:spacing w:line="276" w:lineRule="auto"/>
         <w:rPr>
           <w:lang w:val="en-US"/>
         </w:rPr>
@@ -2901,7 +2965,27 @@
         <w:rPr>
           <w:lang w:val="en-US"/>
         </w:rPr>
-        <w:t xml:space="preserve"> in the context of ITIL's Information System Governance:</w:t>
+        <w:t xml:space="preserve"> in the context of ITIL's Information System Governance</w:t>
+      </w:r>
+      <w:r>
+        <w:rPr>
+          <w:lang w:val="en-US"/>
+        </w:rPr>
+        <w:t xml:space="preserve">, giving a company a defined and precise </w:t>
+      </w:r>
+      <w:r>
+        <w:rPr>
+          <w:i/>
+          <w:iCs/>
+          <w:lang w:val="en-US"/>
+        </w:rPr>
+        <w:t>structure</w:t>
+      </w:r>
+      <w:r>
+        <w:rPr>
+          <w:lang w:val="en-US"/>
+        </w:rPr>
+        <w:t>:</w:t>
       </w:r>
     </w:p>
     <w:p>
@@ -3168,6 +3252,25 @@
       <w:pPr>
         <w:pStyle w:val="Paragrafoelenco"/>
         <w:numPr>
+          <w:ilvl w:val="1"/>
+          <w:numId w:val="12"/>
+        </w:numPr>
+        <w:spacing w:line="276" w:lineRule="auto"/>
+        <w:rPr>
+          <w:lang w:val="en-US"/>
+        </w:rPr>
+      </w:pPr>
+      <w:r>
+        <w:rPr>
+          <w:lang w:val="en-US"/>
+        </w:rPr>
+        <w:t>each change and revolution was a disruptive change compared to the past</w:t>
+      </w:r>
+    </w:p>
+    <w:p>
+      <w:pPr>
+        <w:pStyle w:val="Paragrafoelenco"/>
+        <w:numPr>
           <w:ilvl w:val="0"/>
           <w:numId w:val="12"/>
         </w:numPr>
@@ -3430,6 +3533,21 @@
         <w:rPr>
           <w:lang w:val="en-US"/>
         </w:rPr>
+        <w:br w:type="page"/>
+      </w:r>
+    </w:p>
+    <w:p>
+      <w:pPr>
+        <w:spacing w:line="276" w:lineRule="auto"/>
+        <w:rPr>
+          <w:lang w:val="en-US"/>
+        </w:rPr>
+      </w:pPr>
+      <w:r>
+        <w:rPr>
+          <w:lang w:val="en-US"/>
+        </w:rPr>
+        <w:lastRenderedPageBreak/>
         <w:t xml:space="preserve">There are different </w:t>
       </w:r>
       <w:r>
@@ -3507,7 +3625,6 @@
         <w:rPr>
           <w:lang w:val="en-US"/>
         </w:rPr>
-        <w:lastRenderedPageBreak/>
         <w:t>It is necessary to design information systems with a high degree of "self</w:t>
       </w:r>
       <w:r>
@@ -3578,7 +3695,7 @@
                     <pic:cNvPicPr/>
                   </pic:nvPicPr>
                   <pic:blipFill>
-                    <a:blip r:embed="rId10"/>
+                    <a:blip r:embed="rId13"/>
                     <a:stretch>
                       <a:fillRect/>
                     </a:stretch>
@@ -3928,7 +4045,7 @@
                     <pic:cNvPicPr/>
                   </pic:nvPicPr>
                   <pic:blipFill>
-                    <a:blip r:embed="rId11"/>
+                    <a:blip r:embed="rId14"/>
                     <a:stretch>
                       <a:fillRect/>
                     </a:stretch>
@@ -4197,7 +4314,7 @@
                     <pic:cNvPicPr/>
                   </pic:nvPicPr>
                   <pic:blipFill>
-                    <a:blip r:embed="rId12"/>
+                    <a:blip r:embed="rId15"/>
                     <a:stretch>
                       <a:fillRect/>
                     </a:stretch>
@@ -4338,7 +4455,7 @@
                     <pic:cNvPicPr/>
                   </pic:nvPicPr>
                   <pic:blipFill>
-                    <a:blip r:embed="rId13"/>
+                    <a:blip r:embed="rId16"/>
                     <a:stretch>
                       <a:fillRect/>
                     </a:stretch>
@@ -4479,7 +4596,7 @@
                     <pic:cNvPicPr/>
                   </pic:nvPicPr>
                   <pic:blipFill>
-                    <a:blip r:embed="rId14"/>
+                    <a:blip r:embed="rId17"/>
                     <a:stretch>
                       <a:fillRect/>
                     </a:stretch>
@@ -4757,7 +4874,7 @@
                     <pic:cNvPicPr/>
                   </pic:nvPicPr>
                   <pic:blipFill>
-                    <a:blip r:embed="rId15"/>
+                    <a:blip r:embed="rId18"/>
                     <a:stretch>
                       <a:fillRect/>
                     </a:stretch>
@@ -5080,7 +5197,7 @@
                     <pic:cNvPicPr/>
                   </pic:nvPicPr>
                   <pic:blipFill>
-                    <a:blip r:embed="rId16"/>
+                    <a:blip r:embed="rId19"/>
                     <a:stretch>
                       <a:fillRect/>
                     </a:stretch>
@@ -5215,7 +5332,7 @@
                     <pic:cNvPicPr/>
                   </pic:nvPicPr>
                   <pic:blipFill>
-                    <a:blip r:embed="rId17"/>
+                    <a:blip r:embed="rId20"/>
                     <a:stretch>
                       <a:fillRect/>
                     </a:stretch>
@@ -5348,7 +5465,7 @@
                     <pic:cNvPicPr/>
                   </pic:nvPicPr>
                   <pic:blipFill>
-                    <a:blip r:embed="rId18"/>
+                    <a:blip r:embed="rId21"/>
                     <a:stretch>
                       <a:fillRect/>
                     </a:stretch>
@@ -5468,6 +5585,7 @@
       </w:pPr>
       <w:r>
         <w:rPr>
+          <w:noProof/>
           <w:lang w:val="en-US"/>
         </w:rPr>
         <w:lastRenderedPageBreak/>
@@ -5495,7 +5613,7 @@
                     <pic:cNvPicPr/>
                   </pic:nvPicPr>
                   <pic:blipFill>
-                    <a:blip r:embed="rId19"/>
+                    <a:blip r:embed="rId22"/>
                     <a:stretch>
                       <a:fillRect/>
                     </a:stretch>
@@ -5537,6 +5655,7 @@
       </w:pPr>
       <w:r>
         <w:rPr>
+          <w:noProof/>
           <w:lang w:val="en-US"/>
         </w:rPr>
         <w:drawing>
@@ -5563,7 +5682,7 @@
                     <pic:cNvPicPr/>
                   </pic:nvPicPr>
                   <pic:blipFill>
-                    <a:blip r:embed="rId20"/>
+                    <a:blip r:embed="rId23"/>
                     <a:stretch>
                       <a:fillRect/>
                     </a:stretch>
@@ -5619,16 +5738,17 @@
       </w:pPr>
       <w:r>
         <w:rPr>
+          <w:noProof/>
           <w:lang w:val="en-US"/>
         </w:rPr>
         <w:drawing>
-          <wp:anchor distT="0" distB="0" distL="114300" distR="114300" simplePos="0" relativeHeight="251683840" behindDoc="0" locked="0" layoutInCell="1" allowOverlap="1" wp14:anchorId="4A7C50C4" wp14:editId="3956E451">
+          <wp:anchor distT="0" distB="0" distL="114300" distR="114300" simplePos="0" relativeHeight="251683840" behindDoc="0" locked="0" layoutInCell="1" allowOverlap="1" wp14:anchorId="4A7C50C4" wp14:editId="0D0654F8">
             <wp:simplePos x="0" y="0"/>
             <wp:positionH relativeFrom="column">
-              <wp:posOffset>1123950</wp:posOffset>
+              <wp:posOffset>1179830</wp:posOffset>
             </wp:positionH>
             <wp:positionV relativeFrom="paragraph">
-              <wp:posOffset>226060</wp:posOffset>
+              <wp:posOffset>454660</wp:posOffset>
             </wp:positionV>
             <wp:extent cx="4215130" cy="2275840"/>
             <wp:effectExtent l="0" t="0" r="0" b="0"/>
@@ -5645,7 +5765,7 @@
                     <pic:cNvPicPr/>
                   </pic:nvPicPr>
                   <pic:blipFill>
-                    <a:blip r:embed="rId21"/>
+                    <a:blip r:embed="rId24"/>
                     <a:stretch>
                       <a:fillRect/>
                     </a:stretch>
@@ -5675,349 +5795,628 @@
         <w:rPr>
           <w:lang w:val="en-US"/>
         </w:rPr>
-        <w:t xml:space="preserve">We can measure how quality can be perceived by the final user, according to different levels: </w:t>
-      </w:r>
-    </w:p>
-    <w:p>
-      <w:pPr>
-        <w:spacing w:line="276" w:lineRule="auto"/>
-        <w:rPr>
-          <w:lang w:val="en-US"/>
-        </w:rPr>
-      </w:pPr>
-    </w:p>
-    <w:p>
-      <w:pPr>
-        <w:spacing w:line="276" w:lineRule="auto"/>
-        <w:rPr>
-          <w:lang w:val="en-US"/>
-        </w:rPr>
-      </w:pPr>
-    </w:p>
-    <w:p>
-      <w:pPr>
-        <w:spacing w:line="276" w:lineRule="auto"/>
-        <w:rPr>
-          <w:lang w:val="en-US"/>
-        </w:rPr>
-      </w:pPr>
-    </w:p>
-    <w:p>
-      <w:pPr>
-        <w:spacing w:line="276" w:lineRule="auto"/>
-        <w:rPr>
-          <w:lang w:val="en-US"/>
-        </w:rPr>
-      </w:pPr>
-    </w:p>
-    <w:p>
-      <w:pPr>
-        <w:spacing w:line="276" w:lineRule="auto"/>
-        <w:rPr>
-          <w:lang w:val="en-US"/>
-        </w:rPr>
-      </w:pPr>
-    </w:p>
-    <w:p>
-      <w:pPr>
-        <w:spacing w:line="276" w:lineRule="auto"/>
-        <w:rPr>
-          <w:lang w:val="en-US"/>
-        </w:rPr>
-      </w:pPr>
-    </w:p>
-    <w:p>
-      <w:pPr>
-        <w:spacing w:line="276" w:lineRule="auto"/>
-        <w:rPr>
-          <w:lang w:val="en-US"/>
-        </w:rPr>
-      </w:pPr>
-    </w:p>
-    <w:p>
-      <w:pPr>
-        <w:spacing w:line="276" w:lineRule="auto"/>
-        <w:rPr>
-          <w:lang w:val="en-US"/>
-        </w:rPr>
-      </w:pPr>
-    </w:p>
-    <w:p>
-      <w:pPr>
-        <w:spacing w:line="276" w:lineRule="auto"/>
-        <w:rPr>
-          <w:lang w:val="en-US"/>
-        </w:rPr>
-      </w:pPr>
-      <w:r>
-        <w:rPr>
-          <w:lang w:val="en-US"/>
-        </w:rPr>
-        <w:br w:type="page"/>
-      </w:r>
-    </w:p>
-    <w:p>
-      <w:pPr>
-        <w:pStyle w:val="Titolo1"/>
+        <w:t>We can measure how quality can be perceived by the final user, according to different levels</w:t>
+      </w:r>
+      <w:r>
+        <w:rPr>
+          <w:lang w:val="en-US"/>
+        </w:rPr>
+        <w:t>. The chai needs to be preserved in its entirety</w:t>
+      </w:r>
+      <w:r>
+        <w:rPr>
+          <w:lang w:val="en-US"/>
+        </w:rPr>
+        <w:t xml:space="preserve">: </w:t>
+      </w:r>
+    </w:p>
+    <w:p>
+      <w:pPr>
+        <w:spacing w:line="276" w:lineRule="auto"/>
+        <w:rPr>
+          <w:lang w:val="en-US"/>
+        </w:rPr>
+      </w:pPr>
+    </w:p>
+    <w:p>
+      <w:pPr>
+        <w:spacing w:line="276" w:lineRule="auto"/>
+        <w:rPr>
+          <w:lang w:val="en-US"/>
+        </w:rPr>
+      </w:pPr>
+    </w:p>
+    <w:p>
+      <w:pPr>
+        <w:spacing w:line="276" w:lineRule="auto"/>
+        <w:rPr>
+          <w:lang w:val="en-US"/>
+        </w:rPr>
+      </w:pPr>
+    </w:p>
+    <w:p>
+      <w:pPr>
+        <w:spacing w:line="276" w:lineRule="auto"/>
+        <w:rPr>
+          <w:lang w:val="en-US"/>
+        </w:rPr>
+      </w:pPr>
+    </w:p>
+    <w:p>
+      <w:pPr>
+        <w:spacing w:line="276" w:lineRule="auto"/>
+        <w:rPr>
+          <w:lang w:val="en-US"/>
+        </w:rPr>
+      </w:pPr>
+    </w:p>
+    <w:p>
+      <w:pPr>
+        <w:spacing w:line="276" w:lineRule="auto"/>
+        <w:rPr>
+          <w:lang w:val="en-US"/>
+        </w:rPr>
+      </w:pPr>
+    </w:p>
+    <w:p>
+      <w:pPr>
+        <w:spacing w:line="276" w:lineRule="auto"/>
+        <w:rPr>
+          <w:lang w:val="en-US"/>
+        </w:rPr>
+      </w:pPr>
+    </w:p>
+    <w:p>
+      <w:pPr>
+        <w:spacing w:line="276" w:lineRule="auto"/>
+        <w:rPr>
+          <w:lang w:val="en-US"/>
+        </w:rPr>
+      </w:pPr>
+    </w:p>
+    <w:p>
+      <w:pPr>
+        <w:spacing w:line="276" w:lineRule="auto"/>
+        <w:rPr>
+          <w:lang w:val="en-US"/>
+        </w:rPr>
+      </w:pPr>
+      <w:r>
+        <w:rPr>
+          <w:lang w:val="en-US"/>
+        </w:rPr>
+        <w:drawing>
+          <wp:anchor distT="0" distB="0" distL="114300" distR="114300" simplePos="0" relativeHeight="251685888" behindDoc="0" locked="0" layoutInCell="1" allowOverlap="1" wp14:anchorId="02392CE4" wp14:editId="44953D87">
+            <wp:simplePos x="0" y="0"/>
+            <wp:positionH relativeFrom="column">
+              <wp:posOffset>1751330</wp:posOffset>
+            </wp:positionH>
+            <wp:positionV relativeFrom="paragraph">
+              <wp:posOffset>476461</wp:posOffset>
+            </wp:positionV>
+            <wp:extent cx="3220085" cy="2401570"/>
+            <wp:effectExtent l="0" t="0" r="0" b="0"/>
+            <wp:wrapSquare wrapText="bothSides"/>
+            <wp:docPr id="1049081969" name="Immagine 1" descr="Immagine che contiene testo, schermata, Carattere, numero&#10;&#10;Descrizione generata automaticamente"/>
+            <wp:cNvGraphicFramePr>
+              <a:graphicFrameLocks xmlns:a="http://schemas.openxmlformats.org/drawingml/2006/main" noChangeAspect="1"/>
+            </wp:cNvGraphicFramePr>
+            <a:graphic xmlns:a="http://schemas.openxmlformats.org/drawingml/2006/main">
+              <a:graphicData uri="http://schemas.openxmlformats.org/drawingml/2006/picture">
+                <pic:pic xmlns:pic="http://schemas.openxmlformats.org/drawingml/2006/picture">
+                  <pic:nvPicPr>
+                    <pic:cNvPr id="1049081969" name="Immagine 1" descr="Immagine che contiene testo, schermata, Carattere, numero&#10;&#10;Descrizione generata automaticamente"/>
+                    <pic:cNvPicPr/>
+                  </pic:nvPicPr>
+                  <pic:blipFill>
+                    <a:blip r:embed="rId25"/>
+                    <a:stretch>
+                      <a:fillRect/>
+                    </a:stretch>
+                  </pic:blipFill>
+                  <pic:spPr>
+                    <a:xfrm>
+                      <a:off x="0" y="0"/>
+                      <a:ext cx="3220085" cy="2401570"/>
+                    </a:xfrm>
+                    <a:prstGeom prst="rect">
+                      <a:avLst/>
+                    </a:prstGeom>
+                  </pic:spPr>
+                </pic:pic>
+              </a:graphicData>
+            </a:graphic>
+            <wp14:sizeRelH relativeFrom="margin">
+              <wp14:pctWidth>0</wp14:pctWidth>
+            </wp14:sizeRelH>
+            <wp14:sizeRelV relativeFrom="margin">
+              <wp14:pctHeight>0</wp14:pctHeight>
+            </wp14:sizeRelV>
+          </wp:anchor>
+        </w:drawing>
+      </w:r>
+      <w:r>
+        <w:rPr>
+          <w:lang w:val="en-US"/>
+        </w:rPr>
+        <w:t>Consider for instance the Gartner maturity scale, which tries to characterize and categorize each one of these</w:t>
+      </w:r>
+      <w:r>
+        <w:rPr>
+          <w:lang w:val="en-US"/>
+        </w:rPr>
+        <w:t>, trying to predict and avoid problems to infrastructures:</w:t>
+      </w:r>
+    </w:p>
+    <w:p>
+      <w:pPr>
+        <w:spacing w:line="276" w:lineRule="auto"/>
+        <w:rPr>
+          <w:lang w:val="en-US"/>
+        </w:rPr>
+      </w:pPr>
+    </w:p>
+    <w:p>
+      <w:pPr>
+        <w:spacing w:line="276" w:lineRule="auto"/>
+        <w:rPr>
+          <w:lang w:val="en-US"/>
+        </w:rPr>
+      </w:pPr>
+    </w:p>
+    <w:p>
+      <w:pPr>
+        <w:spacing w:line="276" w:lineRule="auto"/>
+        <w:rPr>
+          <w:lang w:val="en-US"/>
+        </w:rPr>
+      </w:pPr>
+    </w:p>
+    <w:p>
+      <w:pPr>
+        <w:spacing w:line="276" w:lineRule="auto"/>
+        <w:rPr>
+          <w:lang w:val="en-US"/>
+        </w:rPr>
+      </w:pPr>
+    </w:p>
+    <w:p>
+      <w:pPr>
+        <w:spacing w:line="276" w:lineRule="auto"/>
+        <w:rPr>
+          <w:lang w:val="en-US"/>
+        </w:rPr>
+      </w:pPr>
+    </w:p>
+    <w:p>
+      <w:pPr>
+        <w:spacing w:line="276" w:lineRule="auto"/>
+        <w:rPr>
+          <w:lang w:val="en-US"/>
+        </w:rPr>
+      </w:pPr>
+    </w:p>
+    <w:p>
+      <w:pPr>
+        <w:spacing w:line="276" w:lineRule="auto"/>
+        <w:rPr>
+          <w:lang w:val="en-US"/>
+        </w:rPr>
+      </w:pPr>
+    </w:p>
+    <w:p>
+      <w:pPr>
+        <w:spacing w:line="276" w:lineRule="auto"/>
+        <w:rPr>
+          <w:lang w:val="en-US"/>
+        </w:rPr>
+      </w:pPr>
+    </w:p>
+    <w:p>
+      <w:pPr>
+        <w:spacing w:line="276" w:lineRule="auto"/>
+        <w:rPr>
+          <w:lang w:val="en-US"/>
+        </w:rPr>
+      </w:pPr>
+      <w:r>
+        <w:rPr>
+          <w:lang w:val="en-US"/>
+        </w:rPr>
+        <w:lastRenderedPageBreak/>
+        <w:t xml:space="preserve">ISO 15504 and COSO (Committee of Sponsoring Organizations of the Treadway Commission) are two distinct frameworks used in different domains. </w:t>
+      </w:r>
+    </w:p>
+    <w:p>
+      <w:pPr>
+        <w:pStyle w:val="Paragrafoelenco"/>
+        <w:numPr>
+          <w:ilvl w:val="0"/>
+          <w:numId w:val="14"/>
+        </w:numPr>
+        <w:spacing w:line="276" w:lineRule="auto"/>
+        <w:rPr>
+          <w:lang w:val="en-US"/>
+        </w:rPr>
+      </w:pPr>
+      <w:r>
+        <w:rPr>
+          <w:lang w:val="en-US"/>
+        </w:rPr>
+        <w:t>ISO 15504, also known as SPICE (Software Process Improvement and Capability Determination), is a standard for assessing and improving software development processes</w:t>
+      </w:r>
+    </w:p>
+    <w:p>
+      <w:pPr>
+        <w:pStyle w:val="Paragrafoelenco"/>
+        <w:numPr>
+          <w:ilvl w:val="1"/>
+          <w:numId w:val="14"/>
+        </w:numPr>
+        <w:spacing w:line="276" w:lineRule="auto"/>
+        <w:rPr>
+          <w:lang w:val="en-US"/>
+        </w:rPr>
+      </w:pPr>
+      <w:r>
+        <w:rPr>
+          <w:lang w:val="en-US"/>
+        </w:rPr>
+        <w:t>The first one was ISO 12207 which described the lifecycle of an application</w:t>
+      </w:r>
+    </w:p>
+    <w:p>
+      <w:pPr>
+        <w:pStyle w:val="Paragrafoelenco"/>
+        <w:numPr>
+          <w:ilvl w:val="1"/>
+          <w:numId w:val="14"/>
+        </w:numPr>
+        <w:spacing w:line="276" w:lineRule="auto"/>
+        <w:rPr>
+          <w:lang w:val="en-US"/>
+        </w:rPr>
+      </w:pPr>
+      <w:r>
+        <w:rPr>
+          <w:lang w:val="en-US"/>
+        </w:rPr>
+        <w:t>The SPICE revision was ISO 33001</w:t>
+      </w:r>
+    </w:p>
+    <w:p>
+      <w:pPr>
+        <w:pStyle w:val="Paragrafoelenco"/>
+        <w:numPr>
+          <w:ilvl w:val="0"/>
+          <w:numId w:val="14"/>
+        </w:numPr>
+        <w:spacing w:line="276" w:lineRule="auto"/>
+        <w:rPr>
+          <w:lang w:val="en-US"/>
+        </w:rPr>
+      </w:pPr>
+      <w:r>
+        <w:rPr>
+          <w:lang w:val="en-US"/>
+        </w:rPr>
+        <w:t>On the other hand, COSO is a framework for internal control used by organizations to enhance their operations</w:t>
+      </w:r>
+    </w:p>
+    <w:p>
+      <w:pPr>
+        <w:pStyle w:val="Paragrafoelenco"/>
+        <w:numPr>
+          <w:ilvl w:val="0"/>
+          <w:numId w:val="14"/>
+        </w:numPr>
+        <w:spacing w:line="276" w:lineRule="auto"/>
+        <w:rPr>
+          <w:lang w:val="en-US"/>
+        </w:rPr>
+      </w:pPr>
+      <w:r>
+        <w:rPr>
+          <w:lang w:val="en-US"/>
+        </w:rPr>
+        <w:t>Both anyway try to improve the processes while determining capability, ultimately enhancing performance and managing risks carefully in a systematic way</w:t>
+      </w:r>
+    </w:p>
+    <w:p>
+      <w:pPr>
+        <w:spacing w:line="276" w:lineRule="auto"/>
+        <w:rPr>
+          <w:lang w:val="en-US"/>
+        </w:rPr>
+      </w:pPr>
+      <w:r>
+        <w:rPr>
+          <w:lang w:val="en-US"/>
+        </w:rPr>
+        <w:drawing>
+          <wp:anchor distT="0" distB="0" distL="114300" distR="114300" simplePos="0" relativeHeight="251687936" behindDoc="0" locked="0" layoutInCell="1" allowOverlap="1" wp14:anchorId="71DBA659" wp14:editId="10E42174">
+            <wp:simplePos x="0" y="0"/>
+            <wp:positionH relativeFrom="column">
+              <wp:posOffset>469900</wp:posOffset>
+            </wp:positionH>
+            <wp:positionV relativeFrom="paragraph">
+              <wp:posOffset>291953</wp:posOffset>
+            </wp:positionV>
+            <wp:extent cx="5100955" cy="2261870"/>
+            <wp:effectExtent l="0" t="0" r="4445" b="5080"/>
+            <wp:wrapSquare wrapText="bothSides"/>
+            <wp:docPr id="280253604" name="Immagine 1" descr="Immagine che contiene testo, schermata, Carattere, Parallelo&#10;&#10;Descrizione generata automaticamente"/>
+            <wp:cNvGraphicFramePr>
+              <a:graphicFrameLocks xmlns:a="http://schemas.openxmlformats.org/drawingml/2006/main" noChangeAspect="1"/>
+            </wp:cNvGraphicFramePr>
+            <a:graphic xmlns:a="http://schemas.openxmlformats.org/drawingml/2006/main">
+              <a:graphicData uri="http://schemas.openxmlformats.org/drawingml/2006/picture">
+                <pic:pic xmlns:pic="http://schemas.openxmlformats.org/drawingml/2006/picture">
+                  <pic:nvPicPr>
+                    <pic:cNvPr id="280253604" name="Immagine 1" descr="Immagine che contiene testo, schermata, Carattere, Parallelo&#10;&#10;Descrizione generata automaticamente"/>
+                    <pic:cNvPicPr/>
+                  </pic:nvPicPr>
+                  <pic:blipFill>
+                    <a:blip r:embed="rId26"/>
+                    <a:stretch>
+                      <a:fillRect/>
+                    </a:stretch>
+                  </pic:blipFill>
+                  <pic:spPr>
+                    <a:xfrm>
+                      <a:off x="0" y="0"/>
+                      <a:ext cx="5100955" cy="2261870"/>
+                    </a:xfrm>
+                    <a:prstGeom prst="rect">
+                      <a:avLst/>
+                    </a:prstGeom>
+                  </pic:spPr>
+                </pic:pic>
+              </a:graphicData>
+            </a:graphic>
+            <wp14:sizeRelH relativeFrom="margin">
+              <wp14:pctWidth>0</wp14:pctWidth>
+            </wp14:sizeRelH>
+            <wp14:sizeRelV relativeFrom="margin">
+              <wp14:pctHeight>0</wp14:pctHeight>
+            </wp14:sizeRelV>
+          </wp:anchor>
+        </w:drawing>
+      </w:r>
+      <w:r>
+        <w:rPr>
+          <w:lang w:val="en-US"/>
+        </w:rPr>
+        <w:t>Here we can see the comparison between the two different documentations:</w:t>
+      </w:r>
+    </w:p>
+    <w:p>
+      <w:pPr>
+        <w:spacing w:line="276" w:lineRule="auto"/>
+        <w:rPr>
+          <w:lang w:val="en-US"/>
+        </w:rPr>
+      </w:pPr>
+    </w:p>
+    <w:p>
+      <w:pPr>
+        <w:spacing w:line="276" w:lineRule="auto"/>
+        <w:rPr>
+          <w:lang w:val="en-US"/>
+        </w:rPr>
+      </w:pPr>
+    </w:p>
+    <w:p>
+      <w:pPr>
+        <w:spacing w:line="276" w:lineRule="auto"/>
+        <w:rPr>
+          <w:lang w:val="en-US"/>
+        </w:rPr>
+      </w:pPr>
+    </w:p>
+    <w:p>
+      <w:pPr>
+        <w:spacing w:line="276" w:lineRule="auto"/>
+        <w:rPr>
+          <w:lang w:val="en-US"/>
+        </w:rPr>
+      </w:pPr>
+    </w:p>
+    <w:p>
+      <w:pPr>
+        <w:spacing w:line="276" w:lineRule="auto"/>
+        <w:rPr>
+          <w:lang w:val="en-US"/>
+        </w:rPr>
+      </w:pPr>
+    </w:p>
+    <w:p>
+      <w:pPr>
+        <w:spacing w:line="276" w:lineRule="auto"/>
+        <w:rPr>
+          <w:lang w:val="en-US"/>
+        </w:rPr>
+      </w:pPr>
+    </w:p>
+    <w:p>
+      <w:pPr>
+        <w:spacing w:line="276" w:lineRule="auto"/>
+        <w:rPr>
+          <w:lang w:val="en-US"/>
+        </w:rPr>
+      </w:pPr>
+    </w:p>
+    <w:p>
+      <w:pPr>
+        <w:spacing w:line="276" w:lineRule="auto"/>
+        <w:rPr>
+          <w:lang w:val="en-US"/>
+        </w:rPr>
+      </w:pPr>
+    </w:p>
+    <w:p>
+      <w:pPr>
         <w:spacing w:line="276" w:lineRule="auto"/>
         <w:jc w:val="center"/>
         <w:rPr>
           <w:lang w:val="en-US"/>
         </w:rPr>
       </w:pPr>
-      <w:bookmarkStart w:id="3" w:name="_Toc160133960"/>
-      <w:r>
-        <w:rPr>
-          <w:lang w:val="en-US"/>
-        </w:rPr>
-        <w:lastRenderedPageBreak/>
-        <w:t xml:space="preserve">03 - </w:t>
-      </w:r>
-      <w:r>
-        <w:rPr>
-          <w:lang w:val="en-US"/>
-        </w:rPr>
-        <w:t>ITSM and ITIL</w:t>
-      </w:r>
-      <w:bookmarkEnd w:id="3"/>
-    </w:p>
-    <w:p>
-      <w:pPr>
-        <w:spacing w:line="276" w:lineRule="auto"/>
-        <w:rPr>
-          <w:lang w:val="en-US"/>
-        </w:rPr>
-      </w:pPr>
-      <w:r>
-        <w:rPr>
-          <w:lang w:val="en-US"/>
-        </w:rPr>
-        <w:br w:type="page"/>
-      </w:r>
-    </w:p>
-    <w:p>
-      <w:pPr>
-        <w:pStyle w:val="Titolo1"/>
+      <w:r>
+        <w:rPr>
+          <w:lang w:val="en-US"/>
+        </w:rPr>
+        <w:drawing>
+          <wp:anchor distT="0" distB="0" distL="114300" distR="114300" simplePos="0" relativeHeight="251689984" behindDoc="0" locked="0" layoutInCell="1" allowOverlap="1" wp14:anchorId="5E73A159" wp14:editId="00DC2278">
+            <wp:simplePos x="0" y="0"/>
+            <wp:positionH relativeFrom="column">
+              <wp:posOffset>2353310</wp:posOffset>
+            </wp:positionH>
+            <wp:positionV relativeFrom="paragraph">
+              <wp:posOffset>120015</wp:posOffset>
+            </wp:positionV>
+            <wp:extent cx="4075430" cy="1834515"/>
+            <wp:effectExtent l="0" t="0" r="1270" b="0"/>
+            <wp:wrapSquare wrapText="bothSides"/>
+            <wp:docPr id="1606973024" name="Immagine 1" descr="Immagine che contiene diagramma, linea&#10;&#10;Descrizione generata automaticamente"/>
+            <wp:cNvGraphicFramePr>
+              <a:graphicFrameLocks xmlns:a="http://schemas.openxmlformats.org/drawingml/2006/main" noChangeAspect="1"/>
+            </wp:cNvGraphicFramePr>
+            <a:graphic xmlns:a="http://schemas.openxmlformats.org/drawingml/2006/main">
+              <a:graphicData uri="http://schemas.openxmlformats.org/drawingml/2006/picture">
+                <pic:pic xmlns:pic="http://schemas.openxmlformats.org/drawingml/2006/picture">
+                  <pic:nvPicPr>
+                    <pic:cNvPr id="1606973024" name="Immagine 1" descr="Immagine che contiene diagramma, linea&#10;&#10;Descrizione generata automaticamente"/>
+                    <pic:cNvPicPr/>
+                  </pic:nvPicPr>
+                  <pic:blipFill>
+                    <a:blip r:embed="rId27"/>
+                    <a:stretch>
+                      <a:fillRect/>
+                    </a:stretch>
+                  </pic:blipFill>
+                  <pic:spPr>
+                    <a:xfrm>
+                      <a:off x="0" y="0"/>
+                      <a:ext cx="4075430" cy="1834515"/>
+                    </a:xfrm>
+                    <a:prstGeom prst="rect">
+                      <a:avLst/>
+                    </a:prstGeom>
+                  </pic:spPr>
+                </pic:pic>
+              </a:graphicData>
+            </a:graphic>
+            <wp14:sizeRelH relativeFrom="margin">
+              <wp14:pctWidth>0</wp14:pctWidth>
+            </wp14:sizeRelH>
+            <wp14:sizeRelV relativeFrom="margin">
+              <wp14:pctHeight>0</wp14:pctHeight>
+            </wp14:sizeRelV>
+          </wp:anchor>
+        </w:drawing>
+      </w:r>
+      <w:r>
+        <w:rPr>
+          <w:lang w:val="en-US"/>
+        </w:rPr>
+        <w:t>A Kiviat diagram, also known as a radar chart or spider chart, is a graphical method used to display multivariate data</w:t>
+      </w:r>
+      <w:r>
+        <w:rPr>
+          <w:lang w:val="en-US"/>
+        </w:rPr>
+        <w:t>.</w:t>
+      </w:r>
+    </w:p>
+    <w:p>
+      <w:pPr>
         <w:spacing w:line="276" w:lineRule="auto"/>
         <w:jc w:val="center"/>
         <w:rPr>
           <w:lang w:val="en-US"/>
         </w:rPr>
       </w:pPr>
-      <w:bookmarkStart w:id="4" w:name="_Toc160133961"/>
-      <w:r>
-        <w:rPr>
-          <w:lang w:val="en-US"/>
-        </w:rPr>
-        <w:lastRenderedPageBreak/>
-        <w:t xml:space="preserve">04 - </w:t>
-      </w:r>
-      <w:r>
-        <w:rPr>
-          <w:lang w:val="en-US"/>
-        </w:rPr>
-        <w:t>Service Management Concepts</w:t>
-      </w:r>
-      <w:bookmarkEnd w:id="4"/>
-    </w:p>
-    <w:p>
-      <w:pPr>
-        <w:spacing w:line="276" w:lineRule="auto"/>
-        <w:rPr>
-          <w:lang w:val="en-US"/>
-        </w:rPr>
-      </w:pPr>
-      <w:r>
-        <w:rPr>
-          <w:lang w:val="en-US"/>
-        </w:rPr>
-        <w:br w:type="page"/>
-      </w:r>
-    </w:p>
-    <w:p>
-      <w:pPr>
-        <w:pStyle w:val="Titolo1"/>
-        <w:spacing w:line="276" w:lineRule="auto"/>
-        <w:jc w:val="center"/>
-        <w:rPr>
-          <w:lang w:val="en-US"/>
-        </w:rPr>
-      </w:pPr>
-      <w:bookmarkStart w:id="5" w:name="_Toc160133962"/>
-      <w:r>
-        <w:rPr>
-          <w:lang w:val="en-US"/>
-        </w:rPr>
-        <w:lastRenderedPageBreak/>
-        <w:t xml:space="preserve">05 - </w:t>
-      </w:r>
-      <w:r>
-        <w:rPr>
-          <w:lang w:val="en-US"/>
-        </w:rPr>
-        <w:t>Four Dimensions of Service Management</w:t>
-      </w:r>
-      <w:bookmarkEnd w:id="5"/>
-    </w:p>
-    <w:p>
-      <w:pPr>
-        <w:spacing w:line="276" w:lineRule="auto"/>
-        <w:rPr>
-          <w:lang w:val="en-US"/>
-        </w:rPr>
-      </w:pPr>
-      <w:r>
-        <w:rPr>
-          <w:lang w:val="en-US"/>
-        </w:rPr>
-        <w:br w:type="page"/>
-      </w:r>
-    </w:p>
-    <w:p>
-      <w:pPr>
-        <w:pStyle w:val="Titolo1"/>
-        <w:spacing w:line="276" w:lineRule="auto"/>
-        <w:jc w:val="center"/>
-        <w:rPr>
-          <w:lang w:val="en-US"/>
-        </w:rPr>
-      </w:pPr>
-      <w:bookmarkStart w:id="6" w:name="_Toc160133963"/>
-      <w:r>
-        <w:rPr>
-          <w:lang w:val="en-US"/>
-        </w:rPr>
-        <w:lastRenderedPageBreak/>
-        <w:t xml:space="preserve">06 - </w:t>
-      </w:r>
-      <w:r>
-        <w:rPr>
-          <w:lang w:val="en-US"/>
-        </w:rPr>
-        <w:t>Service Value System</w:t>
-      </w:r>
-      <w:bookmarkEnd w:id="6"/>
-    </w:p>
-    <w:p>
-      <w:pPr>
-        <w:spacing w:line="276" w:lineRule="auto"/>
-        <w:rPr>
-          <w:lang w:val="en-US"/>
-        </w:rPr>
-      </w:pPr>
-      <w:r>
-        <w:rPr>
-          <w:lang w:val="en-US"/>
-        </w:rPr>
-        <w:br w:type="page"/>
-      </w:r>
-    </w:p>
-    <w:p>
-      <w:pPr>
-        <w:pStyle w:val="Titolo1"/>
-        <w:spacing w:line="276" w:lineRule="auto"/>
-        <w:jc w:val="center"/>
-        <w:rPr>
-          <w:lang w:val="en-US"/>
-        </w:rPr>
-      </w:pPr>
-      <w:bookmarkStart w:id="7" w:name="_Toc160133964"/>
-      <w:r>
-        <w:rPr>
-          <w:lang w:val="en-US"/>
-        </w:rPr>
-        <w:lastRenderedPageBreak/>
-        <w:t xml:space="preserve">07 - </w:t>
-      </w:r>
-      <w:r>
-        <w:rPr>
-          <w:lang w:val="en-US"/>
-        </w:rPr>
-        <w:t>Guiding Principles</w:t>
-      </w:r>
-      <w:bookmarkEnd w:id="7"/>
-    </w:p>
-    <w:p>
-      <w:pPr>
-        <w:spacing w:line="276" w:lineRule="auto"/>
-        <w:rPr>
-          <w:lang w:val="en-US"/>
-        </w:rPr>
-      </w:pPr>
-    </w:p>
-    <w:p>
-      <w:pPr>
-        <w:pStyle w:val="Titolo2"/>
-        <w:pBdr>
-          <w:bottom w:val="single" w:sz="6" w:space="1" w:color="auto"/>
-        </w:pBdr>
-        <w:spacing w:line="276" w:lineRule="auto"/>
-        <w:jc w:val="center"/>
-        <w:rPr>
-          <w:lang w:val="en-US"/>
-        </w:rPr>
-      </w:pPr>
-      <w:bookmarkStart w:id="8" w:name="_Toc160133965"/>
-      <w:r>
-        <w:rPr>
-          <w:lang w:val="en-US"/>
-        </w:rPr>
-        <w:t xml:space="preserve">07a - </w:t>
-      </w:r>
-      <w:r>
-        <w:rPr>
-          <w:lang w:val="en-US"/>
-        </w:rPr>
-        <w:t>Other philosophies</w:t>
-      </w:r>
-      <w:bookmarkEnd w:id="8"/>
-    </w:p>
-    <w:p>
-      <w:pPr>
-        <w:spacing w:line="276" w:lineRule="auto"/>
-        <w:rPr>
-          <w:lang w:val="en-US"/>
-        </w:rPr>
-      </w:pPr>
-    </w:p>
-    <w:p>
-      <w:pPr>
-        <w:spacing w:line="276" w:lineRule="auto"/>
-        <w:rPr>
-          <w:lang w:val="en-US"/>
-        </w:rPr>
-      </w:pPr>
-      <w:r>
-        <w:rPr>
-          <w:lang w:val="en-US"/>
-        </w:rPr>
-        <w:br w:type="page"/>
-      </w:r>
-    </w:p>
-    <w:p>
-      <w:pPr>
-        <w:pStyle w:val="Titolo1"/>
-        <w:spacing w:line="276" w:lineRule="auto"/>
-        <w:jc w:val="center"/>
-        <w:rPr>
-          <w:lang w:val="en-US"/>
-        </w:rPr>
-      </w:pPr>
-      <w:bookmarkStart w:id="9" w:name="_Toc160133966"/>
-      <w:r>
-        <w:rPr>
-          <w:lang w:val="en-US"/>
-        </w:rPr>
-        <w:lastRenderedPageBreak/>
-        <w:t xml:space="preserve">08 - </w:t>
-      </w:r>
-      <w:r>
-        <w:rPr>
-          <w:lang w:val="en-US"/>
-        </w:rPr>
-        <w:t>Service Value Chain</w:t>
-      </w:r>
-      <w:bookmarkEnd w:id="9"/>
+      <w:r>
+        <w:rPr>
+          <w:lang w:val="en-US"/>
+        </w:rPr>
+        <w:t>The value of each variable is then plotted along its respective axis, and the points are connected to form a polygon or shape that represents the overall pattern or profile of the data</w:t>
+      </w:r>
+      <w:r>
+        <w:rPr>
+          <w:lang w:val="en-US"/>
+        </w:rPr>
+        <w:t>, representing complex information.</w:t>
+      </w:r>
+    </w:p>
+    <w:p>
+      <w:pPr>
+        <w:spacing w:line="276" w:lineRule="auto"/>
+        <w:rPr>
+          <w:lang w:val="en-US"/>
+        </w:rPr>
+      </w:pPr>
+      <w:r>
+        <w:rPr>
+          <w:lang w:val="en-US"/>
+        </w:rPr>
+        <w:drawing>
+          <wp:anchor distT="0" distB="0" distL="114300" distR="114300" simplePos="0" relativeHeight="251692032" behindDoc="0" locked="0" layoutInCell="1" allowOverlap="1" wp14:anchorId="73249BFB" wp14:editId="63077D2A">
+            <wp:simplePos x="0" y="0"/>
+            <wp:positionH relativeFrom="column">
+              <wp:posOffset>1506415</wp:posOffset>
+            </wp:positionH>
+            <wp:positionV relativeFrom="paragraph">
+              <wp:posOffset>256589</wp:posOffset>
+            </wp:positionV>
+            <wp:extent cx="2789555" cy="1762760"/>
+            <wp:effectExtent l="0" t="0" r="0" b="8890"/>
+            <wp:wrapSquare wrapText="bothSides"/>
+            <wp:docPr id="1594591044" name="Immagine 1" descr="Immagine che contiene diagramma, testo, schermata, linea&#10;&#10;Descrizione generata automaticamente"/>
+            <wp:cNvGraphicFramePr>
+              <a:graphicFrameLocks xmlns:a="http://schemas.openxmlformats.org/drawingml/2006/main" noChangeAspect="1"/>
+            </wp:cNvGraphicFramePr>
+            <a:graphic xmlns:a="http://schemas.openxmlformats.org/drawingml/2006/main">
+              <a:graphicData uri="http://schemas.openxmlformats.org/drawingml/2006/picture">
+                <pic:pic xmlns:pic="http://schemas.openxmlformats.org/drawingml/2006/picture">
+                  <pic:nvPicPr>
+                    <pic:cNvPr id="1594591044" name="Immagine 1" descr="Immagine che contiene diagramma, testo, schermata, linea&#10;&#10;Descrizione generata automaticamente"/>
+                    <pic:cNvPicPr/>
+                  </pic:nvPicPr>
+                  <pic:blipFill>
+                    <a:blip r:embed="rId28"/>
+                    <a:stretch>
+                      <a:fillRect/>
+                    </a:stretch>
+                  </pic:blipFill>
+                  <pic:spPr>
+                    <a:xfrm>
+                      <a:off x="0" y="0"/>
+                      <a:ext cx="2789555" cy="1762760"/>
+                    </a:xfrm>
+                    <a:prstGeom prst="rect">
+                      <a:avLst/>
+                    </a:prstGeom>
+                  </pic:spPr>
+                </pic:pic>
+              </a:graphicData>
+            </a:graphic>
+            <wp14:sizeRelH relativeFrom="margin">
+              <wp14:pctWidth>0</wp14:pctWidth>
+            </wp14:sizeRelH>
+            <wp14:sizeRelV relativeFrom="margin">
+              <wp14:pctHeight>0</wp14:pctHeight>
+            </wp14:sizeRelV>
+          </wp:anchor>
+        </w:drawing>
+      </w:r>
+      <w:r>
+        <w:rPr>
+          <w:lang w:val="en-US"/>
+        </w:rPr>
+        <w:t>We can use them to make comparisons, as you can see here:</w:t>
+      </w:r>
     </w:p>
     <w:p>
       <w:pPr>
@@ -6042,28 +6441,791 @@
     </w:p>
     <w:p>
       <w:pPr>
-        <w:pStyle w:val="Titolo1"/>
-        <w:spacing w:line="276" w:lineRule="auto"/>
-        <w:jc w:val="center"/>
-        <w:rPr>
-          <w:lang w:val="en-US"/>
-        </w:rPr>
-      </w:pPr>
-      <w:bookmarkStart w:id="10" w:name="_Toc160133967"/>
+        <w:spacing w:line="276" w:lineRule="auto"/>
+        <w:rPr>
+          <w:lang w:val="en-US"/>
+        </w:rPr>
+      </w:pPr>
       <w:r>
         <w:rPr>
           <w:lang w:val="en-US"/>
         </w:rPr>
         <w:lastRenderedPageBreak/>
-        <w:t xml:space="preserve">09 - </w:t>
-      </w:r>
-      <w:r>
-        <w:rPr>
-          <w:lang w:val="en-US"/>
-        </w:rPr>
-        <w:t>Continual Improvement</w:t>
-      </w:r>
-      <w:bookmarkEnd w:id="10"/>
+        <w:t>It’s always a mistake to compare companies measuring their level of maturity, because each company is different</w:t>
+      </w:r>
+      <w:r>
+        <w:rPr>
+          <w:lang w:val="en-US"/>
+        </w:rPr>
+        <w:t xml:space="preserve"> and other points of view are personal and not objective. </w:t>
+      </w:r>
+      <w:r>
+        <w:rPr>
+          <w:lang w:val="en-US"/>
+        </w:rPr>
+        <w:t>We can do it on our company instead, comparing maturity year by year.</w:t>
+      </w:r>
+    </w:p>
+    <w:p>
+      <w:pPr>
+        <w:spacing w:line="276" w:lineRule="auto"/>
+        <w:rPr>
+          <w:lang w:val="en-US"/>
+        </w:rPr>
+      </w:pPr>
+      <w:r>
+        <w:rPr>
+          <w:lang w:val="en-US"/>
+        </w:rPr>
+        <w:t>There are different metrics for service management</w:t>
+      </w:r>
+      <w:r>
+        <w:rPr>
+          <w:lang w:val="en-US"/>
+        </w:rPr>
+        <w:t>, tracking and reporting metrics according to strategies and requirements</w:t>
+      </w:r>
+      <w:r>
+        <w:rPr>
+          <w:lang w:val="en-US"/>
+        </w:rPr>
+        <w:t>. Consider for example:</w:t>
+      </w:r>
+    </w:p>
+    <w:p>
+      <w:pPr>
+        <w:pStyle w:val="Paragrafoelenco"/>
+        <w:numPr>
+          <w:ilvl w:val="0"/>
+          <w:numId w:val="14"/>
+        </w:numPr>
+        <w:spacing w:line="276" w:lineRule="auto"/>
+        <w:rPr>
+          <w:lang w:val="en-US"/>
+        </w:rPr>
+      </w:pPr>
+      <w:r>
+        <w:rPr>
+          <w:i/>
+          <w:iCs/>
+          <w:lang w:val="en-US"/>
+        </w:rPr>
+        <w:t>CSF – Critical Success Factor</w:t>
+      </w:r>
+      <w:r>
+        <w:rPr>
+          <w:i/>
+          <w:iCs/>
+          <w:lang w:val="en-US"/>
+        </w:rPr>
+        <w:t xml:space="preserve">, </w:t>
+      </w:r>
+      <w:r>
+        <w:rPr>
+          <w:lang w:val="en-US"/>
+        </w:rPr>
+        <w:t xml:space="preserve">which is </w:t>
+      </w:r>
+      <w:r>
+        <w:rPr>
+          <w:lang w:val="en-US"/>
+        </w:rPr>
+        <w:t xml:space="preserve">required for ensuring the success of a company or an organization. </w:t>
+      </w:r>
+      <w:r>
+        <w:rPr>
+          <w:lang w:val="en-US"/>
+        </w:rPr>
+        <w:t>This is done during the design phase</w:t>
+      </w:r>
+    </w:p>
+    <w:p>
+      <w:pPr>
+        <w:pStyle w:val="Paragrafoelenco"/>
+        <w:numPr>
+          <w:ilvl w:val="0"/>
+          <w:numId w:val="14"/>
+        </w:numPr>
+        <w:spacing w:line="276" w:lineRule="auto"/>
+        <w:rPr>
+          <w:lang w:val="en-US"/>
+        </w:rPr>
+      </w:pPr>
+      <w:r>
+        <w:rPr>
+          <w:lang w:val="en-US"/>
+        </w:rPr>
+        <w:t xml:space="preserve">KPI – Key Performance Indicator, </w:t>
+      </w:r>
+      <w:r>
+        <w:rPr>
+          <w:lang w:val="en-US"/>
+        </w:rPr>
+        <w:t>a quantifiable measure of performance over time for a specific objective</w:t>
+      </w:r>
+      <w:r>
+        <w:rPr>
+          <w:lang w:val="en-US"/>
+        </w:rPr>
+        <w:t>.</w:t>
+      </w:r>
+    </w:p>
+    <w:p>
+      <w:pPr>
+        <w:pStyle w:val="Paragrafoelenco"/>
+        <w:numPr>
+          <w:ilvl w:val="0"/>
+          <w:numId w:val="14"/>
+        </w:numPr>
+        <w:spacing w:line="276" w:lineRule="auto"/>
+        <w:rPr>
+          <w:lang w:val="en-US"/>
+        </w:rPr>
+      </w:pPr>
+      <w:r>
+        <w:rPr>
+          <w:lang w:val="en-US"/>
+        </w:rPr>
+        <w:drawing>
+          <wp:anchor distT="0" distB="0" distL="114300" distR="114300" simplePos="0" relativeHeight="251694080" behindDoc="0" locked="0" layoutInCell="1" allowOverlap="1" wp14:anchorId="1CA061FE" wp14:editId="6BBC7A29">
+            <wp:simplePos x="0" y="0"/>
+            <wp:positionH relativeFrom="column">
+              <wp:posOffset>1451610</wp:posOffset>
+            </wp:positionH>
+            <wp:positionV relativeFrom="paragraph">
+              <wp:posOffset>198755</wp:posOffset>
+            </wp:positionV>
+            <wp:extent cx="3346450" cy="2082165"/>
+            <wp:effectExtent l="0" t="0" r="6350" b="0"/>
+            <wp:wrapSquare wrapText="bothSides"/>
+            <wp:docPr id="580452522" name="Immagine 1" descr="Immagine che contiene cerchio, diagramma, schermata&#10;&#10;Descrizione generata automaticamente"/>
+            <wp:cNvGraphicFramePr>
+              <a:graphicFrameLocks xmlns:a="http://schemas.openxmlformats.org/drawingml/2006/main" noChangeAspect="1"/>
+            </wp:cNvGraphicFramePr>
+            <a:graphic xmlns:a="http://schemas.openxmlformats.org/drawingml/2006/main">
+              <a:graphicData uri="http://schemas.openxmlformats.org/drawingml/2006/picture">
+                <pic:pic xmlns:pic="http://schemas.openxmlformats.org/drawingml/2006/picture">
+                  <pic:nvPicPr>
+                    <pic:cNvPr id="580452522" name="Immagine 1" descr="Immagine che contiene cerchio, diagramma, schermata&#10;&#10;Descrizione generata automaticamente"/>
+                    <pic:cNvPicPr/>
+                  </pic:nvPicPr>
+                  <pic:blipFill>
+                    <a:blip r:embed="rId29"/>
+                    <a:stretch>
+                      <a:fillRect/>
+                    </a:stretch>
+                  </pic:blipFill>
+                  <pic:spPr>
+                    <a:xfrm>
+                      <a:off x="0" y="0"/>
+                      <a:ext cx="3346450" cy="2082165"/>
+                    </a:xfrm>
+                    <a:prstGeom prst="rect">
+                      <a:avLst/>
+                    </a:prstGeom>
+                  </pic:spPr>
+                </pic:pic>
+              </a:graphicData>
+            </a:graphic>
+            <wp14:sizeRelH relativeFrom="margin">
+              <wp14:pctWidth>0</wp14:pctWidth>
+            </wp14:sizeRelH>
+            <wp14:sizeRelV relativeFrom="margin">
+              <wp14:pctHeight>0</wp14:pctHeight>
+            </wp14:sizeRelV>
+          </wp:anchor>
+        </w:drawing>
+      </w:r>
+      <w:r>
+        <w:rPr>
+          <w:lang w:val="en-US"/>
+        </w:rPr>
+        <w:t>Each operation has different governance, transitions and strategies</w:t>
+      </w:r>
+    </w:p>
+    <w:p>
+      <w:pPr>
+        <w:spacing w:line="276" w:lineRule="auto"/>
+        <w:rPr>
+          <w:lang w:val="en-US"/>
+        </w:rPr>
+      </w:pPr>
+    </w:p>
+    <w:p>
+      <w:pPr>
+        <w:spacing w:line="276" w:lineRule="auto"/>
+        <w:rPr>
+          <w:lang w:val="en-US"/>
+        </w:rPr>
+      </w:pPr>
+    </w:p>
+    <w:p>
+      <w:pPr>
+        <w:spacing w:line="276" w:lineRule="auto"/>
+        <w:rPr>
+          <w:lang w:val="en-US"/>
+        </w:rPr>
+      </w:pPr>
+    </w:p>
+    <w:p>
+      <w:pPr>
+        <w:spacing w:line="276" w:lineRule="auto"/>
+        <w:rPr>
+          <w:lang w:val="en-US"/>
+        </w:rPr>
+      </w:pPr>
+    </w:p>
+    <w:p>
+      <w:pPr>
+        <w:spacing w:line="276" w:lineRule="auto"/>
+        <w:rPr>
+          <w:lang w:val="en-US"/>
+        </w:rPr>
+      </w:pPr>
+    </w:p>
+    <w:p>
+      <w:pPr>
+        <w:spacing w:line="276" w:lineRule="auto"/>
+        <w:rPr>
+          <w:lang w:val="en-US"/>
+        </w:rPr>
+      </w:pPr>
+    </w:p>
+    <w:p>
+      <w:pPr>
+        <w:spacing w:line="276" w:lineRule="auto"/>
+        <w:rPr>
+          <w:lang w:val="en-US"/>
+        </w:rPr>
+      </w:pPr>
+    </w:p>
+    <w:p>
+      <w:pPr>
+        <w:spacing w:line="276" w:lineRule="auto"/>
+        <w:rPr>
+          <w:lang w:val="en-US"/>
+        </w:rPr>
+      </w:pPr>
+      <w:r>
+        <w:rPr>
+          <w:lang w:val="en-US"/>
+        </w:rPr>
+        <w:t xml:space="preserve">Maturity is definitely achieved by </w:t>
+      </w:r>
+      <w:r>
+        <w:rPr>
+          <w:i/>
+          <w:iCs/>
+          <w:lang w:val="en-US"/>
+        </w:rPr>
+        <w:t>training</w:t>
+      </w:r>
+      <w:r>
+        <w:rPr>
+          <w:lang w:val="en-US"/>
+        </w:rPr>
+        <w:t>, which gives competitive advantage and trust to the consumers:</w:t>
+      </w:r>
+    </w:p>
+    <w:p>
+      <w:pPr>
+        <w:pStyle w:val="Paragrafoelenco"/>
+        <w:numPr>
+          <w:ilvl w:val="0"/>
+          <w:numId w:val="14"/>
+        </w:numPr>
+        <w:spacing w:line="276" w:lineRule="auto"/>
+        <w:rPr>
+          <w:lang w:val="en-US"/>
+        </w:rPr>
+      </w:pPr>
+      <w:r>
+        <w:rPr>
+          <w:lang w:val="en-US"/>
+        </w:rPr>
+        <w:t xml:space="preserve">It is no longer possible to think of being professionals in your own sector by making use only of your own experience </w:t>
+      </w:r>
+    </w:p>
+    <w:p>
+      <w:pPr>
+        <w:pStyle w:val="Paragrafoelenco"/>
+        <w:numPr>
+          <w:ilvl w:val="1"/>
+          <w:numId w:val="14"/>
+        </w:numPr>
+        <w:spacing w:line="276" w:lineRule="auto"/>
+        <w:rPr>
+          <w:lang w:val="en-US"/>
+        </w:rPr>
+      </w:pPr>
+      <w:r>
+        <w:rPr>
+          <w:lang w:val="en-US"/>
+        </w:rPr>
+        <w:t>It’s important to use the tools already available in a good way</w:t>
+      </w:r>
+    </w:p>
+    <w:p>
+      <w:pPr>
+        <w:pStyle w:val="Paragrafoelenco"/>
+        <w:numPr>
+          <w:ilvl w:val="0"/>
+          <w:numId w:val="14"/>
+        </w:numPr>
+        <w:spacing w:line="276" w:lineRule="auto"/>
+        <w:rPr>
+          <w:lang w:val="en-US"/>
+        </w:rPr>
+      </w:pPr>
+      <w:r>
+        <w:rPr>
+          <w:lang w:val="en-US"/>
+        </w:rPr>
+        <w:t xml:space="preserve">Need for training </w:t>
+      </w:r>
+      <w:r>
+        <w:rPr>
+          <w:lang w:val="en-US"/>
+        </w:rPr>
+        <w:sym w:font="Wingdings" w:char="F0E0"/>
+      </w:r>
+      <w:r>
+        <w:rPr>
+          <w:lang w:val="en-US"/>
+        </w:rPr>
+        <w:t xml:space="preserve"> doable using standards</w:t>
+      </w:r>
+    </w:p>
+    <w:p>
+      <w:pPr>
+        <w:pStyle w:val="Paragrafoelenco"/>
+        <w:numPr>
+          <w:ilvl w:val="0"/>
+          <w:numId w:val="14"/>
+        </w:numPr>
+        <w:spacing w:line="276" w:lineRule="auto"/>
+        <w:rPr>
+          <w:lang w:val="en-US"/>
+        </w:rPr>
+      </w:pPr>
+      <w:r>
+        <w:rPr>
+          <w:lang w:val="en-US"/>
+        </w:rPr>
+        <w:t xml:space="preserve">Efficiency and Effectiveness in Service Management </w:t>
+      </w:r>
+      <w:r>
+        <w:rPr>
+          <w:lang w:val="en-US"/>
+        </w:rPr>
+        <w:sym w:font="Wingdings" w:char="F0E0"/>
+      </w:r>
+      <w:r>
+        <w:rPr>
+          <w:lang w:val="en-US"/>
+        </w:rPr>
+        <w:t xml:space="preserve"> ITIL</w:t>
+      </w:r>
+    </w:p>
+    <w:p>
+      <w:pPr>
+        <w:pStyle w:val="Paragrafoelenco"/>
+        <w:numPr>
+          <w:ilvl w:val="1"/>
+          <w:numId w:val="14"/>
+        </w:numPr>
+        <w:spacing w:line="276" w:lineRule="auto"/>
+        <w:rPr>
+          <w:lang w:val="en-US"/>
+        </w:rPr>
+      </w:pPr>
+      <w:r>
+        <w:rPr>
+          <w:lang w:val="en-US"/>
+        </w:rPr>
+        <w:t>Spending well and using thing better</w:t>
+      </w:r>
+    </w:p>
+    <w:p>
+      <w:pPr>
+        <w:pStyle w:val="Paragrafoelenco"/>
+        <w:numPr>
+          <w:ilvl w:val="0"/>
+          <w:numId w:val="14"/>
+        </w:numPr>
+        <w:spacing w:line="276" w:lineRule="auto"/>
+        <w:rPr>
+          <w:lang w:val="en-US"/>
+        </w:rPr>
+      </w:pPr>
+      <w:r>
+        <w:rPr>
+          <w:lang w:val="en-US"/>
+        </w:rPr>
+        <w:t>Think about the efficiency margins achievable in Project management</w:t>
+      </w:r>
+    </w:p>
+    <w:p>
+      <w:pPr>
+        <w:pStyle w:val="Paragrafoelenco"/>
+        <w:numPr>
+          <w:ilvl w:val="0"/>
+          <w:numId w:val="14"/>
+        </w:numPr>
+        <w:spacing w:line="276" w:lineRule="auto"/>
+        <w:rPr>
+          <w:lang w:val="en-US"/>
+        </w:rPr>
+      </w:pPr>
+      <w:r>
+        <w:rPr>
+          <w:lang w:val="en-US"/>
+        </w:rPr>
+        <w:t>Experience means also cost-effective management; amateurs might do more damages, given their inexperience and more time needed in order to do more</w:t>
+      </w:r>
+    </w:p>
+    <w:p>
+      <w:pPr>
+        <w:spacing w:line="276" w:lineRule="auto"/>
+        <w:rPr>
+          <w:lang w:val="en-US"/>
+        </w:rPr>
+      </w:pPr>
+      <w:r>
+        <w:rPr>
+          <w:lang w:val="en-US"/>
+        </w:rPr>
+        <w:t>For the world of work of the 21st century, in addition to knowing how to do a job, it is necessary:</w:t>
+      </w:r>
+    </w:p>
+    <w:p>
+      <w:pPr>
+        <w:pStyle w:val="Paragrafoelenco"/>
+        <w:numPr>
+          <w:ilvl w:val="0"/>
+          <w:numId w:val="16"/>
+        </w:numPr>
+        <w:spacing w:line="276" w:lineRule="auto"/>
+        <w:rPr>
+          <w:lang w:val="en-US"/>
+        </w:rPr>
+      </w:pPr>
+      <w:r>
+        <w:rPr>
+          <w:i/>
+          <w:iCs/>
+          <w:lang w:val="en-US"/>
+        </w:rPr>
+        <w:t xml:space="preserve">Work </w:t>
+      </w:r>
+      <w:r>
+        <w:rPr>
+          <w:i/>
+          <w:iCs/>
+          <w:lang w:val="en-US"/>
+        </w:rPr>
+        <w:t>Ethic</w:t>
+      </w:r>
+      <w:r>
+        <w:rPr>
+          <w:lang w:val="en-US"/>
+        </w:rPr>
+        <w:t>: being responsible without the need for someone to control you</w:t>
+      </w:r>
+    </w:p>
+    <w:p>
+      <w:pPr>
+        <w:pStyle w:val="Paragrafoelenco"/>
+        <w:numPr>
+          <w:ilvl w:val="0"/>
+          <w:numId w:val="16"/>
+        </w:numPr>
+        <w:spacing w:line="276" w:lineRule="auto"/>
+        <w:rPr>
+          <w:lang w:val="en-US"/>
+        </w:rPr>
+      </w:pPr>
+      <w:r>
+        <w:rPr>
+          <w:i/>
+          <w:iCs/>
+          <w:lang w:val="en-US"/>
+        </w:rPr>
+        <w:t>Problem Solving</w:t>
+      </w:r>
+      <w:r>
+        <w:rPr>
+          <w:lang w:val="en-US"/>
+        </w:rPr>
+        <w:t>: knowing how to go forward even when faced with problems</w:t>
+      </w:r>
+    </w:p>
+    <w:p>
+      <w:pPr>
+        <w:pStyle w:val="Paragrafoelenco"/>
+        <w:numPr>
+          <w:ilvl w:val="0"/>
+          <w:numId w:val="16"/>
+        </w:numPr>
+        <w:spacing w:line="276" w:lineRule="auto"/>
+        <w:rPr>
+          <w:lang w:val="en-US"/>
+        </w:rPr>
+      </w:pPr>
+      <w:r>
+        <w:rPr>
+          <w:i/>
+          <w:iCs/>
+          <w:lang w:val="en-US"/>
+        </w:rPr>
+        <w:t xml:space="preserve">Communication </w:t>
+      </w:r>
+      <w:r>
+        <w:rPr>
+          <w:i/>
+          <w:iCs/>
+          <w:lang w:val="en-US"/>
+        </w:rPr>
+        <w:t>Skills</w:t>
+      </w:r>
+      <w:r>
+        <w:rPr>
+          <w:lang w:val="en-US"/>
+        </w:rPr>
+        <w:t>: the world of work is related to service</w:t>
+      </w:r>
+    </w:p>
+    <w:p>
+      <w:pPr>
+        <w:pStyle w:val="Paragrafoelenco"/>
+        <w:numPr>
+          <w:ilvl w:val="0"/>
+          <w:numId w:val="16"/>
+        </w:numPr>
+        <w:spacing w:line="276" w:lineRule="auto"/>
+        <w:rPr>
+          <w:lang w:val="en-US"/>
+        </w:rPr>
+      </w:pPr>
+      <w:r>
+        <w:rPr>
+          <w:i/>
+          <w:iCs/>
+          <w:lang w:val="en-US"/>
+        </w:rPr>
+        <w:t>T</w:t>
+      </w:r>
+      <w:r>
+        <w:rPr>
+          <w:i/>
+          <w:iCs/>
+          <w:lang w:val="en-US"/>
+        </w:rPr>
+        <w:t>eamwork</w:t>
+      </w:r>
+      <w:r>
+        <w:rPr>
+          <w:lang w:val="en-US"/>
+        </w:rPr>
+        <w:t>: one-man-bands no longer exist</w:t>
+      </w:r>
+    </w:p>
+    <w:p>
+      <w:pPr>
+        <w:spacing w:line="276" w:lineRule="auto"/>
+        <w:rPr>
+          <w:lang w:val="en-US"/>
+        </w:rPr>
+      </w:pPr>
+      <w:r>
+        <w:rPr>
+          <w:lang w:val="en-US"/>
+        </w:rPr>
+        <w:br w:type="page"/>
+      </w:r>
+    </w:p>
+    <w:p>
+      <w:pPr>
+        <w:spacing w:line="276" w:lineRule="auto"/>
+        <w:rPr>
+          <w:lang w:val="en-US"/>
+        </w:rPr>
+      </w:pPr>
+      <w:r>
+        <w:rPr>
+          <w:lang w:val="en-US"/>
+        </w:rPr>
+        <w:lastRenderedPageBreak/>
+        <w:t>Management has different fundamentals</w:t>
+      </w:r>
+      <w:r>
+        <w:rPr>
+          <w:lang w:val="en-US"/>
+        </w:rPr>
+        <w:t>, based on decision-making and different solutions choice according to capabilities</w:t>
+      </w:r>
+      <w:r>
+        <w:rPr>
+          <w:lang w:val="en-US"/>
+        </w:rPr>
+        <w:t xml:space="preserve"> (left). Each area will be analyzed thoroughly (right), giving different perspectives and ideas. </w:t>
+      </w:r>
+    </w:p>
+    <w:p>
+      <w:pPr>
+        <w:spacing w:line="276" w:lineRule="auto"/>
+        <w:rPr>
+          <w:lang w:val="en-US"/>
+        </w:rPr>
+      </w:pPr>
+      <w:r>
+        <w:rPr>
+          <w:lang w:val="en-US"/>
+        </w:rPr>
+        <w:drawing>
+          <wp:anchor distT="0" distB="0" distL="114300" distR="114300" simplePos="0" relativeHeight="251698176" behindDoc="0" locked="0" layoutInCell="1" allowOverlap="1" wp14:anchorId="38DB9242" wp14:editId="22E2FCB0">
+            <wp:simplePos x="0" y="0"/>
+            <wp:positionH relativeFrom="column">
+              <wp:posOffset>3223260</wp:posOffset>
+            </wp:positionH>
+            <wp:positionV relativeFrom="paragraph">
+              <wp:posOffset>224790</wp:posOffset>
+            </wp:positionV>
+            <wp:extent cx="3095625" cy="1333500"/>
+            <wp:effectExtent l="0" t="0" r="9525" b="0"/>
+            <wp:wrapSquare wrapText="bothSides"/>
+            <wp:docPr id="727660616" name="Immagine 1" descr="Immagine che contiene testo, biglietto da visita, Carattere, schermata&#10;&#10;Descrizione generata automaticamente"/>
+            <wp:cNvGraphicFramePr>
+              <a:graphicFrameLocks xmlns:a="http://schemas.openxmlformats.org/drawingml/2006/main" noChangeAspect="1"/>
+            </wp:cNvGraphicFramePr>
+            <a:graphic xmlns:a="http://schemas.openxmlformats.org/drawingml/2006/main">
+              <a:graphicData uri="http://schemas.openxmlformats.org/drawingml/2006/picture">
+                <pic:pic xmlns:pic="http://schemas.openxmlformats.org/drawingml/2006/picture">
+                  <pic:nvPicPr>
+                    <pic:cNvPr id="727660616" name="Immagine 1" descr="Immagine che contiene testo, biglietto da visita, Carattere, schermata&#10;&#10;Descrizione generata automaticamente"/>
+                    <pic:cNvPicPr/>
+                  </pic:nvPicPr>
+                  <pic:blipFill>
+                    <a:blip r:embed="rId30"/>
+                    <a:stretch>
+                      <a:fillRect/>
+                    </a:stretch>
+                  </pic:blipFill>
+                  <pic:spPr>
+                    <a:xfrm>
+                      <a:off x="0" y="0"/>
+                      <a:ext cx="3095625" cy="1333500"/>
+                    </a:xfrm>
+                    <a:prstGeom prst="rect">
+                      <a:avLst/>
+                    </a:prstGeom>
+                  </pic:spPr>
+                </pic:pic>
+              </a:graphicData>
+            </a:graphic>
+            <wp14:sizeRelH relativeFrom="margin">
+              <wp14:pctWidth>0</wp14:pctWidth>
+            </wp14:sizeRelH>
+            <wp14:sizeRelV relativeFrom="margin">
+              <wp14:pctHeight>0</wp14:pctHeight>
+            </wp14:sizeRelV>
+          </wp:anchor>
+        </w:drawing>
+      </w:r>
+      <w:r>
+        <w:rPr>
+          <w:lang w:val="en-US"/>
+        </w:rPr>
+        <w:drawing>
+          <wp:anchor distT="0" distB="0" distL="114300" distR="114300" simplePos="0" relativeHeight="251696128" behindDoc="0" locked="0" layoutInCell="1" allowOverlap="1" wp14:anchorId="6AE44089" wp14:editId="52D0E91E">
+            <wp:simplePos x="0" y="0"/>
+            <wp:positionH relativeFrom="column">
+              <wp:posOffset>3810</wp:posOffset>
+            </wp:positionH>
+            <wp:positionV relativeFrom="paragraph">
+              <wp:posOffset>72390</wp:posOffset>
+            </wp:positionV>
+            <wp:extent cx="2825750" cy="1634490"/>
+            <wp:effectExtent l="0" t="0" r="0" b="3810"/>
+            <wp:wrapSquare wrapText="bothSides"/>
+            <wp:docPr id="1921831039" name="Immagine 1" descr="Immagine che contiene testo, schermata, Carattere&#10;&#10;Descrizione generata automaticamente"/>
+            <wp:cNvGraphicFramePr>
+              <a:graphicFrameLocks xmlns:a="http://schemas.openxmlformats.org/drawingml/2006/main" noChangeAspect="1"/>
+            </wp:cNvGraphicFramePr>
+            <a:graphic xmlns:a="http://schemas.openxmlformats.org/drawingml/2006/main">
+              <a:graphicData uri="http://schemas.openxmlformats.org/drawingml/2006/picture">
+                <pic:pic xmlns:pic="http://schemas.openxmlformats.org/drawingml/2006/picture">
+                  <pic:nvPicPr>
+                    <pic:cNvPr id="1921831039" name="Immagine 1" descr="Immagine che contiene testo, schermata, Carattere&#10;&#10;Descrizione generata automaticamente"/>
+                    <pic:cNvPicPr/>
+                  </pic:nvPicPr>
+                  <pic:blipFill>
+                    <a:blip r:embed="rId31"/>
+                    <a:stretch>
+                      <a:fillRect/>
+                    </a:stretch>
+                  </pic:blipFill>
+                  <pic:spPr>
+                    <a:xfrm>
+                      <a:off x="0" y="0"/>
+                      <a:ext cx="2825750" cy="1634490"/>
+                    </a:xfrm>
+                    <a:prstGeom prst="rect">
+                      <a:avLst/>
+                    </a:prstGeom>
+                  </pic:spPr>
+                </pic:pic>
+              </a:graphicData>
+            </a:graphic>
+            <wp14:sizeRelH relativeFrom="margin">
+              <wp14:pctWidth>0</wp14:pctWidth>
+            </wp14:sizeRelH>
+            <wp14:sizeRelV relativeFrom="margin">
+              <wp14:pctHeight>0</wp14:pctHeight>
+            </wp14:sizeRelV>
+          </wp:anchor>
+        </w:drawing>
+      </w:r>
+    </w:p>
+    <w:p>
+      <w:pPr>
+        <w:spacing w:line="276" w:lineRule="auto"/>
+        <w:rPr>
+          <w:lang w:val="en-US"/>
+        </w:rPr>
+      </w:pPr>
+    </w:p>
+    <w:p>
+      <w:pPr>
+        <w:spacing w:line="276" w:lineRule="auto"/>
+        <w:rPr>
+          <w:lang w:val="en-US"/>
+        </w:rPr>
+      </w:pPr>
+    </w:p>
+    <w:p>
+      <w:pPr>
+        <w:spacing w:line="276" w:lineRule="auto"/>
+        <w:rPr>
+          <w:lang w:val="en-US"/>
+        </w:rPr>
+      </w:pPr>
+    </w:p>
+    <w:p>
+      <w:pPr>
+        <w:spacing w:line="276" w:lineRule="auto"/>
+        <w:rPr>
+          <w:lang w:val="en-US"/>
+        </w:rPr>
+      </w:pPr>
+    </w:p>
+    <w:p>
+      <w:pPr>
+        <w:spacing w:line="276" w:lineRule="auto"/>
+        <w:rPr>
+          <w:lang w:val="en-US"/>
+        </w:rPr>
+      </w:pPr>
     </w:p>
     <w:p>
       <w:pPr>
@@ -6095,21 +7257,1050 @@
           <w:lang w:val="en-US"/>
         </w:rPr>
       </w:pPr>
-      <w:bookmarkStart w:id="11" w:name="_Toc160133968"/>
+      <w:bookmarkStart w:id="3" w:name="_Toc160384691"/>
       <w:r>
         <w:rPr>
           <w:lang w:val="en-US"/>
         </w:rPr>
         <w:lastRenderedPageBreak/>
-        <w:t xml:space="preserve">10 - </w:t>
-      </w:r>
-      <w:r>
-        <w:rPr>
-          <w:lang w:val="en-US"/>
-        </w:rPr>
-        <w:t>ITIL Practices</w:t>
-      </w:r>
-      <w:bookmarkEnd w:id="11"/>
+        <w:t xml:space="preserve">03 - </w:t>
+      </w:r>
+      <w:r>
+        <w:rPr>
+          <w:lang w:val="en-US"/>
+        </w:rPr>
+        <w:t>ITSM and ITIL</w:t>
+      </w:r>
+      <w:bookmarkEnd w:id="3"/>
+    </w:p>
+    <w:p>
+      <w:pPr>
+        <w:spacing w:line="276" w:lineRule="auto"/>
+        <w:jc w:val="center"/>
+        <w:rPr>
+          <w:lang w:val="en-US"/>
+        </w:rPr>
+      </w:pPr>
+      <w:r>
+        <w:rPr>
+          <w:lang w:val="en-US"/>
+        </w:rPr>
+        <w:t xml:space="preserve">(Additional resources of chapter: </w:t>
+      </w:r>
+      <w:hyperlink r:id="rId32" w:history="1">
+        <w:r>
+          <w:rPr>
+            <w:rStyle w:val="Collegamentoipertestuale"/>
+            <w:lang w:val="en-US"/>
+          </w:rPr>
+          <w:t>here</w:t>
+        </w:r>
+      </w:hyperlink>
+      <w:r>
+        <w:rPr>
+          <w:lang w:val="en-US"/>
+        </w:rPr>
+        <w:t>)</w:t>
+      </w:r>
+    </w:p>
+    <w:p>
+      <w:pPr>
+        <w:spacing w:line="276" w:lineRule="auto"/>
+        <w:rPr>
+          <w:lang w:val="en-US"/>
+        </w:rPr>
+      </w:pPr>
+      <w:r>
+        <w:rPr>
+          <w:u w:val="single"/>
+          <w:lang w:val="en-US"/>
+        </w:rPr>
+        <w:t>Service Management</w:t>
+      </w:r>
+      <w:r>
+        <w:rPr>
+          <w:u w:val="single"/>
+          <w:lang w:val="en-US"/>
+        </w:rPr>
+        <w:t xml:space="preserve"> (ITSM)</w:t>
+      </w:r>
+      <w:r>
+        <w:rPr>
+          <w:lang w:val="en-US"/>
+        </w:rPr>
+        <w:t xml:space="preserve"> refers to the way you manage the information systems</w:t>
+      </w:r>
+      <w:r>
+        <w:rPr>
+          <w:lang w:val="en-US"/>
+        </w:rPr>
+        <w:t xml:space="preserve"> </w:t>
+      </w:r>
+      <w:r>
+        <w:rPr>
+          <w:lang w:val="en-US"/>
+        </w:rPr>
+        <w:t>that deliver value to your customers</w:t>
+      </w:r>
+      <w:r>
+        <w:rPr>
+          <w:lang w:val="en-US"/>
+        </w:rPr>
+        <w:t>:</w:t>
+      </w:r>
+    </w:p>
+    <w:p>
+      <w:pPr>
+        <w:pStyle w:val="Paragrafoelenco"/>
+        <w:numPr>
+          <w:ilvl w:val="0"/>
+          <w:numId w:val="18"/>
+        </w:numPr>
+        <w:spacing w:line="276" w:lineRule="auto"/>
+        <w:rPr>
+          <w:lang w:val="en-US"/>
+        </w:rPr>
+      </w:pPr>
+      <w:r>
+        <w:rPr>
+          <w:lang w:val="en-US"/>
+        </w:rPr>
+        <w:t>It is a generic term, indicates the subject area</w:t>
+      </w:r>
+    </w:p>
+    <w:p>
+      <w:pPr>
+        <w:pStyle w:val="Paragrafoelenco"/>
+        <w:numPr>
+          <w:ilvl w:val="0"/>
+          <w:numId w:val="18"/>
+        </w:numPr>
+        <w:spacing w:line="276" w:lineRule="auto"/>
+        <w:rPr>
+          <w:lang w:val="en-US"/>
+        </w:rPr>
+      </w:pPr>
+      <w:r>
+        <w:rPr>
+          <w:lang w:val="en-US"/>
+        </w:rPr>
+        <w:t>Service Management encompasses all activities (including policies, processes, and procedures) that an enterprise performs in order to design, plan, deliver, operate, maintain, and control IT-enabled services</w:t>
+      </w:r>
+    </w:p>
+    <w:p>
+      <w:pPr>
+        <w:spacing w:line="276" w:lineRule="auto"/>
+        <w:rPr>
+          <w:lang w:val="en-US"/>
+        </w:rPr>
+      </w:pPr>
+      <w:r>
+        <w:rPr>
+          <w:lang w:val="en-US"/>
+        </w:rPr>
+        <w:t>There are different ITSM methodologies:</w:t>
+      </w:r>
+    </w:p>
+    <w:p>
+      <w:pPr>
+        <w:pStyle w:val="Paragrafoelenco"/>
+        <w:numPr>
+          <w:ilvl w:val="0"/>
+          <w:numId w:val="16"/>
+        </w:numPr>
+        <w:spacing w:line="276" w:lineRule="auto"/>
+        <w:rPr>
+          <w:lang w:val="en-US"/>
+        </w:rPr>
+      </w:pPr>
+      <w:r>
+        <w:rPr>
+          <w:lang w:val="en-US"/>
+        </w:rPr>
+        <w:t>ITIL (IT Infrastructure Library)</w:t>
+      </w:r>
+    </w:p>
+    <w:p>
+      <w:pPr>
+        <w:pStyle w:val="Paragrafoelenco"/>
+        <w:numPr>
+          <w:ilvl w:val="1"/>
+          <w:numId w:val="16"/>
+        </w:numPr>
+        <w:spacing w:line="276" w:lineRule="auto"/>
+        <w:rPr>
+          <w:lang w:val="en-US"/>
+        </w:rPr>
+      </w:pPr>
+      <w:r>
+        <w:rPr>
+          <w:lang w:val="en-US"/>
+        </w:rPr>
+        <w:t xml:space="preserve">we will see this in detail during the course </w:t>
+      </w:r>
+    </w:p>
+    <w:p>
+      <w:pPr>
+        <w:pStyle w:val="Paragrafoelenco"/>
+        <w:numPr>
+          <w:ilvl w:val="0"/>
+          <w:numId w:val="16"/>
+        </w:numPr>
+        <w:spacing w:line="276" w:lineRule="auto"/>
+        <w:rPr>
+          <w:lang w:val="en-US"/>
+        </w:rPr>
+      </w:pPr>
+      <w:r>
+        <w:rPr>
+          <w:lang w:val="en-US"/>
+        </w:rPr>
+        <w:t>COBIT (Control Objectives for Information and Related Technologies)</w:t>
+      </w:r>
+    </w:p>
+    <w:p>
+      <w:pPr>
+        <w:pStyle w:val="Paragrafoelenco"/>
+        <w:numPr>
+          <w:ilvl w:val="1"/>
+          <w:numId w:val="16"/>
+        </w:numPr>
+        <w:spacing w:line="276" w:lineRule="auto"/>
+        <w:rPr>
+          <w:lang w:val="en-US"/>
+        </w:rPr>
+      </w:pPr>
+      <w:r>
+        <w:rPr>
+          <w:lang w:val="en-US"/>
+        </w:rPr>
+        <w:t xml:space="preserve">a framework for managing and governing enterprise IT </w:t>
+      </w:r>
+    </w:p>
+    <w:p>
+      <w:pPr>
+        <w:pStyle w:val="Paragrafoelenco"/>
+        <w:numPr>
+          <w:ilvl w:val="1"/>
+          <w:numId w:val="16"/>
+        </w:numPr>
+        <w:spacing w:line="276" w:lineRule="auto"/>
+        <w:rPr>
+          <w:lang w:val="en-US"/>
+        </w:rPr>
+      </w:pPr>
+      <w:r>
+        <w:rPr>
+          <w:lang w:val="en-US"/>
+        </w:rPr>
+        <w:t>gives different objectives, practices, activities and inputs</w:t>
+      </w:r>
+    </w:p>
+    <w:p>
+      <w:pPr>
+        <w:pStyle w:val="Paragrafoelenco"/>
+        <w:numPr>
+          <w:ilvl w:val="0"/>
+          <w:numId w:val="16"/>
+        </w:numPr>
+        <w:spacing w:line="276" w:lineRule="auto"/>
+        <w:rPr>
+          <w:lang w:val="en-US"/>
+        </w:rPr>
+      </w:pPr>
+      <w:r>
+        <w:rPr>
+          <w:lang w:val="en-US"/>
+        </w:rPr>
+        <w:t>ISO/IEC 20000</w:t>
+      </w:r>
+    </w:p>
+    <w:p>
+      <w:pPr>
+        <w:pStyle w:val="Paragrafoelenco"/>
+        <w:numPr>
+          <w:ilvl w:val="1"/>
+          <w:numId w:val="16"/>
+        </w:numPr>
+        <w:spacing w:line="276" w:lineRule="auto"/>
+        <w:rPr>
+          <w:lang w:val="en-US"/>
+        </w:rPr>
+      </w:pPr>
+      <w:r>
+        <w:rPr>
+          <w:lang w:val="en-US"/>
+        </w:rPr>
+        <w:t xml:space="preserve">a framework from the International Organization of Standardization (ISO) and considered the international standard for IT </w:t>
+      </w:r>
+    </w:p>
+    <w:p>
+      <w:pPr>
+        <w:pStyle w:val="Paragrafoelenco"/>
+        <w:numPr>
+          <w:ilvl w:val="0"/>
+          <w:numId w:val="16"/>
+        </w:numPr>
+        <w:spacing w:line="276" w:lineRule="auto"/>
+        <w:rPr>
+          <w:lang w:val="en-US"/>
+        </w:rPr>
+      </w:pPr>
+      <w:r>
+        <w:rPr>
+          <w:lang w:val="en-US"/>
+        </w:rPr>
+        <w:t xml:space="preserve">MOF (Microsoft Operations Framework) </w:t>
+      </w:r>
+    </w:p>
+    <w:p>
+      <w:pPr>
+        <w:pStyle w:val="Paragrafoelenco"/>
+        <w:numPr>
+          <w:ilvl w:val="1"/>
+          <w:numId w:val="16"/>
+        </w:numPr>
+        <w:spacing w:line="276" w:lineRule="auto"/>
+        <w:rPr>
+          <w:lang w:val="en-US"/>
+        </w:rPr>
+      </w:pPr>
+      <w:r>
+        <w:rPr>
+          <w:lang w:val="en-US"/>
+        </w:rPr>
+        <w:t>compiled documents to guide businesses through everything involved in IT service, with a focus on Microsoft technology</w:t>
+      </w:r>
+    </w:p>
+    <w:p>
+      <w:pPr>
+        <w:pStyle w:val="Paragrafoelenco"/>
+        <w:numPr>
+          <w:ilvl w:val="0"/>
+          <w:numId w:val="16"/>
+        </w:numPr>
+        <w:spacing w:line="276" w:lineRule="auto"/>
+        <w:rPr>
+          <w:lang w:val="en-US"/>
+        </w:rPr>
+      </w:pPr>
+      <w:r>
+        <w:rPr>
+          <w:lang w:val="en-US"/>
+        </w:rPr>
+        <w:t>Six Sigma</w:t>
+      </w:r>
+    </w:p>
+    <w:p>
+      <w:pPr>
+        <w:pStyle w:val="Paragrafoelenco"/>
+        <w:numPr>
+          <w:ilvl w:val="1"/>
+          <w:numId w:val="16"/>
+        </w:numPr>
+        <w:spacing w:line="276" w:lineRule="auto"/>
+        <w:rPr>
+          <w:lang w:val="en-US"/>
+        </w:rPr>
+      </w:pPr>
+      <w:r>
+        <w:rPr>
+          <w:lang w:val="en-US"/>
+        </w:rPr>
+        <w:t>a framework developed by Motorola with tools for data analysis to support process improvement and reduce service flaws</w:t>
+      </w:r>
+    </w:p>
+    <w:p>
+      <w:pPr>
+        <w:pStyle w:val="Paragrafoelenco"/>
+        <w:numPr>
+          <w:ilvl w:val="1"/>
+          <w:numId w:val="16"/>
+        </w:numPr>
+        <w:spacing w:line="276" w:lineRule="auto"/>
+        <w:rPr>
+          <w:lang w:val="en-US"/>
+        </w:rPr>
+      </w:pPr>
+      <w:r>
+        <w:rPr>
+          <w:lang w:val="en-US"/>
+        </w:rPr>
+        <w:t>it defines different opportunities for improvement, measurement and control</w:t>
+      </w:r>
+    </w:p>
+    <w:p>
+      <w:pPr>
+        <w:pStyle w:val="Paragrafoelenco"/>
+        <w:numPr>
+          <w:ilvl w:val="0"/>
+          <w:numId w:val="16"/>
+        </w:numPr>
+        <w:spacing w:line="276" w:lineRule="auto"/>
+        <w:rPr>
+          <w:lang w:val="en-US"/>
+        </w:rPr>
+      </w:pPr>
+      <w:r>
+        <w:rPr>
+          <w:lang w:val="en-US"/>
+        </w:rPr>
+        <w:t xml:space="preserve">TOGAF (The Open Group Architecture Framework) </w:t>
+      </w:r>
+    </w:p>
+    <w:p>
+      <w:pPr>
+        <w:pStyle w:val="Paragrafoelenco"/>
+        <w:numPr>
+          <w:ilvl w:val="1"/>
+          <w:numId w:val="16"/>
+        </w:numPr>
+        <w:spacing w:line="276" w:lineRule="auto"/>
+        <w:rPr>
+          <w:lang w:val="en-US"/>
+        </w:rPr>
+      </w:pPr>
+      <w:r>
+        <w:rPr>
+          <w:lang w:val="en-US"/>
+        </w:rPr>
+        <w:t xml:space="preserve">a framework designed to give businesses a structure and methodology when implementing technology, especially software </w:t>
+      </w:r>
+    </w:p>
+    <w:p>
+      <w:pPr>
+        <w:pStyle w:val="Paragrafoelenco"/>
+        <w:numPr>
+          <w:ilvl w:val="1"/>
+          <w:numId w:val="16"/>
+        </w:numPr>
+        <w:spacing w:line="276" w:lineRule="auto"/>
+        <w:rPr>
+          <w:lang w:val="en-US"/>
+        </w:rPr>
+      </w:pPr>
+      <w:r>
+        <w:rPr>
+          <w:lang w:val="en-US"/>
+        </w:rPr>
+        <w:t>it tries to develop architecture and find planning and define governance</w:t>
+      </w:r>
+    </w:p>
+    <w:p>
+      <w:pPr>
+        <w:pStyle w:val="Paragrafoelenco"/>
+        <w:numPr>
+          <w:ilvl w:val="0"/>
+          <w:numId w:val="16"/>
+        </w:numPr>
+        <w:spacing w:line="276" w:lineRule="auto"/>
+        <w:rPr>
+          <w:lang w:val="en-US"/>
+        </w:rPr>
+      </w:pPr>
+      <w:r>
+        <w:rPr>
+          <w:lang w:val="en-US"/>
+        </w:rPr>
+        <w:t xml:space="preserve">USMBOK (Universal Service Management Body of Knowledge) </w:t>
+      </w:r>
+    </w:p>
+    <w:p>
+      <w:pPr>
+        <w:pStyle w:val="Paragrafoelenco"/>
+        <w:numPr>
+          <w:ilvl w:val="1"/>
+          <w:numId w:val="16"/>
+        </w:numPr>
+        <w:spacing w:line="276" w:lineRule="auto"/>
+        <w:rPr>
+          <w:lang w:val="en-US"/>
+        </w:rPr>
+      </w:pPr>
+      <w:r>
+        <w:rPr>
+          <w:lang w:val="en-US"/>
+        </w:rPr>
+        <w:t xml:space="preserve">this </w:t>
+      </w:r>
+      <w:r>
+        <w:rPr>
+          <w:lang w:val="en-US"/>
+        </w:rPr>
+        <w:t>isn</w:t>
+      </w:r>
+      <w:r>
+        <w:rPr>
+          <w:rFonts w:ascii="Arial" w:hAnsi="Arial" w:cs="Arial"/>
+          <w:lang w:val="en-US"/>
+        </w:rPr>
+        <w:t>’</w:t>
+      </w:r>
+      <w:r>
+        <w:rPr>
+          <w:lang w:val="en-US"/>
+        </w:rPr>
+        <w:t>t</w:t>
+      </w:r>
+      <w:r>
+        <w:rPr>
+          <w:lang w:val="en-US"/>
+        </w:rPr>
+        <w:t xml:space="preserve"> a framework but provides additional information and documentation for ITSM resources</w:t>
+      </w:r>
+    </w:p>
+    <w:p>
+      <w:pPr>
+        <w:spacing w:line="276" w:lineRule="auto"/>
+        <w:jc w:val="center"/>
+        <w:rPr>
+          <w:lang w:val="en-US"/>
+        </w:rPr>
+      </w:pPr>
+      <w:r>
+        <w:rPr>
+          <w:lang w:val="en-US"/>
+        </w:rPr>
+        <w:drawing>
+          <wp:anchor distT="0" distB="0" distL="114300" distR="114300" simplePos="0" relativeHeight="251700224" behindDoc="0" locked="0" layoutInCell="1" allowOverlap="1" wp14:anchorId="2968DB20" wp14:editId="6CB9602D">
+            <wp:simplePos x="0" y="0"/>
+            <wp:positionH relativeFrom="column">
+              <wp:posOffset>3520440</wp:posOffset>
+            </wp:positionH>
+            <wp:positionV relativeFrom="paragraph">
+              <wp:posOffset>80010</wp:posOffset>
+            </wp:positionV>
+            <wp:extent cx="2564765" cy="1946275"/>
+            <wp:effectExtent l="0" t="0" r="6985" b="0"/>
+            <wp:wrapSquare wrapText="bothSides"/>
+            <wp:docPr id="1650742605" name="Immagine 1" descr="Immagine che contiene testo, schermata, diagramma&#10;&#10;Descrizione generata automaticamente"/>
+            <wp:cNvGraphicFramePr>
+              <a:graphicFrameLocks xmlns:a="http://schemas.openxmlformats.org/drawingml/2006/main" noChangeAspect="1"/>
+            </wp:cNvGraphicFramePr>
+            <a:graphic xmlns:a="http://schemas.openxmlformats.org/drawingml/2006/main">
+              <a:graphicData uri="http://schemas.openxmlformats.org/drawingml/2006/picture">
+                <pic:pic xmlns:pic="http://schemas.openxmlformats.org/drawingml/2006/picture">
+                  <pic:nvPicPr>
+                    <pic:cNvPr id="1650742605" name="Immagine 1" descr="Immagine che contiene testo, schermata, diagramma&#10;&#10;Descrizione generata automaticamente"/>
+                    <pic:cNvPicPr/>
+                  </pic:nvPicPr>
+                  <pic:blipFill>
+                    <a:blip r:embed="rId33"/>
+                    <a:stretch>
+                      <a:fillRect/>
+                    </a:stretch>
+                  </pic:blipFill>
+                  <pic:spPr>
+                    <a:xfrm>
+                      <a:off x="0" y="0"/>
+                      <a:ext cx="2564765" cy="1946275"/>
+                    </a:xfrm>
+                    <a:prstGeom prst="rect">
+                      <a:avLst/>
+                    </a:prstGeom>
+                  </pic:spPr>
+                </pic:pic>
+              </a:graphicData>
+            </a:graphic>
+            <wp14:sizeRelH relativeFrom="margin">
+              <wp14:pctWidth>0</wp14:pctWidth>
+            </wp14:sizeRelH>
+            <wp14:sizeRelV relativeFrom="margin">
+              <wp14:pctHeight>0</wp14:pctHeight>
+            </wp14:sizeRelV>
+          </wp:anchor>
+        </w:drawing>
+      </w:r>
+    </w:p>
+    <w:p>
+      <w:pPr>
+        <w:spacing w:line="276" w:lineRule="auto"/>
+        <w:jc w:val="center"/>
+        <w:rPr>
+          <w:lang w:val="en-US"/>
+        </w:rPr>
+      </w:pPr>
+    </w:p>
+    <w:p>
+      <w:pPr>
+        <w:spacing w:line="276" w:lineRule="auto"/>
+        <w:jc w:val="center"/>
+        <w:rPr>
+          <w:lang w:val="en-US"/>
+        </w:rPr>
+      </w:pPr>
+      <w:r>
+        <w:rPr>
+          <w:lang w:val="en-US"/>
+        </w:rPr>
+        <w:t>Choosing the right method depends on the specific situation, deciding between abstraction and relevancy.</w:t>
+      </w:r>
+      <w:r>
+        <w:rPr>
+          <w:lang w:val="en-US"/>
+        </w:rPr>
+        <w:t xml:space="preserve"> Each ISO norm specifies something which complements the other, never in contrast in between.</w:t>
+      </w:r>
+    </w:p>
+    <w:p>
+      <w:pPr>
+        <w:spacing w:line="276" w:lineRule="auto"/>
+        <w:rPr>
+          <w:lang w:val="en-US"/>
+        </w:rPr>
+      </w:pPr>
+    </w:p>
+    <w:p>
+      <w:pPr>
+        <w:spacing w:line="276" w:lineRule="auto"/>
+        <w:rPr>
+          <w:lang w:val="en-US"/>
+        </w:rPr>
+      </w:pPr>
+      <w:r>
+        <w:rPr>
+          <w:lang w:val="en-US"/>
+        </w:rPr>
+        <w:br w:type="page"/>
+      </w:r>
+    </w:p>
+    <w:p>
+      <w:pPr>
+        <w:spacing w:line="276" w:lineRule="auto"/>
+        <w:rPr>
+          <w:lang w:val="en-US"/>
+        </w:rPr>
+      </w:pPr>
+      <w:r>
+        <w:rPr>
+          <w:lang w:val="en-US"/>
+        </w:rPr>
+        <w:lastRenderedPageBreak/>
+        <w:t xml:space="preserve">Consider the case of Margaret Thatcher, </w:t>
+      </w:r>
+      <w:r>
+        <w:rPr>
+          <w:lang w:val="en-US"/>
+        </w:rPr>
+        <w:t xml:space="preserve">Prime Minister of the United Kingdom from 1979 to 1990 and Leader of the Conservative Party from 1975 to 1990 </w:t>
+      </w:r>
+      <w:r>
+        <w:rPr>
+          <w:lang w:val="en-US"/>
+        </w:rPr>
+        <w:t>.</w:t>
+      </w:r>
+    </w:p>
+    <w:p>
+      <w:pPr>
+        <w:pStyle w:val="Paragrafoelenco"/>
+        <w:numPr>
+          <w:ilvl w:val="0"/>
+          <w:numId w:val="16"/>
+        </w:numPr>
+        <w:spacing w:line="276" w:lineRule="auto"/>
+        <w:rPr>
+          <w:lang w:val="en-US"/>
+        </w:rPr>
+      </w:pPr>
+      <w:r>
+        <w:rPr>
+          <w:lang w:val="en-US"/>
+        </w:rPr>
+        <w:t>As prime minister, she implemented policies that became known as Thatcherism</w:t>
+      </w:r>
+    </w:p>
+    <w:p>
+      <w:pPr>
+        <w:pStyle w:val="Paragrafoelenco"/>
+        <w:numPr>
+          <w:ilvl w:val="0"/>
+          <w:numId w:val="16"/>
+        </w:numPr>
+        <w:spacing w:line="276" w:lineRule="auto"/>
+        <w:rPr>
+          <w:lang w:val="en-US"/>
+        </w:rPr>
+      </w:pPr>
+      <w:r>
+        <w:rPr>
+          <w:lang w:val="en-US"/>
+        </w:rPr>
+        <w:t>A</w:t>
+      </w:r>
+      <w:r>
+        <w:rPr>
+          <w:lang w:val="en-US"/>
+        </w:rPr>
+        <w:t xml:space="preserve"> Soviet journalist dubbed her the "Iron Lady", a nickname that became associated with her uncompromising politics and leadership style</w:t>
+      </w:r>
+    </w:p>
+    <w:p>
+      <w:pPr>
+        <w:pStyle w:val="Paragrafoelenco"/>
+        <w:numPr>
+          <w:ilvl w:val="0"/>
+          <w:numId w:val="16"/>
+        </w:numPr>
+        <w:spacing w:line="276" w:lineRule="auto"/>
+        <w:rPr>
+          <w:lang w:val="en-US"/>
+        </w:rPr>
+      </w:pPr>
+      <w:r>
+        <w:rPr>
+          <w:lang w:val="en-US"/>
+        </w:rPr>
+        <w:t>When Margaret Thatcher was prime minster of the United Kingdom, she instructed government IT departments to document best practices</w:t>
+      </w:r>
+    </w:p>
+    <w:p>
+      <w:pPr>
+        <w:pStyle w:val="Paragrafoelenco"/>
+        <w:numPr>
+          <w:ilvl w:val="1"/>
+          <w:numId w:val="16"/>
+        </w:numPr>
+        <w:spacing w:line="276" w:lineRule="auto"/>
+        <w:rPr>
+          <w:lang w:val="en-US"/>
+        </w:rPr>
+      </w:pPr>
+      <w:r>
+        <w:rPr>
+          <w:lang w:val="en-US"/>
+        </w:rPr>
+        <w:t>The reason for this was simple. The British government did not think it was getting value for money from its technology</w:t>
+      </w:r>
+    </w:p>
+    <w:p>
+      <w:pPr>
+        <w:pStyle w:val="Paragrafoelenco"/>
+        <w:numPr>
+          <w:ilvl w:val="0"/>
+          <w:numId w:val="16"/>
+        </w:numPr>
+        <w:spacing w:line="276" w:lineRule="auto"/>
+        <w:rPr>
+          <w:lang w:val="en-US"/>
+        </w:rPr>
+      </w:pPr>
+      <w:r>
+        <w:rPr>
+          <w:lang w:val="en-US"/>
+        </w:rPr>
+        <w:t>Consequently, the effort was not a theoretical exercise but a practical one.</w:t>
+      </w:r>
+    </w:p>
+    <w:p>
+      <w:pPr>
+        <w:pStyle w:val="Paragrafoelenco"/>
+        <w:numPr>
+          <w:ilvl w:val="1"/>
+          <w:numId w:val="16"/>
+        </w:numPr>
+        <w:spacing w:line="276" w:lineRule="auto"/>
+        <w:rPr>
+          <w:lang w:val="en-US"/>
+        </w:rPr>
+      </w:pPr>
+      <w:r>
+        <w:rPr>
+          <w:lang w:val="en-US"/>
+        </w:rPr>
+        <w:t xml:space="preserve">The basic commandment from the Iron Lady could be paraphrased as, "Document, do not invent." </w:t>
+      </w:r>
+      <w:r>
+        <w:t>That lead to the first release of ITIL® in 1989</w:t>
+      </w:r>
+    </w:p>
+    <w:p>
+      <w:pPr>
+        <w:pStyle w:val="Paragrafoelenco"/>
+        <w:numPr>
+          <w:ilvl w:val="0"/>
+          <w:numId w:val="16"/>
+        </w:numPr>
+        <w:spacing w:line="276" w:lineRule="auto"/>
+        <w:rPr>
+          <w:lang w:val="en-US"/>
+        </w:rPr>
+      </w:pPr>
+      <w:r>
+        <w:rPr>
+          <w:lang w:val="en-US"/>
+        </w:rPr>
+        <w:t xml:space="preserve">Responding to growing dependence on IT, the UK Government's Central Computer and Telecommunications Agency (CCTA) in the 1980s developed a set of recommendations designed to </w:t>
+      </w:r>
+      <w:r>
+        <w:rPr>
+          <w:lang w:val="en-US"/>
+        </w:rPr>
+        <w:t>standardize</w:t>
+      </w:r>
+      <w:r>
+        <w:rPr>
+          <w:lang w:val="en-US"/>
+        </w:rPr>
+        <w:t xml:space="preserve"> IT management practices across government functions, built around a process model-based view of controlling and managing operations</w:t>
+      </w:r>
+    </w:p>
+    <w:p>
+      <w:pPr>
+        <w:pStyle w:val="Paragrafoelenco"/>
+        <w:numPr>
+          <w:ilvl w:val="0"/>
+          <w:numId w:val="16"/>
+        </w:numPr>
+        <w:spacing w:line="276" w:lineRule="auto"/>
+        <w:rPr>
+          <w:lang w:val="en-US"/>
+        </w:rPr>
+      </w:pPr>
+      <w:r>
+        <w:rPr>
+          <w:lang w:val="en-US"/>
+        </w:rPr>
+        <w:t>In April 2001, the CCTA was merged into the Office of Government Commerce (OGC), an office of the UK Treasury</w:t>
+      </w:r>
+    </w:p>
+    <w:p>
+      <w:pPr>
+        <w:spacing w:line="276" w:lineRule="auto"/>
+        <w:rPr>
+          <w:lang w:val="en-US"/>
+        </w:rPr>
+      </w:pPr>
+      <w:r>
+        <w:rPr>
+          <w:lang w:val="en-US"/>
+        </w:rPr>
+        <w:br w:type="page"/>
+      </w:r>
+    </w:p>
+    <w:p>
+      <w:pPr>
+        <w:pStyle w:val="Titolo1"/>
+        <w:spacing w:line="276" w:lineRule="auto"/>
+        <w:jc w:val="center"/>
+        <w:rPr>
+          <w:lang w:val="en-US"/>
+        </w:rPr>
+      </w:pPr>
+      <w:bookmarkStart w:id="4" w:name="_Toc160384692"/>
+      <w:r>
+        <w:rPr>
+          <w:lang w:val="en-US"/>
+        </w:rPr>
+        <w:lastRenderedPageBreak/>
+        <w:t xml:space="preserve">04 - </w:t>
+      </w:r>
+      <w:r>
+        <w:rPr>
+          <w:lang w:val="en-US"/>
+        </w:rPr>
+        <w:t>Service Management Concepts</w:t>
+      </w:r>
+      <w:bookmarkEnd w:id="4"/>
+    </w:p>
+    <w:p>
+      <w:pPr>
+        <w:spacing w:line="276" w:lineRule="auto"/>
+        <w:rPr>
+          <w:lang w:val="en-US"/>
+        </w:rPr>
+      </w:pPr>
+      <w:r>
+        <w:rPr>
+          <w:lang w:val="en-US"/>
+        </w:rPr>
+        <w:br w:type="page"/>
+      </w:r>
+    </w:p>
+    <w:p>
+      <w:pPr>
+        <w:pStyle w:val="Titolo1"/>
+        <w:spacing w:line="276" w:lineRule="auto"/>
+        <w:jc w:val="center"/>
+        <w:rPr>
+          <w:lang w:val="en-US"/>
+        </w:rPr>
+      </w:pPr>
+      <w:bookmarkStart w:id="5" w:name="_Toc160384693"/>
+      <w:r>
+        <w:rPr>
+          <w:lang w:val="en-US"/>
+        </w:rPr>
+        <w:lastRenderedPageBreak/>
+        <w:t xml:space="preserve">05 - </w:t>
+      </w:r>
+      <w:r>
+        <w:rPr>
+          <w:lang w:val="en-US"/>
+        </w:rPr>
+        <w:t>Four Dimensions of Service Management</w:t>
+      </w:r>
+      <w:bookmarkEnd w:id="5"/>
+    </w:p>
+    <w:p>
+      <w:pPr>
+        <w:spacing w:line="276" w:lineRule="auto"/>
+        <w:rPr>
+          <w:lang w:val="en-US"/>
+        </w:rPr>
+      </w:pPr>
+      <w:r>
+        <w:rPr>
+          <w:lang w:val="en-US"/>
+        </w:rPr>
+        <w:br w:type="page"/>
+      </w:r>
+    </w:p>
+    <w:p>
+      <w:pPr>
+        <w:pStyle w:val="Titolo1"/>
+        <w:spacing w:line="276" w:lineRule="auto"/>
+        <w:jc w:val="center"/>
+        <w:rPr>
+          <w:lang w:val="en-US"/>
+        </w:rPr>
+      </w:pPr>
+      <w:bookmarkStart w:id="6" w:name="_Toc160384694"/>
+      <w:r>
+        <w:rPr>
+          <w:lang w:val="en-US"/>
+        </w:rPr>
+        <w:lastRenderedPageBreak/>
+        <w:t xml:space="preserve">06 - </w:t>
+      </w:r>
+      <w:r>
+        <w:rPr>
+          <w:lang w:val="en-US"/>
+        </w:rPr>
+        <w:t>Service Value System</w:t>
+      </w:r>
+      <w:bookmarkEnd w:id="6"/>
+    </w:p>
+    <w:p>
+      <w:pPr>
+        <w:spacing w:line="276" w:lineRule="auto"/>
+        <w:rPr>
+          <w:lang w:val="en-US"/>
+        </w:rPr>
+      </w:pPr>
+      <w:r>
+        <w:rPr>
+          <w:lang w:val="en-US"/>
+        </w:rPr>
+        <w:br w:type="page"/>
+      </w:r>
+    </w:p>
+    <w:p>
+      <w:pPr>
+        <w:pStyle w:val="Titolo1"/>
+        <w:spacing w:line="276" w:lineRule="auto"/>
+        <w:jc w:val="center"/>
+        <w:rPr>
+          <w:lang w:val="en-US"/>
+        </w:rPr>
+      </w:pPr>
+      <w:bookmarkStart w:id="7" w:name="_Toc160384695"/>
+      <w:r>
+        <w:rPr>
+          <w:lang w:val="en-US"/>
+        </w:rPr>
+        <w:lastRenderedPageBreak/>
+        <w:t xml:space="preserve">07 - </w:t>
+      </w:r>
+      <w:r>
+        <w:rPr>
+          <w:lang w:val="en-US"/>
+        </w:rPr>
+        <w:t>Guiding Principles</w:t>
+      </w:r>
+      <w:bookmarkEnd w:id="7"/>
+    </w:p>
+    <w:p>
+      <w:pPr>
+        <w:spacing w:line="276" w:lineRule="auto"/>
+        <w:rPr>
+          <w:lang w:val="en-US"/>
+        </w:rPr>
+      </w:pPr>
+    </w:p>
+    <w:p>
+      <w:pPr>
+        <w:pStyle w:val="Titolo2"/>
+        <w:pBdr>
+          <w:bottom w:val="single" w:sz="6" w:space="1" w:color="auto"/>
+        </w:pBdr>
+        <w:spacing w:line="276" w:lineRule="auto"/>
+        <w:jc w:val="center"/>
+        <w:rPr>
+          <w:lang w:val="en-US"/>
+        </w:rPr>
+      </w:pPr>
+      <w:bookmarkStart w:id="8" w:name="_Toc160384696"/>
+      <w:r>
+        <w:rPr>
+          <w:lang w:val="en-US"/>
+        </w:rPr>
+        <w:t xml:space="preserve">07a - </w:t>
+      </w:r>
+      <w:r>
+        <w:rPr>
+          <w:lang w:val="en-US"/>
+        </w:rPr>
+        <w:t>Other philosophies</w:t>
+      </w:r>
+      <w:bookmarkEnd w:id="8"/>
+    </w:p>
+    <w:p>
+      <w:pPr>
+        <w:spacing w:line="276" w:lineRule="auto"/>
+        <w:rPr>
+          <w:lang w:val="en-US"/>
+        </w:rPr>
+      </w:pPr>
+    </w:p>
+    <w:p>
+      <w:pPr>
+        <w:spacing w:line="276" w:lineRule="auto"/>
+        <w:rPr>
+          <w:lang w:val="en-US"/>
+        </w:rPr>
+      </w:pPr>
+      <w:r>
+        <w:rPr>
+          <w:lang w:val="en-US"/>
+        </w:rPr>
+        <w:br w:type="page"/>
+      </w:r>
+    </w:p>
+    <w:p>
+      <w:pPr>
+        <w:pStyle w:val="Titolo1"/>
+        <w:spacing w:line="276" w:lineRule="auto"/>
+        <w:jc w:val="center"/>
+        <w:rPr>
+          <w:lang w:val="en-US"/>
+        </w:rPr>
+      </w:pPr>
+      <w:bookmarkStart w:id="9" w:name="_Toc160384697"/>
+      <w:r>
+        <w:rPr>
+          <w:lang w:val="en-US"/>
+        </w:rPr>
+        <w:lastRenderedPageBreak/>
+        <w:t xml:space="preserve">08 - </w:t>
+      </w:r>
+      <w:r>
+        <w:rPr>
+          <w:lang w:val="en-US"/>
+        </w:rPr>
+        <w:t>Service Value Chain</w:t>
+      </w:r>
+      <w:bookmarkEnd w:id="9"/>
     </w:p>
     <w:p>
       <w:pPr>
@@ -6141,21 +8332,21 @@
           <w:lang w:val="en-US"/>
         </w:rPr>
       </w:pPr>
-      <w:bookmarkStart w:id="12" w:name="_Toc160133969"/>
+      <w:bookmarkStart w:id="10" w:name="_Toc160384698"/>
       <w:r>
         <w:rPr>
           <w:lang w:val="en-US"/>
         </w:rPr>
         <w:lastRenderedPageBreak/>
-        <w:t xml:space="preserve">11 - </w:t>
-      </w:r>
-      <w:r>
-        <w:rPr>
-          <w:lang w:val="en-US"/>
-        </w:rPr>
-        <w:t>General Management Practices</w:t>
-      </w:r>
-      <w:bookmarkEnd w:id="12"/>
+        <w:t xml:space="preserve">09 - </w:t>
+      </w:r>
+      <w:r>
+        <w:rPr>
+          <w:lang w:val="en-US"/>
+        </w:rPr>
+        <w:t>Continual Improvement</w:t>
+      </w:r>
+      <w:bookmarkEnd w:id="10"/>
     </w:p>
     <w:p>
       <w:pPr>
@@ -6187,21 +8378,21 @@
           <w:lang w:val="en-US"/>
         </w:rPr>
       </w:pPr>
-      <w:bookmarkStart w:id="13" w:name="_Toc160133970"/>
+      <w:bookmarkStart w:id="11" w:name="_Toc160384699"/>
       <w:r>
         <w:rPr>
           <w:lang w:val="en-US"/>
         </w:rPr>
         <w:lastRenderedPageBreak/>
-        <w:t xml:space="preserve">12 - </w:t>
-      </w:r>
-      <w:r>
-        <w:rPr>
-          <w:lang w:val="en-US"/>
-        </w:rPr>
-        <w:t>Service Management Practices</w:t>
-      </w:r>
-      <w:bookmarkEnd w:id="13"/>
+        <w:t xml:space="preserve">10 - </w:t>
+      </w:r>
+      <w:r>
+        <w:rPr>
+          <w:lang w:val="en-US"/>
+        </w:rPr>
+        <w:t>ITIL Practices</w:t>
+      </w:r>
+      <w:bookmarkEnd w:id="11"/>
     </w:p>
     <w:p>
       <w:pPr>
@@ -6233,21 +8424,21 @@
           <w:lang w:val="en-US"/>
         </w:rPr>
       </w:pPr>
-      <w:bookmarkStart w:id="14" w:name="_Toc160133971"/>
+      <w:bookmarkStart w:id="12" w:name="_Toc160384700"/>
       <w:r>
         <w:rPr>
           <w:lang w:val="en-US"/>
         </w:rPr>
         <w:lastRenderedPageBreak/>
-        <w:t xml:space="preserve">13 - </w:t>
-      </w:r>
-      <w:r>
-        <w:rPr>
-          <w:lang w:val="en-US"/>
-        </w:rPr>
-        <w:t>Software Asset Management (SAM)</w:t>
-      </w:r>
-      <w:bookmarkEnd w:id="14"/>
+        <w:t xml:space="preserve">11 - </w:t>
+      </w:r>
+      <w:r>
+        <w:rPr>
+          <w:lang w:val="en-US"/>
+        </w:rPr>
+        <w:t>General Management Practices</w:t>
+      </w:r>
+      <w:bookmarkEnd w:id="12"/>
     </w:p>
     <w:p>
       <w:pPr>
@@ -6279,7 +8470,99 @@
           <w:lang w:val="en-US"/>
         </w:rPr>
       </w:pPr>
-      <w:bookmarkStart w:id="15" w:name="_Toc160133972"/>
+      <w:bookmarkStart w:id="13" w:name="_Toc160384701"/>
+      <w:r>
+        <w:rPr>
+          <w:lang w:val="en-US"/>
+        </w:rPr>
+        <w:lastRenderedPageBreak/>
+        <w:t xml:space="preserve">12 - </w:t>
+      </w:r>
+      <w:r>
+        <w:rPr>
+          <w:lang w:val="en-US"/>
+        </w:rPr>
+        <w:t>Service Management Practices</w:t>
+      </w:r>
+      <w:bookmarkEnd w:id="13"/>
+    </w:p>
+    <w:p>
+      <w:pPr>
+        <w:spacing w:line="276" w:lineRule="auto"/>
+        <w:rPr>
+          <w:rFonts w:asciiTheme="majorHAnsi" w:eastAsiaTheme="majorEastAsia" w:hAnsiTheme="majorHAnsi" w:cstheme="majorBidi"/>
+          <w:b/>
+          <w:bCs/>
+          <w:smallCaps/>
+          <w:color w:val="000000" w:themeColor="text1"/>
+          <w:sz w:val="36"/>
+          <w:szCs w:val="36"/>
+          <w:lang w:val="en-US"/>
+        </w:rPr>
+      </w:pPr>
+      <w:r>
+        <w:rPr>
+          <w:lang w:val="en-US"/>
+        </w:rPr>
+        <w:br w:type="page"/>
+      </w:r>
+    </w:p>
+    <w:p>
+      <w:pPr>
+        <w:pStyle w:val="Titolo1"/>
+        <w:spacing w:line="276" w:lineRule="auto"/>
+        <w:jc w:val="center"/>
+        <w:rPr>
+          <w:lang w:val="en-US"/>
+        </w:rPr>
+      </w:pPr>
+      <w:bookmarkStart w:id="14" w:name="_Toc160384702"/>
+      <w:r>
+        <w:rPr>
+          <w:lang w:val="en-US"/>
+        </w:rPr>
+        <w:lastRenderedPageBreak/>
+        <w:t xml:space="preserve">13 - </w:t>
+      </w:r>
+      <w:r>
+        <w:rPr>
+          <w:lang w:val="en-US"/>
+        </w:rPr>
+        <w:t>Software Asset Management (SAM)</w:t>
+      </w:r>
+      <w:bookmarkEnd w:id="14"/>
+    </w:p>
+    <w:p>
+      <w:pPr>
+        <w:spacing w:line="276" w:lineRule="auto"/>
+        <w:rPr>
+          <w:rFonts w:asciiTheme="majorHAnsi" w:eastAsiaTheme="majorEastAsia" w:hAnsiTheme="majorHAnsi" w:cstheme="majorBidi"/>
+          <w:b/>
+          <w:bCs/>
+          <w:smallCaps/>
+          <w:color w:val="000000" w:themeColor="text1"/>
+          <w:sz w:val="36"/>
+          <w:szCs w:val="36"/>
+          <w:lang w:val="en-US"/>
+        </w:rPr>
+      </w:pPr>
+      <w:r>
+        <w:rPr>
+          <w:lang w:val="en-US"/>
+        </w:rPr>
+        <w:br w:type="page"/>
+      </w:r>
+    </w:p>
+    <w:p>
+      <w:pPr>
+        <w:pStyle w:val="Titolo1"/>
+        <w:spacing w:line="276" w:lineRule="auto"/>
+        <w:jc w:val="center"/>
+        <w:rPr>
+          <w:lang w:val="en-US"/>
+        </w:rPr>
+      </w:pPr>
+      <w:bookmarkStart w:id="15" w:name="_Toc160384703"/>
       <w:r>
         <w:rPr>
           <w:lang w:val="en-US"/>
@@ -6296,8 +8579,8 @@
       <w:bookmarkEnd w:id="15"/>
     </w:p>
     <w:sectPr>
-      <w:headerReference w:type="default" r:id="rId22"/>
-      <w:footerReference w:type="default" r:id="rId23"/>
+      <w:headerReference w:type="default" r:id="rId34"/>
+      <w:footerReference w:type="default" r:id="rId35"/>
       <w:pgSz w:w="11906" w:h="16838"/>
       <w:pgMar w:top="1417" w:right="1134" w:bottom="1134" w:left="1134" w:header="708" w:footer="708" w:gutter="0"/>
       <w:pgNumType w:start="0"/>
@@ -6478,6 +8761,118 @@
 <file path=word/numbering.xml><?xml version="1.0" encoding="utf-8"?>
 <w:numbering xmlns:wpc="http://schemas.microsoft.com/office/word/2010/wordprocessingCanvas" xmlns:cx="http://schemas.microsoft.com/office/drawing/2014/chartex" xmlns:cx1="http://schemas.microsoft.com/office/drawing/2015/9/8/chartex" xmlns:cx2="http://schemas.microsoft.com/office/drawing/2015/10/21/chartex" xmlns:cx3="http://schemas.microsoft.com/office/drawing/2016/5/9/chartex" xmlns:cx4="http://schemas.microsoft.com/office/drawing/2016/5/10/chartex" xmlns:cx5="http://schemas.microsoft.com/office/drawing/2016/5/11/chartex" xmlns:cx6="http://schemas.microsoft.com/office/drawing/2016/5/12/chartex" xmlns:cx7="http://schemas.microsoft.com/office/drawing/2016/5/13/chartex" xmlns:cx8="http://schemas.microsoft.com/office/drawing/2016/5/14/chartex" xmlns:mc="http://schemas.openxmlformats.org/markup-compatibility/2006" xmlns:aink="http://schemas.microsoft.com/office/drawing/2016/ink" xmlns:am3d="http://schemas.microsoft.com/office/drawing/2017/model3d" xmlns:o="urn:schemas-microsoft-com:office:office" xmlns:oel="http://schemas.microsoft.com/office/2019/extlst" xmlns:r="http://schemas.openxmlformats.org/officeDocument/2006/relationships" xmlns:m="http://schemas.openxmlformats.org/officeDocument/2006/math" xmlns:v="urn:schemas-microsoft-com:vml" xmlns:wp14="http://schemas.microsoft.com/office/word/2010/wordprocessingDrawing" xmlns:wp="http://schemas.openxmlformats.org/drawingml/2006/wordprocessingDrawing" xmlns:w10="urn:schemas-microsoft-com:office:word" xmlns:w="http://schemas.openxmlformats.org/wordprocessingml/2006/main" xmlns:w14="http://schemas.microsoft.com/office/word/2010/wordml" xmlns:w15="http://schemas.microsoft.com/office/word/2012/wordml" xmlns:w16cex="http://schemas.microsoft.com/office/word/2018/wordml/cex" xmlns:w16cid="http://schemas.microsoft.com/office/word/2016/wordml/cid" xmlns:w16="http://schemas.microsoft.com/office/word/2018/wordml" xmlns:w16sdtdh="http://schemas.microsoft.com/office/word/2020/wordml/sdtdatahash" xmlns:w16se="http://schemas.microsoft.com/office/word/2015/wordml/symex" xmlns:wpg="http://schemas.microsoft.com/office/word/2010/wordprocessingGroup" xmlns:wpi="http://schemas.microsoft.com/office/word/2010/wordprocessingInk" xmlns:wne="http://schemas.microsoft.com/office/word/2006/wordml" xmlns:wps="http://schemas.microsoft.com/office/word/2010/wordprocessingShape" mc:Ignorable="w14 w15 w16se w16cid w16 w16cex w16sdtdh wp14">
   <w:abstractNum w:abstractNumId="0" w15:restartNumberingAfterBreak="0">
+    <w:nsid w:val="135C68CB"/>
+    <w:multiLevelType w:val="hybridMultilevel"/>
+    <w:tmpl w:val="53BCC90A"/>
+    <w:lvl w:ilvl="0" w:tplc="4790EA8A">
+      <w:numFmt w:val="bullet"/>
+      <w:lvlText w:val="•"/>
+      <w:lvlJc w:val="left"/>
+      <w:pPr>
+        <w:ind w:left="720" w:hanging="360"/>
+      </w:pPr>
+      <w:rPr>
+        <w:rFonts w:ascii="Aptos" w:eastAsiaTheme="minorEastAsia" w:hAnsi="Aptos" w:cstheme="minorBidi" w:hint="default"/>
+      </w:rPr>
+    </w:lvl>
+    <w:lvl w:ilvl="1" w:tplc="04100003" w:tentative="1">
+      <w:start w:val="1"/>
+      <w:numFmt w:val="bullet"/>
+      <w:lvlText w:val="o"/>
+      <w:lvlJc w:val="left"/>
+      <w:pPr>
+        <w:ind w:left="1440" w:hanging="360"/>
+      </w:pPr>
+      <w:rPr>
+        <w:rFonts w:ascii="Courier New" w:hAnsi="Courier New" w:cs="Courier New" w:hint="default"/>
+      </w:rPr>
+    </w:lvl>
+    <w:lvl w:ilvl="2" w:tplc="04100005" w:tentative="1">
+      <w:start w:val="1"/>
+      <w:numFmt w:val="bullet"/>
+      <w:lvlText w:val=""/>
+      <w:lvlJc w:val="left"/>
+      <w:pPr>
+        <w:ind w:left="2160" w:hanging="360"/>
+      </w:pPr>
+      <w:rPr>
+        <w:rFonts w:ascii="Wingdings" w:hAnsi="Wingdings" w:hint="default"/>
+      </w:rPr>
+    </w:lvl>
+    <w:lvl w:ilvl="3" w:tplc="04100001" w:tentative="1">
+      <w:start w:val="1"/>
+      <w:numFmt w:val="bullet"/>
+      <w:lvlText w:val=""/>
+      <w:lvlJc w:val="left"/>
+      <w:pPr>
+        <w:ind w:left="2880" w:hanging="360"/>
+      </w:pPr>
+      <w:rPr>
+        <w:rFonts w:ascii="Symbol" w:hAnsi="Symbol" w:hint="default"/>
+      </w:rPr>
+    </w:lvl>
+    <w:lvl w:ilvl="4" w:tplc="04100003" w:tentative="1">
+      <w:start w:val="1"/>
+      <w:numFmt w:val="bullet"/>
+      <w:lvlText w:val="o"/>
+      <w:lvlJc w:val="left"/>
+      <w:pPr>
+        <w:ind w:left="3600" w:hanging="360"/>
+      </w:pPr>
+      <w:rPr>
+        <w:rFonts w:ascii="Courier New" w:hAnsi="Courier New" w:cs="Courier New" w:hint="default"/>
+      </w:rPr>
+    </w:lvl>
+    <w:lvl w:ilvl="5" w:tplc="04100005" w:tentative="1">
+      <w:start w:val="1"/>
+      <w:numFmt w:val="bullet"/>
+      <w:lvlText w:val=""/>
+      <w:lvlJc w:val="left"/>
+      <w:pPr>
+        <w:ind w:left="4320" w:hanging="360"/>
+      </w:pPr>
+      <w:rPr>
+        <w:rFonts w:ascii="Wingdings" w:hAnsi="Wingdings" w:hint="default"/>
+      </w:rPr>
+    </w:lvl>
+    <w:lvl w:ilvl="6" w:tplc="04100001" w:tentative="1">
+      <w:start w:val="1"/>
+      <w:numFmt w:val="bullet"/>
+      <w:lvlText w:val=""/>
+      <w:lvlJc w:val="left"/>
+      <w:pPr>
+        <w:ind w:left="5040" w:hanging="360"/>
+      </w:pPr>
+      <w:rPr>
+        <w:rFonts w:ascii="Symbol" w:hAnsi="Symbol" w:hint="default"/>
+      </w:rPr>
+    </w:lvl>
+    <w:lvl w:ilvl="7" w:tplc="04100003" w:tentative="1">
+      <w:start w:val="1"/>
+      <w:numFmt w:val="bullet"/>
+      <w:lvlText w:val="o"/>
+      <w:lvlJc w:val="left"/>
+      <w:pPr>
+        <w:ind w:left="5760" w:hanging="360"/>
+      </w:pPr>
+      <w:rPr>
+        <w:rFonts w:ascii="Courier New" w:hAnsi="Courier New" w:cs="Courier New" w:hint="default"/>
+      </w:rPr>
+    </w:lvl>
+    <w:lvl w:ilvl="8" w:tplc="04100005" w:tentative="1">
+      <w:start w:val="1"/>
+      <w:numFmt w:val="bullet"/>
+      <w:lvlText w:val=""/>
+      <w:lvlJc w:val="left"/>
+      <w:pPr>
+        <w:ind w:left="6480" w:hanging="360"/>
+      </w:pPr>
+      <w:rPr>
+        <w:rFonts w:ascii="Wingdings" w:hAnsi="Wingdings" w:hint="default"/>
+      </w:rPr>
+    </w:lvl>
+  </w:abstractNum>
+  <w:abstractNum w:abstractNumId="1" w15:restartNumberingAfterBreak="0">
     <w:nsid w:val="138E5603"/>
     <w:multiLevelType w:val="multilevel"/>
     <w:tmpl w:val="00565578"/>
@@ -6590,7 +8985,7 @@
       </w:pPr>
     </w:lvl>
   </w:abstractNum>
-  <w:abstractNum w:abstractNumId="1" w15:restartNumberingAfterBreak="0">
+  <w:abstractNum w:abstractNumId="2" w15:restartNumberingAfterBreak="0">
     <w:nsid w:val="1482775B"/>
     <w:multiLevelType w:val="multilevel"/>
     <w:tmpl w:val="0EBA3C40"/>
@@ -6685,11 +9080,125 @@
       </w:pPr>
     </w:lvl>
   </w:abstractNum>
-  <w:abstractNum w:abstractNumId="2" w15:restartNumberingAfterBreak="0">
-    <w:nsid w:val="25B374C0"/>
+  <w:abstractNum w:abstractNumId="3" w15:restartNumberingAfterBreak="0">
+    <w:nsid w:val="157D0604"/>
     <w:multiLevelType w:val="hybridMultilevel"/>
-    <w:tmpl w:val="C9C649D0"/>
-    <w:lvl w:ilvl="0" w:tplc="9E5A9384">
+    <w:tmpl w:val="0A2A5CC8"/>
+    <w:lvl w:ilvl="0" w:tplc="4830A632">
+      <w:start w:val="1"/>
+      <w:numFmt w:val="bullet"/>
+      <w:lvlText w:val="-"/>
+      <w:lvlJc w:val="left"/>
+      <w:pPr>
+        <w:ind w:left="720" w:hanging="360"/>
+      </w:pPr>
+      <w:rPr>
+        <w:rFonts w:ascii="Aptos" w:eastAsiaTheme="minorEastAsia" w:hAnsi="Aptos" w:cstheme="minorBidi" w:hint="default"/>
+      </w:rPr>
+    </w:lvl>
+    <w:lvl w:ilvl="1" w:tplc="04100003">
+      <w:start w:val="1"/>
+      <w:numFmt w:val="bullet"/>
+      <w:lvlText w:val="o"/>
+      <w:lvlJc w:val="left"/>
+      <w:pPr>
+        <w:ind w:left="1440" w:hanging="360"/>
+      </w:pPr>
+      <w:rPr>
+        <w:rFonts w:ascii="Courier New" w:hAnsi="Courier New" w:cs="Courier New" w:hint="default"/>
+      </w:rPr>
+    </w:lvl>
+    <w:lvl w:ilvl="2" w:tplc="04100005">
+      <w:start w:val="1"/>
+      <w:numFmt w:val="bullet"/>
+      <w:lvlText w:val=""/>
+      <w:lvlJc w:val="left"/>
+      <w:pPr>
+        <w:ind w:left="2160" w:hanging="360"/>
+      </w:pPr>
+      <w:rPr>
+        <w:rFonts w:ascii="Wingdings" w:hAnsi="Wingdings" w:hint="default"/>
+      </w:rPr>
+    </w:lvl>
+    <w:lvl w:ilvl="3" w:tplc="04100001" w:tentative="1">
+      <w:start w:val="1"/>
+      <w:numFmt w:val="bullet"/>
+      <w:lvlText w:val=""/>
+      <w:lvlJc w:val="left"/>
+      <w:pPr>
+        <w:ind w:left="2880" w:hanging="360"/>
+      </w:pPr>
+      <w:rPr>
+        <w:rFonts w:ascii="Symbol" w:hAnsi="Symbol" w:hint="default"/>
+      </w:rPr>
+    </w:lvl>
+    <w:lvl w:ilvl="4" w:tplc="04100003" w:tentative="1">
+      <w:start w:val="1"/>
+      <w:numFmt w:val="bullet"/>
+      <w:lvlText w:val="o"/>
+      <w:lvlJc w:val="left"/>
+      <w:pPr>
+        <w:ind w:left="3600" w:hanging="360"/>
+      </w:pPr>
+      <w:rPr>
+        <w:rFonts w:ascii="Courier New" w:hAnsi="Courier New" w:cs="Courier New" w:hint="default"/>
+      </w:rPr>
+    </w:lvl>
+    <w:lvl w:ilvl="5" w:tplc="04100005" w:tentative="1">
+      <w:start w:val="1"/>
+      <w:numFmt w:val="bullet"/>
+      <w:lvlText w:val=""/>
+      <w:lvlJc w:val="left"/>
+      <w:pPr>
+        <w:ind w:left="4320" w:hanging="360"/>
+      </w:pPr>
+      <w:rPr>
+        <w:rFonts w:ascii="Wingdings" w:hAnsi="Wingdings" w:hint="default"/>
+      </w:rPr>
+    </w:lvl>
+    <w:lvl w:ilvl="6" w:tplc="04100001" w:tentative="1">
+      <w:start w:val="1"/>
+      <w:numFmt w:val="bullet"/>
+      <w:lvlText w:val=""/>
+      <w:lvlJc w:val="left"/>
+      <w:pPr>
+        <w:ind w:left="5040" w:hanging="360"/>
+      </w:pPr>
+      <w:rPr>
+        <w:rFonts w:ascii="Symbol" w:hAnsi="Symbol" w:hint="default"/>
+      </w:rPr>
+    </w:lvl>
+    <w:lvl w:ilvl="7" w:tplc="04100003" w:tentative="1">
+      <w:start w:val="1"/>
+      <w:numFmt w:val="bullet"/>
+      <w:lvlText w:val="o"/>
+      <w:lvlJc w:val="left"/>
+      <w:pPr>
+        <w:ind w:left="5760" w:hanging="360"/>
+      </w:pPr>
+      <w:rPr>
+        <w:rFonts w:ascii="Courier New" w:hAnsi="Courier New" w:cs="Courier New" w:hint="default"/>
+      </w:rPr>
+    </w:lvl>
+    <w:lvl w:ilvl="8" w:tplc="04100005" w:tentative="1">
+      <w:start w:val="1"/>
+      <w:numFmt w:val="bullet"/>
+      <w:lvlText w:val=""/>
+      <w:lvlJc w:val="left"/>
+      <w:pPr>
+        <w:ind w:left="6480" w:hanging="360"/>
+      </w:pPr>
+      <w:rPr>
+        <w:rFonts w:ascii="Wingdings" w:hAnsi="Wingdings" w:hint="default"/>
+      </w:rPr>
+    </w:lvl>
+  </w:abstractNum>
+  <w:abstractNum w:abstractNumId="4" w15:restartNumberingAfterBreak="0">
+    <w:nsid w:val="223C1A6C"/>
+    <w:multiLevelType w:val="hybridMultilevel"/>
+    <w:tmpl w:val="C1BCFE9E"/>
+    <w:lvl w:ilvl="0" w:tplc="4830A632">
+      <w:start w:val="1"/>
       <w:numFmt w:val="bullet"/>
       <w:lvlText w:val="-"/>
       <w:lvlJc w:val="left"/>
@@ -6797,7 +9306,119 @@
       </w:rPr>
     </w:lvl>
   </w:abstractNum>
-  <w:abstractNum w:abstractNumId="3" w15:restartNumberingAfterBreak="0">
+  <w:abstractNum w:abstractNumId="5" w15:restartNumberingAfterBreak="0">
+    <w:nsid w:val="25B374C0"/>
+    <w:multiLevelType w:val="hybridMultilevel"/>
+    <w:tmpl w:val="C9C649D0"/>
+    <w:lvl w:ilvl="0" w:tplc="9E5A9384">
+      <w:numFmt w:val="bullet"/>
+      <w:lvlText w:val="-"/>
+      <w:lvlJc w:val="left"/>
+      <w:pPr>
+        <w:ind w:left="720" w:hanging="360"/>
+      </w:pPr>
+      <w:rPr>
+        <w:rFonts w:ascii="Aptos" w:eastAsiaTheme="minorEastAsia" w:hAnsi="Aptos" w:cstheme="minorBidi" w:hint="default"/>
+      </w:rPr>
+    </w:lvl>
+    <w:lvl w:ilvl="1" w:tplc="04100003" w:tentative="1">
+      <w:start w:val="1"/>
+      <w:numFmt w:val="bullet"/>
+      <w:lvlText w:val="o"/>
+      <w:lvlJc w:val="left"/>
+      <w:pPr>
+        <w:ind w:left="1440" w:hanging="360"/>
+      </w:pPr>
+      <w:rPr>
+        <w:rFonts w:ascii="Courier New" w:hAnsi="Courier New" w:cs="Courier New" w:hint="default"/>
+      </w:rPr>
+    </w:lvl>
+    <w:lvl w:ilvl="2" w:tplc="04100005" w:tentative="1">
+      <w:start w:val="1"/>
+      <w:numFmt w:val="bullet"/>
+      <w:lvlText w:val=""/>
+      <w:lvlJc w:val="left"/>
+      <w:pPr>
+        <w:ind w:left="2160" w:hanging="360"/>
+      </w:pPr>
+      <w:rPr>
+        <w:rFonts w:ascii="Wingdings" w:hAnsi="Wingdings" w:hint="default"/>
+      </w:rPr>
+    </w:lvl>
+    <w:lvl w:ilvl="3" w:tplc="04100001" w:tentative="1">
+      <w:start w:val="1"/>
+      <w:numFmt w:val="bullet"/>
+      <w:lvlText w:val=""/>
+      <w:lvlJc w:val="left"/>
+      <w:pPr>
+        <w:ind w:left="2880" w:hanging="360"/>
+      </w:pPr>
+      <w:rPr>
+        <w:rFonts w:ascii="Symbol" w:hAnsi="Symbol" w:hint="default"/>
+      </w:rPr>
+    </w:lvl>
+    <w:lvl w:ilvl="4" w:tplc="04100003" w:tentative="1">
+      <w:start w:val="1"/>
+      <w:numFmt w:val="bullet"/>
+      <w:lvlText w:val="o"/>
+      <w:lvlJc w:val="left"/>
+      <w:pPr>
+        <w:ind w:left="3600" w:hanging="360"/>
+      </w:pPr>
+      <w:rPr>
+        <w:rFonts w:ascii="Courier New" w:hAnsi="Courier New" w:cs="Courier New" w:hint="default"/>
+      </w:rPr>
+    </w:lvl>
+    <w:lvl w:ilvl="5" w:tplc="04100005" w:tentative="1">
+      <w:start w:val="1"/>
+      <w:numFmt w:val="bullet"/>
+      <w:lvlText w:val=""/>
+      <w:lvlJc w:val="left"/>
+      <w:pPr>
+        <w:ind w:left="4320" w:hanging="360"/>
+      </w:pPr>
+      <w:rPr>
+        <w:rFonts w:ascii="Wingdings" w:hAnsi="Wingdings" w:hint="default"/>
+      </w:rPr>
+    </w:lvl>
+    <w:lvl w:ilvl="6" w:tplc="04100001" w:tentative="1">
+      <w:start w:val="1"/>
+      <w:numFmt w:val="bullet"/>
+      <w:lvlText w:val=""/>
+      <w:lvlJc w:val="left"/>
+      <w:pPr>
+        <w:ind w:left="5040" w:hanging="360"/>
+      </w:pPr>
+      <w:rPr>
+        <w:rFonts w:ascii="Symbol" w:hAnsi="Symbol" w:hint="default"/>
+      </w:rPr>
+    </w:lvl>
+    <w:lvl w:ilvl="7" w:tplc="04100003" w:tentative="1">
+      <w:start w:val="1"/>
+      <w:numFmt w:val="bullet"/>
+      <w:lvlText w:val="o"/>
+      <w:lvlJc w:val="left"/>
+      <w:pPr>
+        <w:ind w:left="5760" w:hanging="360"/>
+      </w:pPr>
+      <w:rPr>
+        <w:rFonts w:ascii="Courier New" w:hAnsi="Courier New" w:cs="Courier New" w:hint="default"/>
+      </w:rPr>
+    </w:lvl>
+    <w:lvl w:ilvl="8" w:tplc="04100005" w:tentative="1">
+      <w:start w:val="1"/>
+      <w:numFmt w:val="bullet"/>
+      <w:lvlText w:val=""/>
+      <w:lvlJc w:val="left"/>
+      <w:pPr>
+        <w:ind w:left="6480" w:hanging="360"/>
+      </w:pPr>
+      <w:rPr>
+        <w:rFonts w:ascii="Wingdings" w:hAnsi="Wingdings" w:hint="default"/>
+      </w:rPr>
+    </w:lvl>
+  </w:abstractNum>
+  <w:abstractNum w:abstractNumId="6" w15:restartNumberingAfterBreak="0">
     <w:nsid w:val="347B7FE5"/>
     <w:multiLevelType w:val="hybridMultilevel"/>
     <w:tmpl w:val="34BC86EC"/>
@@ -6910,7 +9531,7 @@
       </w:rPr>
     </w:lvl>
   </w:abstractNum>
-  <w:abstractNum w:abstractNumId="4" w15:restartNumberingAfterBreak="0">
+  <w:abstractNum w:abstractNumId="7" w15:restartNumberingAfterBreak="0">
     <w:nsid w:val="48C040E4"/>
     <w:multiLevelType w:val="hybridMultilevel"/>
     <w:tmpl w:val="41BE9F1A"/>
@@ -7023,7 +9644,7 @@
       </w:rPr>
     </w:lvl>
   </w:abstractNum>
-  <w:abstractNum w:abstractNumId="5" w15:restartNumberingAfterBreak="0">
+  <w:abstractNum w:abstractNumId="8" w15:restartNumberingAfterBreak="0">
     <w:nsid w:val="5A331624"/>
     <w:multiLevelType w:val="hybridMultilevel"/>
     <w:tmpl w:val="4544D05A"/>
@@ -7137,49 +9758,58 @@
     </w:lvl>
   </w:abstractNum>
   <w:num w:numId="1" w16cid:durableId="299844823">
+    <w:abstractNumId w:val="2"/>
+  </w:num>
+  <w:num w:numId="2" w16cid:durableId="1365474286">
+    <w:abstractNumId w:val="2"/>
+  </w:num>
+  <w:num w:numId="3" w16cid:durableId="1257862592">
+    <w:abstractNumId w:val="2"/>
+  </w:num>
+  <w:num w:numId="4" w16cid:durableId="807745669">
+    <w:abstractNumId w:val="2"/>
+  </w:num>
+  <w:num w:numId="5" w16cid:durableId="1402143797">
+    <w:abstractNumId w:val="2"/>
+  </w:num>
+  <w:num w:numId="6" w16cid:durableId="1155418828">
+    <w:abstractNumId w:val="2"/>
+  </w:num>
+  <w:num w:numId="7" w16cid:durableId="870609361">
+    <w:abstractNumId w:val="2"/>
+  </w:num>
+  <w:num w:numId="8" w16cid:durableId="1208567375">
+    <w:abstractNumId w:val="2"/>
+  </w:num>
+  <w:num w:numId="9" w16cid:durableId="942811152">
+    <w:abstractNumId w:val="2"/>
+  </w:num>
+  <w:num w:numId="10" w16cid:durableId="18046672">
+    <w:abstractNumId w:val="2"/>
+  </w:num>
+  <w:num w:numId="11" w16cid:durableId="1872764988">
+    <w:abstractNumId w:val="5"/>
+  </w:num>
+  <w:num w:numId="12" w16cid:durableId="1554537401">
+    <w:abstractNumId w:val="6"/>
+  </w:num>
+  <w:num w:numId="13" w16cid:durableId="706181821">
     <w:abstractNumId w:val="1"/>
   </w:num>
-  <w:num w:numId="2" w16cid:durableId="1365474286">
-    <w:abstractNumId w:val="1"/>
+  <w:num w:numId="14" w16cid:durableId="1324352383">
+    <w:abstractNumId w:val="7"/>
   </w:num>
-  <w:num w:numId="3" w16cid:durableId="1257862592">
-    <w:abstractNumId w:val="1"/>
+  <w:num w:numId="15" w16cid:durableId="1694458224">
+    <w:abstractNumId w:val="8"/>
   </w:num>
-  <w:num w:numId="4" w16cid:durableId="807745669">
-    <w:abstractNumId w:val="1"/>
-  </w:num>
-  <w:num w:numId="5" w16cid:durableId="1402143797">
-    <w:abstractNumId w:val="1"/>
-  </w:num>
-  <w:num w:numId="6" w16cid:durableId="1155418828">
-    <w:abstractNumId w:val="1"/>
-  </w:num>
-  <w:num w:numId="7" w16cid:durableId="870609361">
-    <w:abstractNumId w:val="1"/>
-  </w:num>
-  <w:num w:numId="8" w16cid:durableId="1208567375">
-    <w:abstractNumId w:val="1"/>
-  </w:num>
-  <w:num w:numId="9" w16cid:durableId="942811152">
-    <w:abstractNumId w:val="1"/>
-  </w:num>
-  <w:num w:numId="10" w16cid:durableId="18046672">
-    <w:abstractNumId w:val="1"/>
-  </w:num>
-  <w:num w:numId="11" w16cid:durableId="1872764988">
-    <w:abstractNumId w:val="2"/>
-  </w:num>
-  <w:num w:numId="12" w16cid:durableId="1554537401">
+  <w:num w:numId="16" w16cid:durableId="1144196263">
     <w:abstractNumId w:val="3"/>
   </w:num>
-  <w:num w:numId="13" w16cid:durableId="706181821">
-    <w:abstractNumId w:val="0"/>
-  </w:num>
-  <w:num w:numId="14" w16cid:durableId="1324352383">
+  <w:num w:numId="17" w16cid:durableId="203637217">
     <w:abstractNumId w:val="4"/>
   </w:num>
-  <w:num w:numId="15" w16cid:durableId="1694458224">
-    <w:abstractNumId w:val="5"/>
+  <w:num w:numId="18" w16cid:durableId="2038772239">
+    <w:abstractNumId w:val="0"/>
   </w:num>
 </w:numbering>
 </file>
@@ -8358,6 +10988,18 @@
       <w:ind w:left="220"/>
     </w:pPr>
   </w:style>
+  <w:style w:type="character" w:styleId="Menzionenonrisolta">
+    <w:name w:val="Unresolved Mention"/>
+    <w:basedOn w:val="Carpredefinitoparagrafo"/>
+    <w:uiPriority w:val="99"/>
+    <w:semiHidden/>
+    <w:unhideWhenUsed/>
+    <w:rsid w:val="00C604AF"/>
+    <w:rPr>
+      <w:color w:val="605E5C"/>
+      <w:shd w:val="clear" w:color="auto" w:fill="E1DFDD"/>
+    </w:rPr>
+  </w:style>
 </w:styles>
 </file>
 
@@ -8473,6 +11115,7 @@
     <w:rsid w:val="0018630C"/>
     <w:rsid w:val="00192C3E"/>
     <w:rsid w:val="00491035"/>
+    <w:rsid w:val="006C7084"/>
     <w:rsid w:val="00744143"/>
     <w:rsid w:val="00BF60D2"/>
     <w:rsid w:val="00FC59CA"/>

</xml_diff>

<commit_message>
Projects and small info
</commit_message>
<xml_diff>
--- a/Notes/IT Service Management Simple (for real).docx
+++ b/Notes/IT Service Management Simple (for real).docx
@@ -558,12 +558,14 @@
         <w:rPr>
           <w:b/>
           <w:bCs/>
+          <w:lang w:val="en-US"/>
         </w:rPr>
       </w:pPr>
       <w:r>
         <w:rPr>
           <w:b/>
           <w:bCs/>
+          <w:lang w:val="en-US"/>
         </w:rPr>
         <w:lastRenderedPageBreak/>
         <w:t>Disclaimer</w:t>
@@ -572,8 +574,49 @@
     <w:p>
       <w:pPr>
         <w:spacing w:line="276" w:lineRule="auto"/>
-      </w:pPr>
-      <w:r>
+        <w:rPr>
+          <w:lang w:val="en-US"/>
+        </w:rPr>
+      </w:pPr>
+    </w:p>
+    <w:p>
+      <w:pPr>
+        <w:spacing w:line="276" w:lineRule="auto"/>
+        <w:rPr>
+          <w:lang w:val="en-US"/>
+        </w:rPr>
+      </w:pPr>
+      <w:r>
+        <w:rPr>
+          <w:lang w:val="en-US"/>
+        </w:rPr>
+        <w:t xml:space="preserve">Some reference material for this course </w:t>
+      </w:r>
+      <w:r>
+        <w:rPr>
+          <w:lang w:val="en-US"/>
+        </w:rPr>
+        <w:t xml:space="preserve">in past versions (also Italian ones) </w:t>
+      </w:r>
+      <w:hyperlink r:id="rId10" w:history="1">
+        <w:r>
+          <w:rPr>
+            <w:rStyle w:val="Collegamentoipertestuale"/>
+            <w:lang w:val="en-US"/>
+          </w:rPr>
+          <w:t>here</w:t>
+        </w:r>
+      </w:hyperlink>
+      <w:r>
+        <w:rPr>
+          <w:lang w:val="en-US"/>
+        </w:rPr>
+        <w:t>.</w:t>
+      </w:r>
+      <w:r>
+        <w:rPr>
+          <w:lang w:val="en-US"/>
+        </w:rPr>
         <w:br w:type="page"/>
       </w:r>
     </w:p>
@@ -2062,8 +2105,8 @@
         <w:spacing w:line="276" w:lineRule="auto"/>
         <w:jc w:val="center"/>
       </w:pPr>
-      <w:bookmarkStart w:id="0" w:name="_Toc159840646"/>
-      <w:bookmarkStart w:id="1" w:name="_Toc160384689"/>
+      <w:bookmarkStart w:id="0" w:name="_Toc160384689"/>
+      <w:bookmarkStart w:id="1" w:name="_Toc159840646"/>
       <w:r>
         <w:lastRenderedPageBreak/>
         <w:t xml:space="preserve">01 - </w:t>
@@ -2071,11 +2114,11 @@
       <w:r>
         <w:t>Introduction</w:t>
       </w:r>
+      <w:bookmarkEnd w:id="0"/>
+      <w:r>
+        <w:t xml:space="preserve"> </w:t>
+      </w:r>
       <w:bookmarkEnd w:id="1"/>
-      <w:r>
-        <w:t xml:space="preserve"> </w:t>
-      </w:r>
-      <w:bookmarkEnd w:id="0"/>
     </w:p>
     <w:p>
       <w:pPr>
@@ -2883,27 +2926,6 @@
           <w:lang w:val="en-US"/>
         </w:rPr>
         <w:t>(Additional resources for chapter:</w:t>
-      </w:r>
-      <w:r>
-        <w:rPr>
-          <w:lang w:val="en-US"/>
-        </w:rPr>
-        <w:t xml:space="preserve"> </w:t>
-      </w:r>
-      <w:hyperlink r:id="rId10" w:history="1">
-        <w:r>
-          <w:rPr>
-            <w:rStyle w:val="Collegamentoipertestuale"/>
-            <w:lang w:val="en-US"/>
-          </w:rPr>
-          <w:t>here</w:t>
-        </w:r>
-      </w:hyperlink>
-      <w:r>
-        <w:rPr>
-          <w:lang w:val="en-US"/>
-        </w:rPr>
-        <w:t>,</w:t>
       </w:r>
       <w:r>
         <w:rPr>
@@ -2924,9 +2946,30 @@
         <w:rPr>
           <w:lang w:val="en-US"/>
         </w:rPr>
+        <w:t>,</w:t>
+      </w:r>
+      <w:r>
+        <w:rPr>
+          <w:lang w:val="en-US"/>
+        </w:rPr>
+        <w:t xml:space="preserve"> </w:t>
+      </w:r>
+      <w:hyperlink r:id="rId12" w:history="1">
+        <w:r>
+          <w:rPr>
+            <w:rStyle w:val="Collegamentoipertestuale"/>
+            <w:lang w:val="en-US"/>
+          </w:rPr>
+          <w:t>here</w:t>
+        </w:r>
+      </w:hyperlink>
+      <w:r>
+        <w:rPr>
+          <w:lang w:val="en-US"/>
+        </w:rPr>
         <w:t xml:space="preserve"> and </w:t>
       </w:r>
-      <w:hyperlink r:id="rId12" w:history="1">
+      <w:hyperlink r:id="rId13" w:history="1">
         <w:r>
           <w:rPr>
             <w:rStyle w:val="Collegamentoipertestuale"/>
@@ -3695,7 +3738,7 @@
                     <pic:cNvPicPr/>
                   </pic:nvPicPr>
                   <pic:blipFill>
-                    <a:blip r:embed="rId13"/>
+                    <a:blip r:embed="rId14"/>
                     <a:stretch>
                       <a:fillRect/>
                     </a:stretch>
@@ -4045,7 +4088,7 @@
                     <pic:cNvPicPr/>
                   </pic:nvPicPr>
                   <pic:blipFill>
-                    <a:blip r:embed="rId14"/>
+                    <a:blip r:embed="rId15"/>
                     <a:stretch>
                       <a:fillRect/>
                     </a:stretch>
@@ -4314,7 +4357,7 @@
                     <pic:cNvPicPr/>
                   </pic:nvPicPr>
                   <pic:blipFill>
-                    <a:blip r:embed="rId15"/>
+                    <a:blip r:embed="rId16"/>
                     <a:stretch>
                       <a:fillRect/>
                     </a:stretch>
@@ -4455,7 +4498,7 @@
                     <pic:cNvPicPr/>
                   </pic:nvPicPr>
                   <pic:blipFill>
-                    <a:blip r:embed="rId16"/>
+                    <a:blip r:embed="rId17"/>
                     <a:stretch>
                       <a:fillRect/>
                     </a:stretch>
@@ -4596,7 +4639,7 @@
                     <pic:cNvPicPr/>
                   </pic:nvPicPr>
                   <pic:blipFill>
-                    <a:blip r:embed="rId17"/>
+                    <a:blip r:embed="rId18"/>
                     <a:stretch>
                       <a:fillRect/>
                     </a:stretch>
@@ -4874,7 +4917,7 @@
                     <pic:cNvPicPr/>
                   </pic:nvPicPr>
                   <pic:blipFill>
-                    <a:blip r:embed="rId18"/>
+                    <a:blip r:embed="rId19"/>
                     <a:stretch>
                       <a:fillRect/>
                     </a:stretch>
@@ -5197,7 +5240,7 @@
                     <pic:cNvPicPr/>
                   </pic:nvPicPr>
                   <pic:blipFill>
-                    <a:blip r:embed="rId19"/>
+                    <a:blip r:embed="rId20"/>
                     <a:stretch>
                       <a:fillRect/>
                     </a:stretch>
@@ -5332,7 +5375,7 @@
                     <pic:cNvPicPr/>
                   </pic:nvPicPr>
                   <pic:blipFill>
-                    <a:blip r:embed="rId20"/>
+                    <a:blip r:embed="rId21"/>
                     <a:stretch>
                       <a:fillRect/>
                     </a:stretch>
@@ -5465,7 +5508,7 @@
                     <pic:cNvPicPr/>
                   </pic:nvPicPr>
                   <pic:blipFill>
-                    <a:blip r:embed="rId21"/>
+                    <a:blip r:embed="rId22"/>
                     <a:stretch>
                       <a:fillRect/>
                     </a:stretch>
@@ -5613,7 +5656,7 @@
                     <pic:cNvPicPr/>
                   </pic:nvPicPr>
                   <pic:blipFill>
-                    <a:blip r:embed="rId22"/>
+                    <a:blip r:embed="rId23"/>
                     <a:stretch>
                       <a:fillRect/>
                     </a:stretch>
@@ -5682,7 +5725,7 @@
                     <pic:cNvPicPr/>
                   </pic:nvPicPr>
                   <pic:blipFill>
-                    <a:blip r:embed="rId23"/>
+                    <a:blip r:embed="rId24"/>
                     <a:stretch>
                       <a:fillRect/>
                     </a:stretch>
@@ -5765,7 +5808,7 @@
                     <pic:cNvPicPr/>
                   </pic:nvPicPr>
                   <pic:blipFill>
-                    <a:blip r:embed="rId24"/>
+                    <a:blip r:embed="rId25"/>
                     <a:stretch>
                       <a:fillRect/>
                     </a:stretch>
@@ -5883,6 +5926,7 @@
       </w:pPr>
       <w:r>
         <w:rPr>
+          <w:noProof/>
           <w:lang w:val="en-US"/>
         </w:rPr>
         <w:drawing>
@@ -5909,7 +5953,7 @@
                     <pic:cNvPicPr/>
                   </pic:nvPicPr>
                   <pic:blipFill>
-                    <a:blip r:embed="rId25"/>
+                    <a:blip r:embed="rId26"/>
                     <a:stretch>
                       <a:fillRect/>
                     </a:stretch>
@@ -6131,6 +6175,7 @@
       </w:pPr>
       <w:r>
         <w:rPr>
+          <w:noProof/>
           <w:lang w:val="en-US"/>
         </w:rPr>
         <w:drawing>
@@ -6157,7 +6202,7 @@
                     <pic:cNvPicPr/>
                   </pic:nvPicPr>
                   <pic:blipFill>
-                    <a:blip r:embed="rId26"/>
+                    <a:blip r:embed="rId27"/>
                     <a:stretch>
                       <a:fillRect/>
                     </a:stretch>
@@ -6264,6 +6309,7 @@
       </w:pPr>
       <w:r>
         <w:rPr>
+          <w:noProof/>
           <w:lang w:val="en-US"/>
         </w:rPr>
         <w:drawing>
@@ -6290,7 +6336,7 @@
                     <pic:cNvPicPr/>
                   </pic:nvPicPr>
                   <pic:blipFill>
-                    <a:blip r:embed="rId27"/>
+                    <a:blip r:embed="rId28"/>
                     <a:stretch>
                       <a:fillRect/>
                     </a:stretch>
@@ -6359,6 +6405,7 @@
       </w:pPr>
       <w:r>
         <w:rPr>
+          <w:noProof/>
           <w:lang w:val="en-US"/>
         </w:rPr>
         <w:drawing>
@@ -6385,7 +6432,7 @@
                     <pic:cNvPicPr/>
                   </pic:nvPicPr>
                   <pic:blipFill>
-                    <a:blip r:embed="rId28"/>
+                    <a:blip r:embed="rId29"/>
                     <a:stretch>
                       <a:fillRect/>
                     </a:stretch>
@@ -6584,6 +6631,7 @@
       </w:pPr>
       <w:r>
         <w:rPr>
+          <w:noProof/>
           <w:lang w:val="en-US"/>
         </w:rPr>
         <w:drawing>
@@ -6610,7 +6658,7 @@
                     <pic:cNvPicPr/>
                   </pic:nvPicPr>
                   <pic:blipFill>
-                    <a:blip r:embed="rId29"/>
+                    <a:blip r:embed="rId30"/>
                     <a:stretch>
                       <a:fillRect/>
                     </a:stretch>
@@ -6916,21 +6964,40 @@
           <w:iCs/>
           <w:lang w:val="en-US"/>
         </w:rPr>
-        <w:t xml:space="preserve">Work </w:t>
-      </w:r>
+        <w:t>Work Ethic</w:t>
+      </w:r>
+      <w:r>
+        <w:rPr>
+          <w:lang w:val="en-US"/>
+        </w:rPr>
+        <w:t>: being responsible without the need for someone to control you</w:t>
+      </w:r>
+    </w:p>
+    <w:p>
+      <w:pPr>
+        <w:pStyle w:val="Paragrafoelenco"/>
+        <w:numPr>
+          <w:ilvl w:val="0"/>
+          <w:numId w:val="16"/>
+        </w:numPr>
+        <w:spacing w:line="276" w:lineRule="auto"/>
+        <w:rPr>
+          <w:lang w:val="en-US"/>
+        </w:rPr>
+      </w:pPr>
       <w:r>
         <w:rPr>
           <w:i/>
           <w:iCs/>
           <w:lang w:val="en-US"/>
         </w:rPr>
-        <w:t>Ethic</w:t>
-      </w:r>
-      <w:r>
-        <w:rPr>
-          <w:lang w:val="en-US"/>
-        </w:rPr>
-        <w:t>: being responsible without the need for someone to control you</w:t>
+        <w:t>Problem Solving</w:t>
+      </w:r>
+      <w:r>
+        <w:rPr>
+          <w:lang w:val="en-US"/>
+        </w:rPr>
+        <w:t>: knowing how to go forward even when faced with problems</w:t>
       </w:r>
     </w:p>
     <w:p>
@@ -6951,13 +7018,13 @@
           <w:iCs/>
           <w:lang w:val="en-US"/>
         </w:rPr>
-        <w:t>Problem Solving</w:t>
-      </w:r>
-      <w:r>
-        <w:rPr>
-          <w:lang w:val="en-US"/>
-        </w:rPr>
-        <w:t>: knowing how to go forward even when faced with problems</w:t>
+        <w:t>Communication Skills</w:t>
+      </w:r>
+      <w:r>
+        <w:rPr>
+          <w:lang w:val="en-US"/>
+        </w:rPr>
+        <w:t>: the world of work is related to service</w:t>
       </w:r>
     </w:p>
     <w:p>
@@ -6978,50 +7045,7 @@
           <w:iCs/>
           <w:lang w:val="en-US"/>
         </w:rPr>
-        <w:t xml:space="preserve">Communication </w:t>
-      </w:r>
-      <w:r>
-        <w:rPr>
-          <w:i/>
-          <w:iCs/>
-          <w:lang w:val="en-US"/>
-        </w:rPr>
-        <w:t>Skills</w:t>
-      </w:r>
-      <w:r>
-        <w:rPr>
-          <w:lang w:val="en-US"/>
-        </w:rPr>
-        <w:t>: the world of work is related to service</w:t>
-      </w:r>
-    </w:p>
-    <w:p>
-      <w:pPr>
-        <w:pStyle w:val="Paragrafoelenco"/>
-        <w:numPr>
-          <w:ilvl w:val="0"/>
-          <w:numId w:val="16"/>
-        </w:numPr>
-        <w:spacing w:line="276" w:lineRule="auto"/>
-        <w:rPr>
-          <w:lang w:val="en-US"/>
-        </w:rPr>
-      </w:pPr>
-      <w:r>
-        <w:rPr>
-          <w:i/>
-          <w:iCs/>
-          <w:lang w:val="en-US"/>
-        </w:rPr>
-        <w:t>T</w:t>
-      </w:r>
-      <w:r>
-        <w:rPr>
-          <w:i/>
-          <w:iCs/>
-          <w:lang w:val="en-US"/>
-        </w:rPr>
-        <w:t>eamwork</w:t>
+        <w:t>Teamwork</w:t>
       </w:r>
       <w:r>
         <w:rPr>
@@ -7080,6 +7104,7 @@
       </w:pPr>
       <w:r>
         <w:rPr>
+          <w:noProof/>
           <w:lang w:val="en-US"/>
         </w:rPr>
         <w:drawing>
@@ -7106,7 +7131,7 @@
                     <pic:cNvPicPr/>
                   </pic:nvPicPr>
                   <pic:blipFill>
-                    <a:blip r:embed="rId30"/>
+                    <a:blip r:embed="rId31"/>
                     <a:stretch>
                       <a:fillRect/>
                     </a:stretch>
@@ -7134,6 +7159,7 @@
       </w:r>
       <w:r>
         <w:rPr>
+          <w:noProof/>
           <w:lang w:val="en-US"/>
         </w:rPr>
         <w:drawing>
@@ -7160,7 +7186,7 @@
                     <pic:cNvPicPr/>
                   </pic:nvPicPr>
                   <pic:blipFill>
-                    <a:blip r:embed="rId31"/>
+                    <a:blip r:embed="rId32"/>
                     <a:stretch>
                       <a:fillRect/>
                     </a:stretch>
@@ -7287,7 +7313,7 @@
         </w:rPr>
         <w:t xml:space="preserve">(Additional resources of chapter: </w:t>
       </w:r>
-      <w:hyperlink r:id="rId32" w:history="1">
+      <w:hyperlink r:id="rId33" w:history="1">
         <w:r>
           <w:rPr>
             <w:rStyle w:val="Collegamentoipertestuale"/>
@@ -7315,14 +7341,7 @@
           <w:u w:val="single"/>
           <w:lang w:val="en-US"/>
         </w:rPr>
-        <w:t>Service Management</w:t>
-      </w:r>
-      <w:r>
-        <w:rPr>
-          <w:u w:val="single"/>
-          <w:lang w:val="en-US"/>
-        </w:rPr>
-        <w:t xml:space="preserve"> (ITSM)</w:t>
+        <w:t>Service Management (ITSM)</w:t>
       </w:r>
       <w:r>
         <w:rPr>
@@ -7721,13 +7740,7 @@
         <w:rPr>
           <w:lang w:val="en-US"/>
         </w:rPr>
-        <w:t xml:space="preserve">this </w:t>
-      </w:r>
-      <w:r>
-        <w:rPr>
-          <w:lang w:val="en-US"/>
-        </w:rPr>
-        <w:t>isn</w:t>
+        <w:t>this isn</w:t>
       </w:r>
       <w:r>
         <w:rPr>
@@ -7740,13 +7753,7 @@
         <w:rPr>
           <w:lang w:val="en-US"/>
         </w:rPr>
-        <w:t>t</w:t>
-      </w:r>
-      <w:r>
-        <w:rPr>
-          <w:lang w:val="en-US"/>
-        </w:rPr>
-        <w:t xml:space="preserve"> a framework but provides additional information and documentation for ITSM resources</w:t>
+        <w:t>t a framework but provides additional information and documentation for ITSM resources</w:t>
       </w:r>
     </w:p>
     <w:p>
@@ -7759,6 +7766,7 @@
       </w:pPr>
       <w:r>
         <w:rPr>
+          <w:noProof/>
           <w:lang w:val="en-US"/>
         </w:rPr>
         <w:drawing>
@@ -7785,7 +7793,7 @@
                     <pic:cNvPicPr/>
                   </pic:nvPicPr>
                   <pic:blipFill>
-                    <a:blip r:embed="rId33"/>
+                    <a:blip r:embed="rId34"/>
                     <a:stretch>
                       <a:fillRect/>
                     </a:stretch>
@@ -8030,19 +8038,7 @@
         <w:rPr>
           <w:lang w:val="en-US"/>
         </w:rPr>
-        <w:t xml:space="preserve">Responding to growing dependence on IT, the UK Government's Central Computer and Telecommunications Agency (CCTA) in the 1980s developed a set of recommendations designed to </w:t>
-      </w:r>
-      <w:r>
-        <w:rPr>
-          <w:lang w:val="en-US"/>
-        </w:rPr>
-        <w:t>standardize</w:t>
-      </w:r>
-      <w:r>
-        <w:rPr>
-          <w:lang w:val="en-US"/>
-        </w:rPr>
-        <w:t xml:space="preserve"> IT management practices across government functions, built around a process model-based view of controlling and managing operations</w:t>
+        <w:t>Responding to growing dependence on IT, the UK Government's Central Computer and Telecommunications Agency (CCTA) in the 1980s developed a set of recommendations designed to standardize IT management practices across government functions, built around a process model-based view of controlling and managing operations</w:t>
       </w:r>
     </w:p>
     <w:p>
@@ -8579,8 +8575,8 @@
       <w:bookmarkEnd w:id="15"/>
     </w:p>
     <w:sectPr>
-      <w:headerReference w:type="default" r:id="rId34"/>
-      <w:footerReference w:type="default" r:id="rId35"/>
+      <w:headerReference w:type="default" r:id="rId35"/>
+      <w:footerReference w:type="default" r:id="rId36"/>
       <w:pgSz w:w="11906" w:h="16838"/>
       <w:pgMar w:top="1417" w:right="1134" w:bottom="1134" w:left="1134" w:header="708" w:footer="708" w:gutter="0"/>
       <w:pgNumType w:start="0"/>
@@ -11114,6 +11110,7 @@
     <w:rsidRoot w:val="00744143"/>
     <w:rsid w:val="0018630C"/>
     <w:rsid w:val="00192C3E"/>
+    <w:rsid w:val="00402B92"/>
     <w:rsid w:val="00491035"/>
     <w:rsid w:val="006C7084"/>
     <w:rsid w:val="00744143"/>

</xml_diff>

<commit_message>
Going on with lectures
</commit_message>
<xml_diff>
--- a/Notes/IT Service Management Simple (for real).docx
+++ b/Notes/IT Service Management Simple (for real).docx
@@ -582,6 +582,7 @@
     <w:p>
       <w:pPr>
         <w:spacing w:line="276" w:lineRule="auto"/>
+        <w:jc w:val="center"/>
         <w:rPr>
           <w:lang w:val="en-US"/>
         </w:rPr>
@@ -613,6 +614,14 @@
         </w:rPr>
         <w:t>.</w:t>
       </w:r>
+    </w:p>
+    <w:p>
+      <w:pPr>
+        <w:spacing w:line="276" w:lineRule="auto"/>
+        <w:rPr>
+          <w:lang w:val="en-US"/>
+        </w:rPr>
+      </w:pPr>
       <w:r>
         <w:rPr>
           <w:lang w:val="en-US"/>
@@ -673,7 +682,7 @@
           <w:r>
             <w:fldChar w:fldCharType="separate"/>
           </w:r>
-          <w:hyperlink w:anchor="_Toc160384689" w:history="1">
+          <w:hyperlink w:anchor="_Toc160531984" w:history="1">
             <w:r>
               <w:rPr>
                 <w:rStyle w:val="Collegamentoipertestuale"/>
@@ -718,7 +727,7 @@
                 <w:noProof/>
                 <w:webHidden/>
               </w:rPr>
-              <w:instrText xml:space="preserve"> PAGEREF _Toc160384689 \h </w:instrText>
+              <w:instrText xml:space="preserve"> PAGEREF _Toc160531984 \h </w:instrText>
             </w:r>
             <w:r>
               <w:rPr>
@@ -766,7 +775,7 @@
               <w14:ligatures w14:val="standardContextual"/>
             </w:rPr>
           </w:pPr>
-          <w:hyperlink w:anchor="_Toc160384690" w:history="1">
+          <w:hyperlink w:anchor="_Toc160531985" w:history="1">
             <w:r>
               <w:rPr>
                 <w:rStyle w:val="Collegamentoipertestuale"/>
@@ -811,7 +820,7 @@
                 <w:noProof/>
                 <w:webHidden/>
               </w:rPr>
-              <w:instrText xml:space="preserve"> PAGEREF _Toc160384690 \h </w:instrText>
+              <w:instrText xml:space="preserve"> PAGEREF _Toc160531985 \h </w:instrText>
             </w:r>
             <w:r>
               <w:rPr>
@@ -859,7 +868,7 @@
               <w14:ligatures w14:val="standardContextual"/>
             </w:rPr>
           </w:pPr>
-          <w:hyperlink w:anchor="_Toc160384691" w:history="1">
+          <w:hyperlink w:anchor="_Toc160531986" w:history="1">
             <w:r>
               <w:rPr>
                 <w:rStyle w:val="Collegamentoipertestuale"/>
@@ -906,7 +915,7 @@
                 <w:noProof/>
                 <w:webHidden/>
               </w:rPr>
-              <w:instrText xml:space="preserve"> PAGEREF _Toc160384691 \h </w:instrText>
+              <w:instrText xml:space="preserve"> PAGEREF _Toc160531986 \h </w:instrText>
             </w:r>
             <w:r>
               <w:rPr>
@@ -954,7 +963,7 @@
               <w14:ligatures w14:val="standardContextual"/>
             </w:rPr>
           </w:pPr>
-          <w:hyperlink w:anchor="_Toc160384692" w:history="1">
+          <w:hyperlink w:anchor="_Toc160531987" w:history="1">
             <w:r>
               <w:rPr>
                 <w:rStyle w:val="Collegamentoipertestuale"/>
@@ -1001,7 +1010,7 @@
                 <w:noProof/>
                 <w:webHidden/>
               </w:rPr>
-              <w:instrText xml:space="preserve"> PAGEREF _Toc160384692 \h </w:instrText>
+              <w:instrText xml:space="preserve"> PAGEREF _Toc160531987 \h </w:instrText>
             </w:r>
             <w:r>
               <w:rPr>
@@ -1021,7 +1030,7 @@
                 <w:noProof/>
                 <w:webHidden/>
               </w:rPr>
-              <w:t>15</w:t>
+              <w:t>16</w:t>
             </w:r>
             <w:r>
               <w:rPr>
@@ -1049,7 +1058,7 @@
               <w14:ligatures w14:val="standardContextual"/>
             </w:rPr>
           </w:pPr>
-          <w:hyperlink w:anchor="_Toc160384693" w:history="1">
+          <w:hyperlink w:anchor="_Toc160531988" w:history="1">
             <w:r>
               <w:rPr>
                 <w:rStyle w:val="Collegamentoipertestuale"/>
@@ -1096,7 +1105,7 @@
                 <w:noProof/>
                 <w:webHidden/>
               </w:rPr>
-              <w:instrText xml:space="preserve"> PAGEREF _Toc160384693 \h </w:instrText>
+              <w:instrText xml:space="preserve"> PAGEREF _Toc160531988 \h </w:instrText>
             </w:r>
             <w:r>
               <w:rPr>
@@ -1116,7 +1125,7 @@
                 <w:noProof/>
                 <w:webHidden/>
               </w:rPr>
-              <w:t>16</w:t>
+              <w:t>17</w:t>
             </w:r>
             <w:r>
               <w:rPr>
@@ -1144,7 +1153,7 @@
               <w14:ligatures w14:val="standardContextual"/>
             </w:rPr>
           </w:pPr>
-          <w:hyperlink w:anchor="_Toc160384694" w:history="1">
+          <w:hyperlink w:anchor="_Toc160531989" w:history="1">
             <w:r>
               <w:rPr>
                 <w:rStyle w:val="Collegamentoipertestuale"/>
@@ -1191,7 +1200,7 @@
                 <w:noProof/>
                 <w:webHidden/>
               </w:rPr>
-              <w:instrText xml:space="preserve"> PAGEREF _Toc160384694 \h </w:instrText>
+              <w:instrText xml:space="preserve"> PAGEREF _Toc160531989 \h </w:instrText>
             </w:r>
             <w:r>
               <w:rPr>
@@ -1211,7 +1220,7 @@
                 <w:noProof/>
                 <w:webHidden/>
               </w:rPr>
-              <w:t>17</w:t>
+              <w:t>18</w:t>
             </w:r>
             <w:r>
               <w:rPr>
@@ -1239,7 +1248,7 @@
               <w14:ligatures w14:val="standardContextual"/>
             </w:rPr>
           </w:pPr>
-          <w:hyperlink w:anchor="_Toc160384695" w:history="1">
+          <w:hyperlink w:anchor="_Toc160531990" w:history="1">
             <w:r>
               <w:rPr>
                 <w:rStyle w:val="Collegamentoipertestuale"/>
@@ -1286,7 +1295,7 @@
                 <w:noProof/>
                 <w:webHidden/>
               </w:rPr>
-              <w:instrText xml:space="preserve"> PAGEREF _Toc160384695 \h </w:instrText>
+              <w:instrText xml:space="preserve"> PAGEREF _Toc160531990 \h </w:instrText>
             </w:r>
             <w:r>
               <w:rPr>
@@ -1306,7 +1315,7 @@
                 <w:noProof/>
                 <w:webHidden/>
               </w:rPr>
-              <w:t>18</w:t>
+              <w:t>19</w:t>
             </w:r>
             <w:r>
               <w:rPr>
@@ -1334,7 +1343,7 @@
               <w14:ligatures w14:val="standardContextual"/>
             </w:rPr>
           </w:pPr>
-          <w:hyperlink w:anchor="_Toc160384696" w:history="1">
+          <w:hyperlink w:anchor="_Toc160531991" w:history="1">
             <w:r>
               <w:rPr>
                 <w:rStyle w:val="Collegamentoipertestuale"/>
@@ -1381,7 +1390,7 @@
                 <w:noProof/>
                 <w:webHidden/>
               </w:rPr>
-              <w:instrText xml:space="preserve"> PAGEREF _Toc160384696 \h </w:instrText>
+              <w:instrText xml:space="preserve"> PAGEREF _Toc160531991 \h </w:instrText>
             </w:r>
             <w:r>
               <w:rPr>
@@ -1401,7 +1410,7 @@
                 <w:noProof/>
                 <w:webHidden/>
               </w:rPr>
-              <w:t>18</w:t>
+              <w:t>19</w:t>
             </w:r>
             <w:r>
               <w:rPr>
@@ -1429,7 +1438,7 @@
               <w14:ligatures w14:val="standardContextual"/>
             </w:rPr>
           </w:pPr>
-          <w:hyperlink w:anchor="_Toc160384697" w:history="1">
+          <w:hyperlink w:anchor="_Toc160531992" w:history="1">
             <w:r>
               <w:rPr>
                 <w:rStyle w:val="Collegamentoipertestuale"/>
@@ -1476,7 +1485,7 @@
                 <w:noProof/>
                 <w:webHidden/>
               </w:rPr>
-              <w:instrText xml:space="preserve"> PAGEREF _Toc160384697 \h </w:instrText>
+              <w:instrText xml:space="preserve"> PAGEREF _Toc160531992 \h </w:instrText>
             </w:r>
             <w:r>
               <w:rPr>
@@ -1496,7 +1505,7 @@
                 <w:noProof/>
                 <w:webHidden/>
               </w:rPr>
-              <w:t>19</w:t>
+              <w:t>20</w:t>
             </w:r>
             <w:r>
               <w:rPr>
@@ -1524,7 +1533,7 @@
               <w14:ligatures w14:val="standardContextual"/>
             </w:rPr>
           </w:pPr>
-          <w:hyperlink w:anchor="_Toc160384698" w:history="1">
+          <w:hyperlink w:anchor="_Toc160531993" w:history="1">
             <w:r>
               <w:rPr>
                 <w:rStyle w:val="Collegamentoipertestuale"/>
@@ -1571,7 +1580,7 @@
                 <w:noProof/>
                 <w:webHidden/>
               </w:rPr>
-              <w:instrText xml:space="preserve"> PAGEREF _Toc160384698 \h </w:instrText>
+              <w:instrText xml:space="preserve"> PAGEREF _Toc160531993 \h </w:instrText>
             </w:r>
             <w:r>
               <w:rPr>
@@ -1591,7 +1600,7 @@
                 <w:noProof/>
                 <w:webHidden/>
               </w:rPr>
-              <w:t>20</w:t>
+              <w:t>21</w:t>
             </w:r>
             <w:r>
               <w:rPr>
@@ -1619,7 +1628,7 @@
               <w14:ligatures w14:val="standardContextual"/>
             </w:rPr>
           </w:pPr>
-          <w:hyperlink w:anchor="_Toc160384699" w:history="1">
+          <w:hyperlink w:anchor="_Toc160531994" w:history="1">
             <w:r>
               <w:rPr>
                 <w:rStyle w:val="Collegamentoipertestuale"/>
@@ -1666,7 +1675,7 @@
                 <w:noProof/>
                 <w:webHidden/>
               </w:rPr>
-              <w:instrText xml:space="preserve"> PAGEREF _Toc160384699 \h </w:instrText>
+              <w:instrText xml:space="preserve"> PAGEREF _Toc160531994 \h </w:instrText>
             </w:r>
             <w:r>
               <w:rPr>
@@ -1686,7 +1695,7 @@
                 <w:noProof/>
                 <w:webHidden/>
               </w:rPr>
-              <w:t>21</w:t>
+              <w:t>22</w:t>
             </w:r>
             <w:r>
               <w:rPr>
@@ -1714,7 +1723,7 @@
               <w14:ligatures w14:val="standardContextual"/>
             </w:rPr>
           </w:pPr>
-          <w:hyperlink w:anchor="_Toc160384700" w:history="1">
+          <w:hyperlink w:anchor="_Toc160531995" w:history="1">
             <w:r>
               <w:rPr>
                 <w:rStyle w:val="Collegamentoipertestuale"/>
@@ -1761,7 +1770,7 @@
                 <w:noProof/>
                 <w:webHidden/>
               </w:rPr>
-              <w:instrText xml:space="preserve"> PAGEREF _Toc160384700 \h </w:instrText>
+              <w:instrText xml:space="preserve"> PAGEREF _Toc160531995 \h </w:instrText>
             </w:r>
             <w:r>
               <w:rPr>
@@ -1781,7 +1790,7 @@
                 <w:noProof/>
                 <w:webHidden/>
               </w:rPr>
-              <w:t>22</w:t>
+              <w:t>23</w:t>
             </w:r>
             <w:r>
               <w:rPr>
@@ -1809,7 +1818,7 @@
               <w14:ligatures w14:val="standardContextual"/>
             </w:rPr>
           </w:pPr>
-          <w:hyperlink w:anchor="_Toc160384701" w:history="1">
+          <w:hyperlink w:anchor="_Toc160531996" w:history="1">
             <w:r>
               <w:rPr>
                 <w:rStyle w:val="Collegamentoipertestuale"/>
@@ -1856,7 +1865,7 @@
                 <w:noProof/>
                 <w:webHidden/>
               </w:rPr>
-              <w:instrText xml:space="preserve"> PAGEREF _Toc160384701 \h </w:instrText>
+              <w:instrText xml:space="preserve"> PAGEREF _Toc160531996 \h </w:instrText>
             </w:r>
             <w:r>
               <w:rPr>
@@ -1876,7 +1885,7 @@
                 <w:noProof/>
                 <w:webHidden/>
               </w:rPr>
-              <w:t>23</w:t>
+              <w:t>24</w:t>
             </w:r>
             <w:r>
               <w:rPr>
@@ -1904,7 +1913,7 @@
               <w14:ligatures w14:val="standardContextual"/>
             </w:rPr>
           </w:pPr>
-          <w:hyperlink w:anchor="_Toc160384702" w:history="1">
+          <w:hyperlink w:anchor="_Toc160531997" w:history="1">
             <w:r>
               <w:rPr>
                 <w:rStyle w:val="Collegamentoipertestuale"/>
@@ -1951,7 +1960,7 @@
                 <w:noProof/>
                 <w:webHidden/>
               </w:rPr>
-              <w:instrText xml:space="preserve"> PAGEREF _Toc160384702 \h </w:instrText>
+              <w:instrText xml:space="preserve"> PAGEREF _Toc160531997 \h </w:instrText>
             </w:r>
             <w:r>
               <w:rPr>
@@ -1971,7 +1980,7 @@
                 <w:noProof/>
                 <w:webHidden/>
               </w:rPr>
-              <w:t>24</w:t>
+              <w:t>25</w:t>
             </w:r>
             <w:r>
               <w:rPr>
@@ -1999,7 +2008,7 @@
               <w14:ligatures w14:val="standardContextual"/>
             </w:rPr>
           </w:pPr>
-          <w:hyperlink w:anchor="_Toc160384703" w:history="1">
+          <w:hyperlink w:anchor="_Toc160531998" w:history="1">
             <w:r>
               <w:rPr>
                 <w:rStyle w:val="Collegamentoipertestuale"/>
@@ -2046,7 +2055,7 @@
                 <w:noProof/>
                 <w:webHidden/>
               </w:rPr>
-              <w:instrText xml:space="preserve"> PAGEREF _Toc160384703 \h </w:instrText>
+              <w:instrText xml:space="preserve"> PAGEREF _Toc160531998 \h </w:instrText>
             </w:r>
             <w:r>
               <w:rPr>
@@ -2066,7 +2075,7 @@
                 <w:noProof/>
                 <w:webHidden/>
               </w:rPr>
-              <w:t>25</w:t>
+              <w:t>26</w:t>
             </w:r>
             <w:r>
               <w:rPr>
@@ -2105,7 +2114,7 @@
         <w:spacing w:line="276" w:lineRule="auto"/>
         <w:jc w:val="center"/>
       </w:pPr>
-      <w:bookmarkStart w:id="0" w:name="_Toc160384689"/>
+      <w:bookmarkStart w:id="0" w:name="_Toc160531984"/>
       <w:bookmarkStart w:id="1" w:name="_Toc159840646"/>
       <w:r>
         <w:lastRenderedPageBreak/>
@@ -2900,7 +2909,7 @@
         <w:spacing w:line="276" w:lineRule="auto"/>
         <w:jc w:val="center"/>
       </w:pPr>
-      <w:bookmarkStart w:id="2" w:name="_Toc160384690"/>
+      <w:bookmarkStart w:id="2" w:name="_Toc160531985"/>
       <w:r>
         <w:lastRenderedPageBreak/>
         <w:t xml:space="preserve">02 - </w:t>
@@ -3715,13 +3724,13 @@
           <w:lang w:val="en-US"/>
         </w:rPr>
         <w:drawing>
-          <wp:anchor distT="0" distB="0" distL="114300" distR="114300" simplePos="0" relativeHeight="251661312" behindDoc="0" locked="0" layoutInCell="1" allowOverlap="1" wp14:anchorId="294C3C1D" wp14:editId="5A0F828F">
+          <wp:anchor distT="0" distB="0" distL="114300" distR="114300" simplePos="0" relativeHeight="251661312" behindDoc="0" locked="0" layoutInCell="1" allowOverlap="1" wp14:anchorId="294C3C1D" wp14:editId="2154F2B3">
             <wp:simplePos x="0" y="0"/>
             <wp:positionH relativeFrom="column">
-              <wp:posOffset>881380</wp:posOffset>
+              <wp:posOffset>965200</wp:posOffset>
             </wp:positionH>
             <wp:positionV relativeFrom="paragraph">
-              <wp:posOffset>484505</wp:posOffset>
+              <wp:posOffset>446405</wp:posOffset>
             </wp:positionV>
             <wp:extent cx="4398010" cy="1913255"/>
             <wp:effectExtent l="0" t="0" r="2540" b="0"/>
@@ -3841,7 +3850,7 @@
     </w:p>
     <w:p>
       <w:pPr>
-        <w:spacing w:line="276" w:lineRule="auto"/>
+        <w:spacing w:after="0" w:line="276" w:lineRule="auto"/>
         <w:rPr>
           <w:lang w:val="en-US"/>
         </w:rPr>
@@ -4065,16 +4074,16 @@
           <w:lang w:val="en-US"/>
         </w:rPr>
         <w:drawing>
-          <wp:anchor distT="0" distB="0" distL="114300" distR="114300" simplePos="0" relativeHeight="251663360" behindDoc="0" locked="0" layoutInCell="1" allowOverlap="1" wp14:anchorId="34589910" wp14:editId="4D35B184">
+          <wp:anchor distT="0" distB="0" distL="114300" distR="114300" simplePos="0" relativeHeight="251663360" behindDoc="0" locked="0" layoutInCell="1" allowOverlap="1" wp14:anchorId="34589910" wp14:editId="2CB613E5">
             <wp:simplePos x="0" y="0"/>
             <wp:positionH relativeFrom="column">
-              <wp:posOffset>554008</wp:posOffset>
+              <wp:posOffset>826770</wp:posOffset>
             </wp:positionH>
             <wp:positionV relativeFrom="paragraph">
-              <wp:posOffset>257175</wp:posOffset>
+              <wp:posOffset>254000</wp:posOffset>
             </wp:positionV>
-            <wp:extent cx="5290185" cy="1017905"/>
-            <wp:effectExtent l="0" t="0" r="5715" b="0"/>
+            <wp:extent cx="4642485" cy="892810"/>
+            <wp:effectExtent l="0" t="0" r="5715" b="2540"/>
             <wp:wrapSquare wrapText="bothSides"/>
             <wp:docPr id="178125749" name="Immagine 1" descr="Immagine che contiene testo, Carattere, schermata, linea&#10;&#10;Descrizione generata automaticamente"/>
             <wp:cNvGraphicFramePr>
@@ -4096,7 +4105,7 @@
                   <pic:spPr>
                     <a:xfrm>
                       <a:off x="0" y="0"/>
-                      <a:ext cx="5290185" cy="1017905"/>
+                      <a:ext cx="4642485" cy="892810"/>
                     </a:xfrm>
                     <a:prstGeom prst="rect">
                       <a:avLst/>
@@ -4616,13 +4625,13 @@
           <w:lang w:val="en-US"/>
         </w:rPr>
         <w:drawing>
-          <wp:anchor distT="0" distB="0" distL="114300" distR="114300" simplePos="0" relativeHeight="251669504" behindDoc="0" locked="0" layoutInCell="1" allowOverlap="1" wp14:anchorId="721B0EF6" wp14:editId="4F431225">
+          <wp:anchor distT="0" distB="0" distL="114300" distR="114300" simplePos="0" relativeHeight="251669504" behindDoc="0" locked="0" layoutInCell="1" allowOverlap="1" wp14:anchorId="721B0EF6" wp14:editId="392D097D">
             <wp:simplePos x="0" y="0"/>
             <wp:positionH relativeFrom="column">
-              <wp:posOffset>3220778</wp:posOffset>
+              <wp:posOffset>3220720</wp:posOffset>
             </wp:positionH>
             <wp:positionV relativeFrom="paragraph">
-              <wp:posOffset>245168</wp:posOffset>
+              <wp:posOffset>146050</wp:posOffset>
             </wp:positionV>
             <wp:extent cx="2997200" cy="1600200"/>
             <wp:effectExtent l="0" t="0" r="0" b="0"/>
@@ -4669,6 +4678,7 @@
     <w:p>
       <w:pPr>
         <w:spacing w:line="276" w:lineRule="auto"/>
+        <w:jc w:val="center"/>
         <w:rPr>
           <w:lang w:val="en-US"/>
         </w:rPr>
@@ -4776,11 +4786,15 @@
         </w:numPr>
         <w:spacing w:line="276" w:lineRule="auto"/>
         <w:rPr>
-          <w:lang w:val="en-US"/>
-        </w:rPr>
-      </w:pPr>
-      <w:r>
-        <w:rPr>
+          <w:i/>
+          <w:iCs/>
+          <w:lang w:val="en-US"/>
+        </w:rPr>
+      </w:pPr>
+      <w:r>
+        <w:rPr>
+          <w:i/>
+          <w:iCs/>
           <w:lang w:val="en-US"/>
         </w:rPr>
         <w:t>Corporate Governance</w:t>
@@ -4814,11 +4828,15 @@
         </w:numPr>
         <w:spacing w:line="276" w:lineRule="auto"/>
         <w:rPr>
-          <w:lang w:val="en-US"/>
-        </w:rPr>
-      </w:pPr>
-      <w:r>
-        <w:rPr>
+          <w:i/>
+          <w:iCs/>
+          <w:lang w:val="en-US"/>
+        </w:rPr>
+      </w:pPr>
+      <w:r>
+        <w:rPr>
+          <w:i/>
+          <w:iCs/>
           <w:lang w:val="en-US"/>
         </w:rPr>
         <w:t>Information Systems (IS) Governance</w:t>
@@ -4840,7 +4858,26 @@
         <w:rPr>
           <w:lang w:val="en-US"/>
         </w:rPr>
-        <w:t>Focuses on governing the use of information systems to align with business objectives, emphasizing effective management, risk mitigation, and value creation from information assets</w:t>
+        <w:t xml:space="preserve">Focuses on governing the use of information systems to align with business objectives, </w:t>
+      </w:r>
+    </w:p>
+    <w:p>
+      <w:pPr>
+        <w:pStyle w:val="Paragrafoelenco"/>
+        <w:numPr>
+          <w:ilvl w:val="2"/>
+          <w:numId w:val="14"/>
+        </w:numPr>
+        <w:spacing w:line="276" w:lineRule="auto"/>
+        <w:rPr>
+          <w:lang w:val="en-US"/>
+        </w:rPr>
+      </w:pPr>
+      <w:r>
+        <w:rPr>
+          <w:lang w:val="en-US"/>
+        </w:rPr>
+        <w:t>emphasizing effective management, risk mitigation, and value creation from information assets</w:t>
       </w:r>
     </w:p>
     <w:p>
@@ -4852,11 +4889,15 @@
         </w:numPr>
         <w:spacing w:line="276" w:lineRule="auto"/>
         <w:rPr>
-          <w:lang w:val="en-US"/>
-        </w:rPr>
-      </w:pPr>
-      <w:r>
-        <w:rPr>
+          <w:i/>
+          <w:iCs/>
+          <w:lang w:val="en-US"/>
+        </w:rPr>
+      </w:pPr>
+      <w:r>
+        <w:rPr>
+          <w:i/>
+          <w:iCs/>
           <w:lang w:val="en-US"/>
         </w:rPr>
         <w:t>Information Technology (IT) Governance</w:t>
@@ -4878,7 +4919,26 @@
         <w:rPr>
           <w:lang w:val="en-US"/>
         </w:rPr>
-        <w:t>Encompasses broader aspects of IT management, including infrastructure, applications, and services, ensuring efficient use of IT resources to support business goals and manage IT-related risks</w:t>
+        <w:t>Encompasses broader aspects of IT management, including infrastructure, applications, and services</w:t>
+      </w:r>
+    </w:p>
+    <w:p>
+      <w:pPr>
+        <w:pStyle w:val="Paragrafoelenco"/>
+        <w:numPr>
+          <w:ilvl w:val="2"/>
+          <w:numId w:val="14"/>
+        </w:numPr>
+        <w:spacing w:line="276" w:lineRule="auto"/>
+        <w:rPr>
+          <w:lang w:val="en-US"/>
+        </w:rPr>
+      </w:pPr>
+      <w:r>
+        <w:rPr>
+          <w:lang w:val="en-US"/>
+        </w:rPr>
+        <w:t>ensuring efficient use of IT resources to support business goals and manage IT-related risks</w:t>
       </w:r>
     </w:p>
     <w:p>
@@ -5200,7 +5260,7 @@
         <w:rPr>
           <w:lang w:val="en-US"/>
         </w:rPr>
-        <w:t xml:space="preserve">The differentiation may also take place at the level of individual aspects of IS Governance. </w:t>
+        <w:t xml:space="preserve">The differentiation may also take place at the level of individual aspects of IS Governance </w:t>
       </w:r>
     </w:p>
     <w:p>
@@ -5691,7 +5751,7 @@
     </w:p>
     <w:p>
       <w:pPr>
-        <w:spacing w:line="276" w:lineRule="auto"/>
+        <w:spacing w:after="0" w:line="276" w:lineRule="auto"/>
         <w:rPr>
           <w:lang w:val="en-US"/>
         </w:rPr>
@@ -5844,7 +5904,19 @@
         <w:rPr>
           <w:lang w:val="en-US"/>
         </w:rPr>
-        <w:t>. The chai needs to be preserved in its entirety</w:t>
+        <w:t>. The chai</w:t>
+      </w:r>
+      <w:r>
+        <w:rPr>
+          <w:lang w:val="en-US"/>
+        </w:rPr>
+        <w:t xml:space="preserve">n </w:t>
+      </w:r>
+      <w:r>
+        <w:rPr>
+          <w:lang w:val="en-US"/>
+        </w:rPr>
+        <w:t>needs to be preserved in its entirety</w:t>
       </w:r>
       <w:r>
         <w:rPr>
@@ -6065,10 +6137,30 @@
       </w:pPr>
       <w:r>
         <w:rPr>
+          <w:u w:val="single"/>
           <w:lang w:val="en-US"/>
         </w:rPr>
         <w:lastRenderedPageBreak/>
-        <w:t xml:space="preserve">ISO 15504 and COSO (Committee of Sponsoring Organizations of the Treadway Commission) are two distinct frameworks used in different domains. </w:t>
+        <w:t>ISO 15504</w:t>
+      </w:r>
+      <w:r>
+        <w:rPr>
+          <w:lang w:val="en-US"/>
+        </w:rPr>
+        <w:t xml:space="preserve"> and </w:t>
+      </w:r>
+      <w:r>
+        <w:rPr>
+          <w:u w:val="single"/>
+          <w:lang w:val="en-US"/>
+        </w:rPr>
+        <w:t>COSO</w:t>
+      </w:r>
+      <w:r>
+        <w:rPr>
+          <w:lang w:val="en-US"/>
+        </w:rPr>
+        <w:t xml:space="preserve"> (Committee of Sponsoring Organizations of the Treadway Commission) are two distinct frameworks used in different domains. </w:t>
       </w:r>
     </w:p>
     <w:p>
@@ -6087,7 +6179,21 @@
         <w:rPr>
           <w:lang w:val="en-US"/>
         </w:rPr>
-        <w:t>ISO 15504, also known as SPICE (Software Process Improvement and Capability Determination), is a standard for assessing and improving software development processes</w:t>
+        <w:t xml:space="preserve">ISO 15504, also known as </w:t>
+      </w:r>
+      <w:r>
+        <w:rPr>
+          <w:i/>
+          <w:iCs/>
+          <w:lang w:val="en-US"/>
+        </w:rPr>
+        <w:t>SPICE (Software Process Improvement and Capability Determination)</w:t>
+      </w:r>
+      <w:r>
+        <w:rPr>
+          <w:lang w:val="en-US"/>
+        </w:rPr>
+        <w:t>, is a standard for assessing and improving software development processes</w:t>
       </w:r>
     </w:p>
     <w:p>
@@ -6943,7 +7049,20 @@
         <w:rPr>
           <w:lang w:val="en-US"/>
         </w:rPr>
-        <w:t>For the world of work of the 21st century, in addition to knowing how to do a job, it is necessary:</w:t>
+        <w:t>For the world of work of the 21</w:t>
+      </w:r>
+      <w:r>
+        <w:rPr>
+          <w:vertAlign w:val="superscript"/>
+          <w:lang w:val="en-US"/>
+        </w:rPr>
+        <w:t>st</w:t>
+      </w:r>
+      <w:r>
+        <w:rPr>
+          <w:lang w:val="en-US"/>
+        </w:rPr>
+        <w:t xml:space="preserve"> century, in addition to knowing how to do a job, it is necessary:</w:t>
       </w:r>
     </w:p>
     <w:p>
@@ -7283,7 +7402,7 @@
           <w:lang w:val="en-US"/>
         </w:rPr>
       </w:pPr>
-      <w:bookmarkStart w:id="3" w:name="_Toc160384691"/>
+      <w:bookmarkStart w:id="3" w:name="_Toc160531986"/>
       <w:r>
         <w:rPr>
           <w:lang w:val="en-US"/>
@@ -8019,6 +8138,9 @@
         <w:t xml:space="preserve">The basic commandment from the Iron Lady could be paraphrased as, "Document, do not invent." </w:t>
       </w:r>
       <w:r>
+        <w:rPr>
+          <w:lang w:val="en-US"/>
+        </w:rPr>
         <w:t>That lead to the first release of ITIL® in 1989</w:t>
       </w:r>
     </w:p>
@@ -8071,11 +8193,582 @@
         <w:rPr>
           <w:lang w:val="en-US"/>
         </w:rPr>
+        <w:t xml:space="preserve">There is a </w:t>
+      </w:r>
+      <w:hyperlink r:id="rId35" w:history="1">
+        <w:r>
+          <w:rPr>
+            <w:rStyle w:val="Collegamentoipertestuale"/>
+            <w:lang w:val="en-US"/>
+          </w:rPr>
+          <w:t>video</w:t>
+        </w:r>
+      </w:hyperlink>
+      <w:r>
+        <w:rPr>
+          <w:lang w:val="en-US"/>
+        </w:rPr>
+        <w:t xml:space="preserve"> about a restaurant example to make understand </w:t>
+      </w:r>
+      <w:r>
+        <w:rPr>
+          <w:u w:val="single"/>
+          <w:lang w:val="en-US"/>
+        </w:rPr>
+        <w:t>ITIL (</w:t>
+      </w:r>
+      <w:r>
+        <w:rPr>
+          <w:u w:val="single"/>
+          <w:lang w:val="en-US"/>
+        </w:rPr>
+        <w:t>Information Technology Infrastructure Library</w:t>
+      </w:r>
+      <w:r>
+        <w:rPr>
+          <w:u w:val="single"/>
+          <w:lang w:val="en-US"/>
+        </w:rPr>
+        <w:t>)</w:t>
+      </w:r>
+      <w:r>
+        <w:rPr>
+          <w:lang w:val="en-US"/>
+        </w:rPr>
+        <w:t>, which is a set of guidelines for IT infrastructures, helping business evaluate services for required improvement</w:t>
+      </w:r>
+      <w:r>
+        <w:rPr>
+          <w:lang w:val="en-US"/>
+        </w:rPr>
+        <w:t xml:space="preserve">, making implementations easy for businesses and crafting strategies to take decisions. </w:t>
+      </w:r>
+    </w:p>
+    <w:p>
+      <w:pPr>
+        <w:spacing w:line="276" w:lineRule="auto"/>
+        <w:rPr>
+          <w:lang w:val="en-US"/>
+        </w:rPr>
+      </w:pPr>
+      <w:r>
+        <w:rPr>
+          <w:noProof/>
+          <w:lang w:val="en-US"/>
+        </w:rPr>
+        <w:drawing>
+          <wp:anchor distT="0" distB="0" distL="114300" distR="114300" simplePos="0" relativeHeight="251702272" behindDoc="0" locked="0" layoutInCell="1" allowOverlap="1" wp14:anchorId="305692BD" wp14:editId="17D7DE3B">
+            <wp:simplePos x="0" y="0"/>
+            <wp:positionH relativeFrom="column">
+              <wp:posOffset>727710</wp:posOffset>
+            </wp:positionH>
+            <wp:positionV relativeFrom="paragraph">
+              <wp:posOffset>409575</wp:posOffset>
+            </wp:positionV>
+            <wp:extent cx="4758690" cy="1752600"/>
+            <wp:effectExtent l="0" t="0" r="3810" b="0"/>
+            <wp:wrapSquare wrapText="bothSides"/>
+            <wp:docPr id="190011862" name="Immagine 1" descr="Immagine che contiene testo, schermata, linea, Carattere&#10;&#10;Descrizione generata automaticamente"/>
+            <wp:cNvGraphicFramePr>
+              <a:graphicFrameLocks xmlns:a="http://schemas.openxmlformats.org/drawingml/2006/main" noChangeAspect="1"/>
+            </wp:cNvGraphicFramePr>
+            <a:graphic xmlns:a="http://schemas.openxmlformats.org/drawingml/2006/main">
+              <a:graphicData uri="http://schemas.openxmlformats.org/drawingml/2006/picture">
+                <pic:pic xmlns:pic="http://schemas.openxmlformats.org/drawingml/2006/picture">
+                  <pic:nvPicPr>
+                    <pic:cNvPr id="190011862" name="Immagine 1" descr="Immagine che contiene testo, schermata, linea, Carattere&#10;&#10;Descrizione generata automaticamente"/>
+                    <pic:cNvPicPr/>
+                  </pic:nvPicPr>
+                  <pic:blipFill>
+                    <a:blip r:embed="rId36"/>
+                    <a:stretch>
+                      <a:fillRect/>
+                    </a:stretch>
+                  </pic:blipFill>
+                  <pic:spPr>
+                    <a:xfrm>
+                      <a:off x="0" y="0"/>
+                      <a:ext cx="4758690" cy="1752600"/>
+                    </a:xfrm>
+                    <a:prstGeom prst="rect">
+                      <a:avLst/>
+                    </a:prstGeom>
+                  </pic:spPr>
+                </pic:pic>
+              </a:graphicData>
+            </a:graphic>
+            <wp14:sizeRelH relativeFrom="margin">
+              <wp14:pctWidth>0</wp14:pctWidth>
+            </wp14:sizeRelH>
+            <wp14:sizeRelV relativeFrom="margin">
+              <wp14:pctHeight>0</wp14:pctHeight>
+            </wp14:sizeRelV>
+          </wp:anchor>
+        </w:drawing>
+      </w:r>
+      <w:r>
+        <w:rPr>
+          <w:lang w:val="en-US"/>
+        </w:rPr>
+        <w:t>A quick overview of ITIL History here</w:t>
+      </w:r>
+      <w:r>
+        <w:rPr>
+          <w:lang w:val="en-US"/>
+        </w:rPr>
+        <w:t>. The versions have definitely improved over time and the usage depends on maturity level reached</w:t>
+      </w:r>
+      <w:r>
+        <w:rPr>
+          <w:lang w:val="en-US"/>
+        </w:rPr>
+        <w:t xml:space="preserve">, in two different versions. </w:t>
+      </w:r>
+    </w:p>
+    <w:p>
+      <w:pPr>
+        <w:spacing w:line="276" w:lineRule="auto"/>
+        <w:rPr>
+          <w:lang w:val="en-US"/>
+        </w:rPr>
+      </w:pPr>
+    </w:p>
+    <w:p>
+      <w:pPr>
+        <w:spacing w:line="276" w:lineRule="auto"/>
+        <w:rPr>
+          <w:lang w:val="en-US"/>
+        </w:rPr>
+      </w:pPr>
+    </w:p>
+    <w:p>
+      <w:pPr>
+        <w:spacing w:line="276" w:lineRule="auto"/>
+        <w:rPr>
+          <w:lang w:val="en-US"/>
+        </w:rPr>
+      </w:pPr>
+    </w:p>
+    <w:p>
+      <w:pPr>
+        <w:spacing w:line="276" w:lineRule="auto"/>
+        <w:rPr>
+          <w:lang w:val="en-US"/>
+        </w:rPr>
+      </w:pPr>
+    </w:p>
+    <w:p>
+      <w:pPr>
+        <w:spacing w:line="276" w:lineRule="auto"/>
+        <w:rPr>
+          <w:lang w:val="en-US"/>
+        </w:rPr>
+      </w:pPr>
+    </w:p>
+    <w:p>
+      <w:pPr>
+        <w:spacing w:line="276" w:lineRule="auto"/>
+        <w:rPr>
+          <w:lang w:val="en-US"/>
+        </w:rPr>
+      </w:pPr>
+    </w:p>
+    <w:p>
+      <w:pPr>
+        <w:spacing w:line="276" w:lineRule="auto"/>
+        <w:rPr>
+          <w:lang w:val="en-US"/>
+        </w:rPr>
+      </w:pPr>
+      <w:r>
+        <w:rPr>
+          <w:noProof/>
+          <w:lang w:val="en-US"/>
+        </w:rPr>
+        <w:drawing>
+          <wp:anchor distT="0" distB="0" distL="114300" distR="114300" simplePos="0" relativeHeight="251704320" behindDoc="0" locked="0" layoutInCell="1" allowOverlap="1" wp14:anchorId="4BF93EA1" wp14:editId="2A661313">
+            <wp:simplePos x="0" y="0"/>
+            <wp:positionH relativeFrom="column">
+              <wp:posOffset>1291590</wp:posOffset>
+            </wp:positionH>
+            <wp:positionV relativeFrom="paragraph">
+              <wp:posOffset>28575</wp:posOffset>
+            </wp:positionV>
+            <wp:extent cx="3653155" cy="2091690"/>
+            <wp:effectExtent l="0" t="0" r="4445" b="3810"/>
+            <wp:wrapSquare wrapText="bothSides"/>
+            <wp:docPr id="1651427605" name="Immagine 1" descr="Immagine che contiene testo, schermata, scatola, design&#10;&#10;Descrizione generata automaticamente"/>
+            <wp:cNvGraphicFramePr>
+              <a:graphicFrameLocks xmlns:a="http://schemas.openxmlformats.org/drawingml/2006/main" noChangeAspect="1"/>
+            </wp:cNvGraphicFramePr>
+            <a:graphic xmlns:a="http://schemas.openxmlformats.org/drawingml/2006/main">
+              <a:graphicData uri="http://schemas.openxmlformats.org/drawingml/2006/picture">
+                <pic:pic xmlns:pic="http://schemas.openxmlformats.org/drawingml/2006/picture">
+                  <pic:nvPicPr>
+                    <pic:cNvPr id="1651427605" name="Immagine 1" descr="Immagine che contiene testo, schermata, scatola, design&#10;&#10;Descrizione generata automaticamente"/>
+                    <pic:cNvPicPr/>
+                  </pic:nvPicPr>
+                  <pic:blipFill>
+                    <a:blip r:embed="rId37"/>
+                    <a:stretch>
+                      <a:fillRect/>
+                    </a:stretch>
+                  </pic:blipFill>
+                  <pic:spPr>
+                    <a:xfrm>
+                      <a:off x="0" y="0"/>
+                      <a:ext cx="3653155" cy="2091690"/>
+                    </a:xfrm>
+                    <a:prstGeom prst="rect">
+                      <a:avLst/>
+                    </a:prstGeom>
+                  </pic:spPr>
+                </pic:pic>
+              </a:graphicData>
+            </a:graphic>
+            <wp14:sizeRelH relativeFrom="margin">
+              <wp14:pctWidth>0</wp14:pctWidth>
+            </wp14:sizeRelH>
+            <wp14:sizeRelV relativeFrom="margin">
+              <wp14:pctHeight>0</wp14:pctHeight>
+            </wp14:sizeRelV>
+          </wp:anchor>
+        </w:drawing>
+      </w:r>
+    </w:p>
+    <w:p>
+      <w:pPr>
+        <w:spacing w:line="276" w:lineRule="auto"/>
+        <w:rPr>
+          <w:lang w:val="en-US"/>
+        </w:rPr>
+      </w:pPr>
+      <w:r>
+        <w:rPr>
+          <w:lang w:val="en-US"/>
+        </w:rPr>
         <w:br w:type="page"/>
       </w:r>
     </w:p>
     <w:p>
       <w:pPr>
+        <w:spacing w:line="276" w:lineRule="auto"/>
+        <w:rPr>
+          <w:lang w:val="en-US"/>
+        </w:rPr>
+      </w:pPr>
+      <w:r>
+        <w:rPr>
+          <w:lang w:val="en-US"/>
+        </w:rPr>
+        <w:lastRenderedPageBreak/>
+        <w:t xml:space="preserve">Service Management (ITSM) vs ITIL: </w:t>
+      </w:r>
+      <w:r>
+        <w:rPr>
+          <w:i/>
+          <w:iCs/>
+          <w:lang w:val="en-US"/>
+        </w:rPr>
+        <w:t>what</w:t>
+      </w:r>
+      <w:r>
+        <w:rPr>
+          <w:rFonts w:ascii="Arial" w:hAnsi="Arial" w:cs="Arial"/>
+          <w:i/>
+          <w:iCs/>
+          <w:lang w:val="en-US"/>
+        </w:rPr>
+        <w:t>ʼ</w:t>
+      </w:r>
+      <w:r>
+        <w:rPr>
+          <w:i/>
+          <w:iCs/>
+          <w:lang w:val="en-US"/>
+        </w:rPr>
+        <w:t>s the difference?</w:t>
+      </w:r>
+      <w:r>
+        <w:rPr>
+          <w:lang w:val="en-US"/>
+        </w:rPr>
+        <w:t xml:space="preserve"> </w:t>
+      </w:r>
+    </w:p>
+    <w:p>
+      <w:pPr>
+        <w:pStyle w:val="Paragrafoelenco"/>
+        <w:numPr>
+          <w:ilvl w:val="0"/>
+          <w:numId w:val="19"/>
+        </w:numPr>
+        <w:spacing w:line="276" w:lineRule="auto"/>
+        <w:rPr>
+          <w:lang w:val="en-US"/>
+        </w:rPr>
+      </w:pPr>
+      <w:r>
+        <w:rPr>
+          <w:lang w:val="en-US"/>
+        </w:rPr>
+        <w:t>Service Management relates to how you manage the services you deliver to your business partners or customers</w:t>
+      </w:r>
+    </w:p>
+    <w:p>
+      <w:pPr>
+        <w:pStyle w:val="Paragrafoelenco"/>
+        <w:numPr>
+          <w:ilvl w:val="0"/>
+          <w:numId w:val="19"/>
+        </w:numPr>
+        <w:spacing w:line="276" w:lineRule="auto"/>
+        <w:rPr>
+          <w:lang w:val="en-US"/>
+        </w:rPr>
+      </w:pPr>
+      <w:r>
+        <w:rPr>
+          <w:lang w:val="en-US"/>
+        </w:rPr>
+        <w:t xml:space="preserve">ITIL is simply one of many items you may have in your toolbox to help you do this well </w:t>
+      </w:r>
+    </w:p>
+    <w:p>
+      <w:pPr>
+        <w:pStyle w:val="Paragrafoelenco"/>
+        <w:numPr>
+          <w:ilvl w:val="1"/>
+          <w:numId w:val="19"/>
+        </w:numPr>
+        <w:spacing w:line="276" w:lineRule="auto"/>
+        <w:rPr>
+          <w:lang w:val="en-US"/>
+        </w:rPr>
+      </w:pPr>
+      <w:r>
+        <w:rPr>
+          <w:lang w:val="en-US"/>
+        </w:rPr>
+        <w:t>We have good choice IT management is good</w:t>
+      </w:r>
+    </w:p>
+    <w:p>
+      <w:pPr>
+        <w:spacing w:line="276" w:lineRule="auto"/>
+        <w:rPr>
+          <w:lang w:val="en-US"/>
+        </w:rPr>
+      </w:pPr>
+      <w:r>
+        <w:rPr>
+          <w:noProof/>
+          <w:lang w:val="en-US"/>
+        </w:rPr>
+        <w:drawing>
+          <wp:anchor distT="0" distB="0" distL="114300" distR="114300" simplePos="0" relativeHeight="251706368" behindDoc="0" locked="0" layoutInCell="1" allowOverlap="1" wp14:anchorId="0C6E124F" wp14:editId="1596D996">
+            <wp:simplePos x="0" y="0"/>
+            <wp:positionH relativeFrom="column">
+              <wp:posOffset>849630</wp:posOffset>
+            </wp:positionH>
+            <wp:positionV relativeFrom="paragraph">
+              <wp:posOffset>614045</wp:posOffset>
+            </wp:positionV>
+            <wp:extent cx="4740910" cy="2529205"/>
+            <wp:effectExtent l="0" t="0" r="2540" b="4445"/>
+            <wp:wrapSquare wrapText="bothSides"/>
+            <wp:docPr id="233902372" name="Immagine 1" descr="Immagine che contiene testo, schermata, cerchio, compact disk&#10;&#10;Descrizione generata automaticamente"/>
+            <wp:cNvGraphicFramePr>
+              <a:graphicFrameLocks xmlns:a="http://schemas.openxmlformats.org/drawingml/2006/main" noChangeAspect="1"/>
+            </wp:cNvGraphicFramePr>
+            <a:graphic xmlns:a="http://schemas.openxmlformats.org/drawingml/2006/main">
+              <a:graphicData uri="http://schemas.openxmlformats.org/drawingml/2006/picture">
+                <pic:pic xmlns:pic="http://schemas.openxmlformats.org/drawingml/2006/picture">
+                  <pic:nvPicPr>
+                    <pic:cNvPr id="233902372" name="Immagine 1" descr="Immagine che contiene testo, schermata, cerchio, compact disk&#10;&#10;Descrizione generata automaticamente"/>
+                    <pic:cNvPicPr/>
+                  </pic:nvPicPr>
+                  <pic:blipFill>
+                    <a:blip r:embed="rId38"/>
+                    <a:stretch>
+                      <a:fillRect/>
+                    </a:stretch>
+                  </pic:blipFill>
+                  <pic:spPr>
+                    <a:xfrm>
+                      <a:off x="0" y="0"/>
+                      <a:ext cx="4740910" cy="2529205"/>
+                    </a:xfrm>
+                    <a:prstGeom prst="rect">
+                      <a:avLst/>
+                    </a:prstGeom>
+                  </pic:spPr>
+                </pic:pic>
+              </a:graphicData>
+            </a:graphic>
+            <wp14:sizeRelH relativeFrom="margin">
+              <wp14:pctWidth>0</wp14:pctWidth>
+            </wp14:sizeRelH>
+            <wp14:sizeRelV relativeFrom="margin">
+              <wp14:pctHeight>0</wp14:pctHeight>
+            </wp14:sizeRelV>
+          </wp:anchor>
+        </w:drawing>
+      </w:r>
+      <w:r>
+        <w:rPr>
+          <w:lang w:val="en-US"/>
+        </w:rPr>
+        <w:t>Before we go any further, let</w:t>
+      </w:r>
+      <w:r>
+        <w:rPr>
+          <w:rFonts w:ascii="Arial" w:hAnsi="Arial" w:cs="Arial"/>
+          <w:lang w:val="en-US"/>
+        </w:rPr>
+        <w:t>ʼ</w:t>
+      </w:r>
+      <w:r>
+        <w:rPr>
+          <w:lang w:val="en-US"/>
+        </w:rPr>
+        <w:t>s makes sure we are on the same page about both service management as a discipline and ITIL as a good practice framework</w:t>
+      </w:r>
+      <w:r>
+        <w:rPr>
+          <w:lang w:val="en-US"/>
+        </w:rPr>
+        <w:t>. It’s important to connect business with infrastructure management, as can be seen here:</w:t>
+      </w:r>
+    </w:p>
+    <w:p>
+      <w:pPr>
+        <w:spacing w:line="276" w:lineRule="auto"/>
+        <w:rPr>
+          <w:lang w:val="en-US"/>
+        </w:rPr>
+      </w:pPr>
+    </w:p>
+    <w:p>
+      <w:pPr>
+        <w:spacing w:line="276" w:lineRule="auto"/>
+        <w:rPr>
+          <w:lang w:val="en-US"/>
+        </w:rPr>
+      </w:pPr>
+    </w:p>
+    <w:p>
+      <w:pPr>
+        <w:spacing w:line="276" w:lineRule="auto"/>
+        <w:rPr>
+          <w:lang w:val="en-US"/>
+        </w:rPr>
+      </w:pPr>
+    </w:p>
+    <w:p>
+      <w:pPr>
+        <w:spacing w:line="276" w:lineRule="auto"/>
+        <w:rPr>
+          <w:lang w:val="en-US"/>
+        </w:rPr>
+      </w:pPr>
+    </w:p>
+    <w:p>
+      <w:pPr>
+        <w:spacing w:line="276" w:lineRule="auto"/>
+        <w:rPr>
+          <w:lang w:val="en-US"/>
+        </w:rPr>
+      </w:pPr>
+    </w:p>
+    <w:p>
+      <w:pPr>
+        <w:spacing w:line="276" w:lineRule="auto"/>
+        <w:rPr>
+          <w:lang w:val="en-US"/>
+        </w:rPr>
+      </w:pPr>
+    </w:p>
+    <w:p>
+      <w:pPr>
+        <w:spacing w:line="276" w:lineRule="auto"/>
+        <w:rPr>
+          <w:lang w:val="en-US"/>
+        </w:rPr>
+      </w:pPr>
+    </w:p>
+    <w:p>
+      <w:pPr>
+        <w:spacing w:line="276" w:lineRule="auto"/>
+        <w:rPr>
+          <w:lang w:val="en-US"/>
+        </w:rPr>
+      </w:pPr>
+    </w:p>
+    <w:p>
+      <w:pPr>
+        <w:spacing w:line="276" w:lineRule="auto"/>
+        <w:rPr>
+          <w:lang w:val="en-US"/>
+        </w:rPr>
+      </w:pPr>
+    </w:p>
+    <w:p>
+      <w:pPr>
+        <w:spacing w:line="276" w:lineRule="auto"/>
+        <w:rPr>
+          <w:lang w:val="en-US"/>
+        </w:rPr>
+      </w:pPr>
+      <w:r>
+        <w:rPr>
+          <w:lang w:val="en-US"/>
+        </w:rPr>
+        <w:t xml:space="preserve">Each part of the company has its own responsibility, which is supported by the business itself and everything is managed separately. </w:t>
+      </w:r>
+    </w:p>
+    <w:p>
+      <w:pPr>
+        <w:spacing w:line="276" w:lineRule="auto"/>
+        <w:rPr>
+          <w:lang w:val="en-US"/>
+        </w:rPr>
+      </w:pPr>
+      <w:r>
+        <w:rPr>
+          <w:lang w:val="en-US"/>
+        </w:rPr>
+        <w:t xml:space="preserve">(Minute </w:t>
+      </w:r>
+      <w:r>
+        <w:rPr>
+          <w:lang w:val="en-US"/>
+        </w:rPr>
+        <w:t>25</w:t>
+      </w:r>
+      <w:r>
+        <w:rPr>
+          <w:lang w:val="en-US"/>
+        </w:rPr>
+        <w:t>: ITIL history and reasons)</w:t>
+      </w:r>
+    </w:p>
+    <w:p>
+      <w:pPr>
+        <w:spacing w:line="276" w:lineRule="auto"/>
+        <w:rPr>
+          <w:lang w:val="en-US"/>
+        </w:rPr>
+      </w:pPr>
+      <w:r>
+        <w:rPr>
+          <w:lang w:val="en-US"/>
+        </w:rPr>
+        <w:br w:type="page"/>
+      </w:r>
+    </w:p>
+    <w:p>
+      <w:pPr>
         <w:pStyle w:val="Titolo1"/>
         <w:spacing w:line="276" w:lineRule="auto"/>
         <w:jc w:val="center"/>
@@ -8083,7 +8776,7 @@
           <w:lang w:val="en-US"/>
         </w:rPr>
       </w:pPr>
-      <w:bookmarkStart w:id="4" w:name="_Toc160384692"/>
+      <w:bookmarkStart w:id="4" w:name="_Toc160531987"/>
       <w:r>
         <w:rPr>
           <w:lang w:val="en-US"/>
@@ -8122,7 +8815,7 @@
           <w:lang w:val="en-US"/>
         </w:rPr>
       </w:pPr>
-      <w:bookmarkStart w:id="5" w:name="_Toc160384693"/>
+      <w:bookmarkStart w:id="5" w:name="_Toc160531988"/>
       <w:r>
         <w:rPr>
           <w:lang w:val="en-US"/>
@@ -8161,7 +8854,7 @@
           <w:lang w:val="en-US"/>
         </w:rPr>
       </w:pPr>
-      <w:bookmarkStart w:id="6" w:name="_Toc160384694"/>
+      <w:bookmarkStart w:id="6" w:name="_Toc160531989"/>
       <w:r>
         <w:rPr>
           <w:lang w:val="en-US"/>
@@ -8200,7 +8893,7 @@
           <w:lang w:val="en-US"/>
         </w:rPr>
       </w:pPr>
-      <w:bookmarkStart w:id="7" w:name="_Toc160384695"/>
+      <w:bookmarkStart w:id="7" w:name="_Toc160531990"/>
       <w:r>
         <w:rPr>
           <w:lang w:val="en-US"/>
@@ -8236,7 +8929,7 @@
           <w:lang w:val="en-US"/>
         </w:rPr>
       </w:pPr>
-      <w:bookmarkStart w:id="8" w:name="_Toc160384696"/>
+      <w:bookmarkStart w:id="8" w:name="_Toc160531991"/>
       <w:r>
         <w:rPr>
           <w:lang w:val="en-US"/>
@@ -8282,7 +8975,7 @@
           <w:lang w:val="en-US"/>
         </w:rPr>
       </w:pPr>
-      <w:bookmarkStart w:id="9" w:name="_Toc160384697"/>
+      <w:bookmarkStart w:id="9" w:name="_Toc160531992"/>
       <w:r>
         <w:rPr>
           <w:lang w:val="en-US"/>
@@ -8328,7 +9021,7 @@
           <w:lang w:val="en-US"/>
         </w:rPr>
       </w:pPr>
-      <w:bookmarkStart w:id="10" w:name="_Toc160384698"/>
+      <w:bookmarkStart w:id="10" w:name="_Toc160531993"/>
       <w:r>
         <w:rPr>
           <w:lang w:val="en-US"/>
@@ -8374,7 +9067,7 @@
           <w:lang w:val="en-US"/>
         </w:rPr>
       </w:pPr>
-      <w:bookmarkStart w:id="11" w:name="_Toc160384699"/>
+      <w:bookmarkStart w:id="11" w:name="_Toc160531994"/>
       <w:r>
         <w:rPr>
           <w:lang w:val="en-US"/>
@@ -8420,7 +9113,7 @@
           <w:lang w:val="en-US"/>
         </w:rPr>
       </w:pPr>
-      <w:bookmarkStart w:id="12" w:name="_Toc160384700"/>
+      <w:bookmarkStart w:id="12" w:name="_Toc160531995"/>
       <w:r>
         <w:rPr>
           <w:lang w:val="en-US"/>
@@ -8466,7 +9159,7 @@
           <w:lang w:val="en-US"/>
         </w:rPr>
       </w:pPr>
-      <w:bookmarkStart w:id="13" w:name="_Toc160384701"/>
+      <w:bookmarkStart w:id="13" w:name="_Toc160531996"/>
       <w:r>
         <w:rPr>
           <w:lang w:val="en-US"/>
@@ -8512,7 +9205,7 @@
           <w:lang w:val="en-US"/>
         </w:rPr>
       </w:pPr>
-      <w:bookmarkStart w:id="14" w:name="_Toc160384702"/>
+      <w:bookmarkStart w:id="14" w:name="_Toc160531997"/>
       <w:r>
         <w:rPr>
           <w:lang w:val="en-US"/>
@@ -8558,7 +9251,7 @@
           <w:lang w:val="en-US"/>
         </w:rPr>
       </w:pPr>
-      <w:bookmarkStart w:id="15" w:name="_Toc160384703"/>
+      <w:bookmarkStart w:id="15" w:name="_Toc160531998"/>
       <w:r>
         <w:rPr>
           <w:lang w:val="en-US"/>
@@ -8575,8 +9268,8 @@
       <w:bookmarkEnd w:id="15"/>
     </w:p>
     <w:sectPr>
-      <w:headerReference w:type="default" r:id="rId35"/>
-      <w:footerReference w:type="default" r:id="rId36"/>
+      <w:headerReference w:type="default" r:id="rId39"/>
+      <w:footerReference w:type="default" r:id="rId40"/>
       <w:pgSz w:w="11906" w:h="16838"/>
       <w:pgMar w:top="1417" w:right="1134" w:bottom="1134" w:left="1134" w:header="708" w:footer="708" w:gutter="0"/>
       <w:pgNumType w:start="0"/>
@@ -9555,7 +10248,7 @@
         <w:rFonts w:ascii="Courier New" w:hAnsi="Courier New" w:cs="Courier New" w:hint="default"/>
       </w:rPr>
     </w:lvl>
-    <w:lvl w:ilvl="2" w:tplc="04100005" w:tentative="1">
+    <w:lvl w:ilvl="2" w:tplc="04100005">
       <w:start w:val="1"/>
       <w:numFmt w:val="bullet"/>
       <w:lvlText w:val=""/>
@@ -9654,6 +10347,119 @@
       </w:pPr>
       <w:rPr>
         <w:rFonts w:ascii="Symbol" w:hAnsi="Symbol" w:hint="default"/>
+      </w:rPr>
+    </w:lvl>
+    <w:lvl w:ilvl="1" w:tplc="04100003">
+      <w:start w:val="1"/>
+      <w:numFmt w:val="bullet"/>
+      <w:lvlText w:val="o"/>
+      <w:lvlJc w:val="left"/>
+      <w:pPr>
+        <w:ind w:left="1440" w:hanging="360"/>
+      </w:pPr>
+      <w:rPr>
+        <w:rFonts w:ascii="Courier New" w:hAnsi="Courier New" w:cs="Courier New" w:hint="default"/>
+      </w:rPr>
+    </w:lvl>
+    <w:lvl w:ilvl="2" w:tplc="04100005" w:tentative="1">
+      <w:start w:val="1"/>
+      <w:numFmt w:val="bullet"/>
+      <w:lvlText w:val=""/>
+      <w:lvlJc w:val="left"/>
+      <w:pPr>
+        <w:ind w:left="2160" w:hanging="360"/>
+      </w:pPr>
+      <w:rPr>
+        <w:rFonts w:ascii="Wingdings" w:hAnsi="Wingdings" w:hint="default"/>
+      </w:rPr>
+    </w:lvl>
+    <w:lvl w:ilvl="3" w:tplc="04100001" w:tentative="1">
+      <w:start w:val="1"/>
+      <w:numFmt w:val="bullet"/>
+      <w:lvlText w:val=""/>
+      <w:lvlJc w:val="left"/>
+      <w:pPr>
+        <w:ind w:left="2880" w:hanging="360"/>
+      </w:pPr>
+      <w:rPr>
+        <w:rFonts w:ascii="Symbol" w:hAnsi="Symbol" w:hint="default"/>
+      </w:rPr>
+    </w:lvl>
+    <w:lvl w:ilvl="4" w:tplc="04100003" w:tentative="1">
+      <w:start w:val="1"/>
+      <w:numFmt w:val="bullet"/>
+      <w:lvlText w:val="o"/>
+      <w:lvlJc w:val="left"/>
+      <w:pPr>
+        <w:ind w:left="3600" w:hanging="360"/>
+      </w:pPr>
+      <w:rPr>
+        <w:rFonts w:ascii="Courier New" w:hAnsi="Courier New" w:cs="Courier New" w:hint="default"/>
+      </w:rPr>
+    </w:lvl>
+    <w:lvl w:ilvl="5" w:tplc="04100005" w:tentative="1">
+      <w:start w:val="1"/>
+      <w:numFmt w:val="bullet"/>
+      <w:lvlText w:val=""/>
+      <w:lvlJc w:val="left"/>
+      <w:pPr>
+        <w:ind w:left="4320" w:hanging="360"/>
+      </w:pPr>
+      <w:rPr>
+        <w:rFonts w:ascii="Wingdings" w:hAnsi="Wingdings" w:hint="default"/>
+      </w:rPr>
+    </w:lvl>
+    <w:lvl w:ilvl="6" w:tplc="04100001" w:tentative="1">
+      <w:start w:val="1"/>
+      <w:numFmt w:val="bullet"/>
+      <w:lvlText w:val=""/>
+      <w:lvlJc w:val="left"/>
+      <w:pPr>
+        <w:ind w:left="5040" w:hanging="360"/>
+      </w:pPr>
+      <w:rPr>
+        <w:rFonts w:ascii="Symbol" w:hAnsi="Symbol" w:hint="default"/>
+      </w:rPr>
+    </w:lvl>
+    <w:lvl w:ilvl="7" w:tplc="04100003" w:tentative="1">
+      <w:start w:val="1"/>
+      <w:numFmt w:val="bullet"/>
+      <w:lvlText w:val="o"/>
+      <w:lvlJc w:val="left"/>
+      <w:pPr>
+        <w:ind w:left="5760" w:hanging="360"/>
+      </w:pPr>
+      <w:rPr>
+        <w:rFonts w:ascii="Courier New" w:hAnsi="Courier New" w:cs="Courier New" w:hint="default"/>
+      </w:rPr>
+    </w:lvl>
+    <w:lvl w:ilvl="8" w:tplc="04100005" w:tentative="1">
+      <w:start w:val="1"/>
+      <w:numFmt w:val="bullet"/>
+      <w:lvlText w:val=""/>
+      <w:lvlJc w:val="left"/>
+      <w:pPr>
+        <w:ind w:left="6480" w:hanging="360"/>
+      </w:pPr>
+      <w:rPr>
+        <w:rFonts w:ascii="Wingdings" w:hAnsi="Wingdings" w:hint="default"/>
+      </w:rPr>
+    </w:lvl>
+  </w:abstractNum>
+  <w:abstractNum w:abstractNumId="9" w15:restartNumberingAfterBreak="0">
+    <w:nsid w:val="67736D10"/>
+    <w:multiLevelType w:val="hybridMultilevel"/>
+    <w:tmpl w:val="AFE2FDC8"/>
+    <w:lvl w:ilvl="0" w:tplc="4830A632">
+      <w:start w:val="1"/>
+      <w:numFmt w:val="bullet"/>
+      <w:lvlText w:val="-"/>
+      <w:lvlJc w:val="left"/>
+      <w:pPr>
+        <w:ind w:left="720" w:hanging="360"/>
+      </w:pPr>
+      <w:rPr>
+        <w:rFonts w:ascii="Aptos" w:eastAsiaTheme="minorEastAsia" w:hAnsi="Aptos" w:cstheme="minorBidi" w:hint="default"/>
       </w:rPr>
     </w:lvl>
     <w:lvl w:ilvl="1" w:tplc="04100003">
@@ -9806,6 +10612,9 @@
   </w:num>
   <w:num w:numId="18" w16cid:durableId="2038772239">
     <w:abstractNumId w:val="0"/>
+  </w:num>
+  <w:num w:numId="19" w16cid:durableId="1210142654">
+    <w:abstractNumId w:val="9"/>
   </w:num>
 </w:numbering>
 </file>
@@ -11112,8 +11921,10 @@
     <w:rsid w:val="00192C3E"/>
     <w:rsid w:val="00402B92"/>
     <w:rsid w:val="00491035"/>
+    <w:rsid w:val="006A78AD"/>
     <w:rsid w:val="006C7084"/>
     <w:rsid w:val="00744143"/>
+    <w:rsid w:val="00A262E5"/>
     <w:rsid w:val="00BF60D2"/>
     <w:rsid w:val="00FC59CA"/>
     <w:rsid w:val="00FE5F6F"/>

</xml_diff>